<commit_message>
Notes / enhancements - DataDog  Documentation
</commit_message>
<xml_diff>
--- a/Documents/Datadog Developer Documentation.docx
+++ b/Documents/Datadog Developer Documentation.docx
@@ -1,6 +1,6 @@
 
 <file path=word/document.xml><?xml version="1.0" encoding="utf-8"?>
-<w:document xmlns:wpc="http://schemas.microsoft.com/office/word/2010/wordprocessingCanvas" xmlns:mc="http://schemas.openxmlformats.org/markup-compatibility/2006" xmlns:o="urn:schemas-microsoft-com:office:office" xmlns:r="http://schemas.openxmlformats.org/officeDocument/2006/relationships" xmlns:m="http://schemas.openxmlformats.org/officeDocument/2006/math" xmlns:v="urn:schemas-microsoft-com:vml" xmlns:wp14="http://schemas.microsoft.com/office/word/2010/wordprocessingDrawing" xmlns:wp="http://schemas.openxmlformats.org/drawingml/2006/wordprocessingDrawing" xmlns:w10="urn:schemas-microsoft-com:office:word" xmlns:w="http://schemas.openxmlformats.org/wordprocessingml/2006/main" xmlns:w14="http://schemas.microsoft.com/office/word/2010/wordml" xmlns:w15="http://schemas.microsoft.com/office/word/2012/wordml" xmlns:wpg="http://schemas.microsoft.com/office/word/2010/wordprocessingGroup" xmlns:wpi="http://schemas.microsoft.com/office/word/2010/wordprocessingInk" xmlns:wne="http://schemas.microsoft.com/office/word/2006/wordml" xmlns:wps="http://schemas.microsoft.com/office/word/2010/wordprocessingShape" mc:Ignorable="w14 w15 wp14">
+<w:document xmlns:wpc="http://schemas.microsoft.com/office/word/2010/wordprocessingCanvas" xmlns:mc="http://schemas.openxmlformats.org/markup-compatibility/2006" xmlns:o="urn:schemas-microsoft-com:office:office" xmlns:r="http://schemas.openxmlformats.org/officeDocument/2006/relationships" xmlns:m="http://schemas.openxmlformats.org/officeDocument/2006/math" xmlns:v="urn:schemas-microsoft-com:vml" xmlns:wp14="http://schemas.microsoft.com/office/word/2010/wordprocessingDrawing" xmlns:wp="http://schemas.openxmlformats.org/drawingml/2006/wordprocessingDrawing" xmlns:w10="urn:schemas-microsoft-com:office:word" xmlns:w="http://schemas.openxmlformats.org/wordprocessingml/2006/main" xmlns:w14="http://schemas.microsoft.com/office/word/2010/wordml" xmlns:wpg="http://schemas.microsoft.com/office/word/2010/wordprocessingGroup" xmlns:wpi="http://schemas.microsoft.com/office/word/2010/wordprocessingInk" xmlns:wne="http://schemas.microsoft.com/office/word/2006/wordml" xmlns:wps="http://schemas.microsoft.com/office/word/2010/wordprocessingShape" mc:Ignorable="w14 wp14">
   <w:body>
     <w:p>
       <w:pPr>
@@ -1377,7 +1377,104 @@
     </w:p>
     <w:p>
       <w:pPr>
-        <w:pStyle w:val="Heading1"/>
+        <w:rPr>
+          <w:rFonts w:ascii="Segoe UI" w:hAnsi="Segoe UI" w:cs="Segoe UI"/>
+          <w:shd w:val="clear" w:color="auto" w:fill="FFFFFF"/>
+        </w:rPr>
+      </w:pPr>
+      <w:r>
+        <w:tab/>
+      </w:r>
+      <w:proofErr w:type="spellStart"/>
+      <w:r>
+        <w:rPr>
+          <w:rFonts w:ascii="Segoe UI" w:hAnsi="Segoe UI" w:cs="Segoe UI"/>
+          <w:shd w:val="clear" w:color="auto" w:fill="FFFFFF"/>
+        </w:rPr>
+        <w:t>Datadog</w:t>
+      </w:r>
+      <w:proofErr w:type="spellEnd"/>
+      <w:r>
+        <w:rPr>
+          <w:rFonts w:ascii="Segoe UI" w:hAnsi="Segoe UI" w:cs="Segoe UI"/>
+          <w:shd w:val="clear" w:color="auto" w:fill="FFFFFF"/>
+        </w:rPr>
+        <w:t xml:space="preserve"> lets you collect all these metrics, events, and service states in one place. Then, visualize and correlate the data with beautiful graphs, and set flexible alerting conditions on it—all without running any storage or monitoring infrastructure yourself.</w:t>
+      </w:r>
+    </w:p>
+    <w:p>
+      <w:pPr>
+        <w:rPr>
+          <w:rFonts w:ascii="Segoe UI" w:hAnsi="Segoe UI" w:cs="Segoe UI"/>
+        </w:rPr>
+      </w:pPr>
+      <w:r>
+        <w:rPr>
+          <w:rFonts w:ascii="Segoe UI" w:hAnsi="Segoe UI" w:cs="Segoe UI"/>
+          <w:shd w:val="clear" w:color="auto" w:fill="FFFFFF"/>
+        </w:rPr>
+        <w:tab/>
+      </w:r>
+      <w:bookmarkStart w:id="2" w:name="_Toc516072144"/>
+      <w:r>
+        <w:rPr>
+          <w:rFonts w:ascii="Segoe UI" w:hAnsi="Segoe UI" w:cs="Segoe UI"/>
+        </w:rPr>
+        <w:t xml:space="preserve">About Swordfish Dashboard and functionality  </w:t>
+      </w:r>
+    </w:p>
+    <w:p>
+      <w:pPr>
+        <w:pStyle w:val="ListParagraph"/>
+        <w:numPr>
+          <w:ilvl w:val="0"/>
+          <w:numId w:val="32"/>
+        </w:numPr>
+        <w:rPr>
+          <w:rFonts w:ascii="Segoe UI" w:hAnsi="Segoe UI" w:cs="Segoe UI"/>
+        </w:rPr>
+      </w:pPr>
+      <w:r>
+        <w:rPr>
+          <w:rFonts w:ascii="Segoe UI" w:hAnsi="Segoe UI" w:cs="Segoe UI"/>
+        </w:rPr>
+        <w:t>Swordfish Dashboard Shows T</w:t>
+      </w:r>
+      <w:r>
+        <w:rPr>
+          <w:rFonts w:ascii="Segoe UI" w:hAnsi="Segoe UI" w:cs="Segoe UI"/>
+        </w:rPr>
+        <w:t xml:space="preserve">he capacity data </w:t>
+      </w:r>
+      <w:bookmarkStart w:id="3" w:name="_GoBack"/>
+      <w:bookmarkEnd w:id="3"/>
+      <w:r>
+        <w:rPr>
+          <w:rFonts w:ascii="Segoe UI" w:hAnsi="Segoe UI" w:cs="Segoe UI"/>
+        </w:rPr>
+        <w:t>and threshold values for different collections like Volumes, Storage pools and filesystems.</w:t>
+      </w:r>
+    </w:p>
+    <w:p>
+      <w:pPr>
+        <w:pStyle w:val="ListParagraph"/>
+        <w:numPr>
+          <w:ilvl w:val="0"/>
+          <w:numId w:val="32"/>
+        </w:numPr>
+        <w:rPr>
+          <w:rFonts w:ascii="Segoe UI" w:hAnsi="Segoe UI" w:cs="Segoe UI"/>
+        </w:rPr>
+      </w:pPr>
+      <w:r>
+        <w:rPr>
+          <w:rFonts w:ascii="Segoe UI" w:hAnsi="Segoe UI" w:cs="Segoe UI"/>
+        </w:rPr>
+        <w:t>Using different custom metrics, data-dog will collect all the required data and visualize it in to a Graph or Gauge.</w:t>
+      </w:r>
+    </w:p>
+    <w:p>
+      <w:pPr>
         <w:rPr>
           <w:rFonts w:ascii="Segoe UI Semibold" w:hAnsi="Segoe UI Semibold"/>
           <w:color w:val="00B0F0"/>
@@ -1385,7 +1482,6 @@
           <w:szCs w:val="24"/>
         </w:rPr>
       </w:pPr>
-      <w:bookmarkStart w:id="2" w:name="_Toc516072144"/>
       <w:r>
         <w:rPr>
           <w:rFonts w:ascii="Segoe UI Semibold" w:hAnsi="Segoe UI Semibold"/>
@@ -1437,7 +1533,7 @@
           <w:szCs w:val="24"/>
         </w:rPr>
       </w:pPr>
-      <w:bookmarkStart w:id="3" w:name="_Toc516072145"/>
+      <w:bookmarkStart w:id="4" w:name="_Toc516072145"/>
       <w:r>
         <w:rPr>
           <w:rFonts w:ascii="Segoe UI Semibold" w:hAnsi="Segoe UI Semibold"/>
@@ -1456,7 +1552,7 @@
         </w:rPr>
         <w:t>-</w:t>
       </w:r>
-      <w:bookmarkEnd w:id="3"/>
+      <w:bookmarkEnd w:id="4"/>
     </w:p>
     <w:p>
       <w:pPr>
@@ -1469,7 +1565,7 @@
           <w:szCs w:val="22"/>
         </w:rPr>
       </w:pPr>
-      <w:bookmarkStart w:id="4" w:name="_Toc516072146"/>
+      <w:bookmarkStart w:id="5" w:name="_Toc516072146"/>
       <w:r>
         <w:rPr>
           <w:rFonts w:ascii="Segoe UI" w:hAnsi="Segoe UI" w:cs="Segoe UI"/>
@@ -1490,7 +1586,7 @@
         </w:rPr>
         <w:t xml:space="preserve"> Agent:</w:t>
       </w:r>
-      <w:bookmarkEnd w:id="4"/>
+      <w:bookmarkEnd w:id="5"/>
     </w:p>
     <w:p>
       <w:pPr>
@@ -1517,7 +1613,7 @@
           <w:rFonts w:ascii="Segoe UI" w:hAnsi="Segoe UI" w:cs="Segoe UI"/>
         </w:rPr>
       </w:pPr>
-      <w:bookmarkStart w:id="5" w:name="_Toc516072147"/>
+      <w:bookmarkStart w:id="6" w:name="_Toc516072147"/>
       <w:r>
         <w:rPr>
           <w:rStyle w:val="Heading3Char"/>
@@ -1545,7 +1641,7 @@
         </w:rPr>
         <w:t>: -</w:t>
       </w:r>
-      <w:bookmarkEnd w:id="5"/>
+      <w:bookmarkEnd w:id="6"/>
       <w:r>
         <w:rPr>
           <w:rFonts w:ascii="Segoe UI" w:hAnsi="Segoe UI" w:cs="Segoe UI"/>
@@ -1570,7 +1666,7 @@
           <w:rFonts w:ascii="Segoe UI" w:hAnsi="Segoe UI" w:cs="Segoe UI"/>
         </w:rPr>
       </w:pPr>
-      <w:bookmarkStart w:id="6" w:name="_Toc516072148"/>
+      <w:bookmarkStart w:id="7" w:name="_Toc516072148"/>
       <w:r>
         <w:rPr>
           <w:rStyle w:val="Heading3Char"/>
@@ -1598,7 +1694,7 @@
         </w:rPr>
         <w:t>StatsD:-</w:t>
       </w:r>
-      <w:bookmarkEnd w:id="6"/>
+      <w:bookmarkEnd w:id="7"/>
       <w:r>
         <w:rPr>
           <w:rFonts w:ascii="Segoe UI" w:hAnsi="Segoe UI" w:cs="Segoe UI"/>
@@ -1623,7 +1719,7 @@
           <w:rFonts w:ascii="Segoe UI" w:hAnsi="Segoe UI" w:cs="Segoe UI"/>
         </w:rPr>
       </w:pPr>
-      <w:bookmarkStart w:id="7" w:name="_Toc516072149"/>
+      <w:bookmarkStart w:id="8" w:name="_Toc516072149"/>
       <w:r>
         <w:rPr>
           <w:rStyle w:val="Heading3Char"/>
@@ -1660,7 +1756,7 @@
         </w:rPr>
         <w:t>:-</w:t>
       </w:r>
-      <w:bookmarkEnd w:id="7"/>
+      <w:bookmarkEnd w:id="8"/>
       <w:r>
         <w:rPr>
           <w:rFonts w:ascii="Segoe UI" w:hAnsi="Segoe UI" w:cs="Segoe UI"/>
@@ -1708,7 +1804,7 @@
           <w:szCs w:val="24"/>
         </w:rPr>
       </w:pPr>
-      <w:bookmarkStart w:id="8" w:name="_Toc516072150"/>
+      <w:bookmarkStart w:id="9" w:name="_Toc516072150"/>
       <w:r>
         <w:rPr>
           <w:rFonts w:ascii="Segoe UI" w:hAnsi="Segoe UI" w:cs="Segoe UI"/>
@@ -1717,6 +1813,7 @@
           <w:sz w:val="24"/>
           <w:szCs w:val="24"/>
         </w:rPr>
+        <w:lastRenderedPageBreak/>
         <w:t>A</w:t>
       </w:r>
       <w:r>
@@ -1759,7 +1856,7 @@
         </w:rPr>
         <w:t>-</w:t>
       </w:r>
-      <w:bookmarkEnd w:id="8"/>
+      <w:bookmarkEnd w:id="9"/>
     </w:p>
     <w:p>
       <w:pPr>
@@ -1898,7 +1995,7 @@
           <w:szCs w:val="24"/>
         </w:rPr>
       </w:pPr>
-      <w:bookmarkStart w:id="9" w:name="_Toc516072151"/>
+      <w:bookmarkStart w:id="10" w:name="_Toc516072151"/>
       <w:r>
         <w:rPr>
           <w:rFonts w:ascii="Segoe UI" w:hAnsi="Segoe UI" w:cs="Segoe UI"/>
@@ -1907,7 +2004,6 @@
           <w:sz w:val="24"/>
           <w:szCs w:val="24"/>
         </w:rPr>
-        <w:lastRenderedPageBreak/>
         <w:t>Metrics:</w:t>
       </w:r>
       <w:r>
@@ -1920,7 +2016,7 @@
         </w:rPr>
         <w:t>-</w:t>
       </w:r>
-      <w:bookmarkEnd w:id="9"/>
+      <w:bookmarkEnd w:id="10"/>
       <w:r>
         <w:rPr>
           <w:rFonts w:ascii="Segoe UI" w:hAnsi="Segoe UI" w:cs="Segoe UI"/>
@@ -2070,7 +2166,7 @@
           <w:szCs w:val="24"/>
         </w:rPr>
       </w:pPr>
-      <w:bookmarkStart w:id="10" w:name="_Toc516072152"/>
+      <w:bookmarkStart w:id="11" w:name="_Toc516072152"/>
       <w:r>
         <w:rPr>
           <w:rFonts w:ascii="Segoe UI Semibold" w:hAnsi="Segoe UI Semibold" w:cs="Segoe UI"/>
@@ -2098,7 +2194,7 @@
         </w:rPr>
         <w:t>-</w:t>
       </w:r>
-      <w:bookmarkEnd w:id="10"/>
+      <w:bookmarkEnd w:id="11"/>
     </w:p>
     <w:p>
       <w:pPr>
@@ -2510,7 +2606,7 @@
           <w:szCs w:val="22"/>
         </w:rPr>
       </w:pPr>
-      <w:bookmarkStart w:id="11" w:name="_Toc516072153"/>
+      <w:bookmarkStart w:id="12" w:name="_Toc516072153"/>
       <w:r>
         <w:rPr>
           <w:rFonts w:ascii="Segoe UI" w:hAnsi="Segoe UI" w:cs="Segoe UI"/>
@@ -2519,6 +2615,7 @@
           <w:sz w:val="22"/>
           <w:szCs w:val="22"/>
         </w:rPr>
+        <w:lastRenderedPageBreak/>
         <w:t>Config</w:t>
       </w:r>
       <w:r>
@@ -2561,7 +2658,7 @@
         </w:rPr>
         <w:t>-</w:t>
       </w:r>
-      <w:bookmarkEnd w:id="11"/>
+      <w:bookmarkEnd w:id="12"/>
     </w:p>
     <w:p>
       <w:pPr>
@@ -2748,7 +2845,6 @@
         <w:rPr>
           <w:rFonts w:ascii="Segoe UI" w:hAnsi="Segoe UI" w:cs="Segoe UI"/>
         </w:rPr>
-        <w:lastRenderedPageBreak/>
         <w:t xml:space="preserve">A developer </w:t>
       </w:r>
       <w:r>
@@ -2876,7 +2972,7 @@
           <w:szCs w:val="22"/>
         </w:rPr>
       </w:pPr>
-      <w:bookmarkStart w:id="12" w:name="_Toc516072154"/>
+      <w:bookmarkStart w:id="13" w:name="_Toc516072154"/>
       <w:r>
         <w:rPr>
           <w:rFonts w:ascii="Segoe UI" w:hAnsi="Segoe UI" w:cs="Segoe UI"/>
@@ -2897,7 +2993,7 @@
         </w:rPr>
         <w:t>-</w:t>
       </w:r>
-      <w:bookmarkEnd w:id="12"/>
+      <w:bookmarkEnd w:id="13"/>
     </w:p>
     <w:p>
       <w:pPr>
@@ -2963,6 +3059,7 @@
         <w:rPr>
           <w:rFonts w:ascii="Segoe UI" w:hAnsi="Segoe UI" w:cs="Segoe UI"/>
         </w:rPr>
+        <w:lastRenderedPageBreak/>
         <w:t xml:space="preserve">All the custom checks inherit from AgentCheck and it will take </w:t>
       </w:r>
       <w:r>
@@ -3145,8 +3242,6 @@
         </w:rPr>
         <w:t xml:space="preserve">    )</w:t>
       </w:r>
-      <w:bookmarkStart w:id="13" w:name="_GoBack"/>
-      <w:bookmarkEnd w:id="13"/>
     </w:p>
     <w:p>
       <w:pPr>
@@ -3205,7 +3300,6 @@
         <w:rPr>
           <w:rFonts w:ascii="Segoe UI" w:hAnsi="Segoe UI" w:cs="Segoe UI"/>
         </w:rPr>
-        <w:lastRenderedPageBreak/>
         <w:t>Once we place the checks in checks.d folder we can test it by restarting the agent.</w:t>
       </w:r>
     </w:p>
@@ -3382,6 +3476,7 @@
         <w:rPr>
           <w:rFonts w:ascii="Segoe UI" w:hAnsi="Segoe UI" w:cs="Segoe UI"/>
         </w:rPr>
+        <w:lastRenderedPageBreak/>
         <w:t>Select New dashboard button at top right.</w:t>
       </w:r>
     </w:p>
@@ -3466,7 +3561,6 @@
         <w:rPr>
           <w:rFonts w:ascii="Segoe UI" w:hAnsi="Segoe UI" w:cs="Segoe UI"/>
         </w:rPr>
-        <w:lastRenderedPageBreak/>
         <w:t>The below window will open so we have to select any of the dashboard type.</w:t>
       </w:r>
     </w:p>
@@ -3674,6 +3768,7 @@
           <w:noProof/>
           <w:color w:val="00B0F0"/>
         </w:rPr>
+        <w:lastRenderedPageBreak/>
         <w:t>Time Board:</w:t>
       </w:r>
       <w:bookmarkEnd w:id="15"/>
@@ -3761,7 +3856,6 @@
         <w:rPr>
           <w:noProof/>
         </w:rPr>
-        <w:lastRenderedPageBreak/>
         <w:drawing>
           <wp:inline distT="0" distB="0" distL="0" distR="0" wp14:anchorId="3480D4B4" wp14:editId="4D6CC5C5">
             <wp:extent cx="5943600" cy="4171950"/>
@@ -4039,6 +4133,7 @@
           <w:rFonts w:ascii="Segoe UI" w:hAnsi="Segoe UI" w:cs="Segoe UI"/>
           <w:noProof/>
         </w:rPr>
+        <w:lastRenderedPageBreak/>
         <w:t>There are few visualizations available in ScreenBoards that are not in Timeboards.</w:t>
       </w:r>
     </w:p>
@@ -4081,7 +4176,6 @@
           <w:rStyle w:val="Heading2Char"/>
           <w:color w:val="00B0F0"/>
         </w:rPr>
-        <w:lastRenderedPageBreak/>
         <w:t>ScreenBoard</w:t>
       </w:r>
       <w:bookmarkEnd w:id="16"/>
@@ -4767,7 +4861,7 @@
 </file>
 
 <file path=word/comments.xml><?xml version="1.0" encoding="utf-8"?>
-<w:comments xmlns:wpc="http://schemas.microsoft.com/office/word/2010/wordprocessingCanvas" xmlns:mc="http://schemas.openxmlformats.org/markup-compatibility/2006" xmlns:o="urn:schemas-microsoft-com:office:office" xmlns:r="http://schemas.openxmlformats.org/officeDocument/2006/relationships" xmlns:m="http://schemas.openxmlformats.org/officeDocument/2006/math" xmlns:v="urn:schemas-microsoft-com:vml" xmlns:wp14="http://schemas.microsoft.com/office/word/2010/wordprocessingDrawing" xmlns:wp="http://schemas.openxmlformats.org/drawingml/2006/wordprocessingDrawing" xmlns:w10="urn:schemas-microsoft-com:office:word" xmlns:w="http://schemas.openxmlformats.org/wordprocessingml/2006/main" xmlns:w14="http://schemas.microsoft.com/office/word/2010/wordml" xmlns:w15="http://schemas.microsoft.com/office/word/2012/wordml" xmlns:wpg="http://schemas.microsoft.com/office/word/2010/wordprocessingGroup" xmlns:wpi="http://schemas.microsoft.com/office/word/2010/wordprocessingInk" xmlns:wne="http://schemas.microsoft.com/office/word/2006/wordml" xmlns:wps="http://schemas.microsoft.com/office/word/2010/wordprocessingShape" mc:Ignorable="w14 w15 wp14">
+<w:comments xmlns:wpc="http://schemas.microsoft.com/office/word/2010/wordprocessingCanvas" xmlns:mc="http://schemas.openxmlformats.org/markup-compatibility/2006" xmlns:o="urn:schemas-microsoft-com:office:office" xmlns:r="http://schemas.openxmlformats.org/officeDocument/2006/relationships" xmlns:m="http://schemas.openxmlformats.org/officeDocument/2006/math" xmlns:v="urn:schemas-microsoft-com:vml" xmlns:wp14="http://schemas.microsoft.com/office/word/2010/wordprocessingDrawing" xmlns:wp="http://schemas.openxmlformats.org/drawingml/2006/wordprocessingDrawing" xmlns:w10="urn:schemas-microsoft-com:office:word" xmlns:w="http://schemas.openxmlformats.org/wordprocessingml/2006/main" xmlns:w14="http://schemas.microsoft.com/office/word/2010/wordml" xmlns:wpg="http://schemas.microsoft.com/office/word/2010/wordprocessingGroup" xmlns:wpi="http://schemas.microsoft.com/office/word/2010/wordprocessingInk" xmlns:wne="http://schemas.microsoft.com/office/word/2006/wordml" xmlns:wps="http://schemas.microsoft.com/office/word/2010/wordprocessingShape" mc:Ignorable="w14 wp14">
   <w:comment w:id="1" w:author="Richelle Ahlvers" w:date="2018-06-06T18:11:00Z" w:initials="RA">
     <w:p>
       <w:pPr>
@@ -4797,8 +4891,8 @@
 </file>
 
 <file path=word/numbering.xml><?xml version="1.0" encoding="utf-8"?>
-<w:numbering xmlns:wpc="http://schemas.microsoft.com/office/word/2010/wordprocessingCanvas" xmlns:mc="http://schemas.openxmlformats.org/markup-compatibility/2006" xmlns:o="urn:schemas-microsoft-com:office:office" xmlns:r="http://schemas.openxmlformats.org/officeDocument/2006/relationships" xmlns:m="http://schemas.openxmlformats.org/officeDocument/2006/math" xmlns:v="urn:schemas-microsoft-com:vml" xmlns:wp14="http://schemas.microsoft.com/office/word/2010/wordprocessingDrawing" xmlns:wp="http://schemas.openxmlformats.org/drawingml/2006/wordprocessingDrawing" xmlns:w10="urn:schemas-microsoft-com:office:word" xmlns:w="http://schemas.openxmlformats.org/wordprocessingml/2006/main" xmlns:w14="http://schemas.microsoft.com/office/word/2010/wordml" xmlns:w15="http://schemas.microsoft.com/office/word/2012/wordml" xmlns:wpg="http://schemas.microsoft.com/office/word/2010/wordprocessingGroup" xmlns:wpi="http://schemas.microsoft.com/office/word/2010/wordprocessingInk" xmlns:wne="http://schemas.microsoft.com/office/word/2006/wordml" xmlns:wps="http://schemas.microsoft.com/office/word/2010/wordprocessingShape" mc:Ignorable="w14 w15 wp14">
-  <w:abstractNum w:abstractNumId="0" w15:restartNumberingAfterBreak="0">
+<w:numbering xmlns:wpc="http://schemas.microsoft.com/office/word/2010/wordprocessingCanvas" xmlns:mc="http://schemas.openxmlformats.org/markup-compatibility/2006" xmlns:o="urn:schemas-microsoft-com:office:office" xmlns:r="http://schemas.openxmlformats.org/officeDocument/2006/relationships" xmlns:m="http://schemas.openxmlformats.org/officeDocument/2006/math" xmlns:v="urn:schemas-microsoft-com:vml" xmlns:wp14="http://schemas.microsoft.com/office/word/2010/wordprocessingDrawing" xmlns:wp="http://schemas.openxmlformats.org/drawingml/2006/wordprocessingDrawing" xmlns:w10="urn:schemas-microsoft-com:office:word" xmlns:w="http://schemas.openxmlformats.org/wordprocessingml/2006/main" xmlns:w14="http://schemas.microsoft.com/office/word/2010/wordml" xmlns:wpg="http://schemas.microsoft.com/office/word/2010/wordprocessingGroup" xmlns:wpi="http://schemas.microsoft.com/office/word/2010/wordprocessingInk" xmlns:wne="http://schemas.microsoft.com/office/word/2006/wordml" xmlns:wps="http://schemas.microsoft.com/office/word/2010/wordprocessingShape" mc:Ignorable="w14 wp14">
+  <w:abstractNum w:abstractNumId="0">
     <w:nsid w:val="007F34F2"/>
     <w:multiLevelType w:val="hybridMultilevel"/>
     <w:tmpl w:val="E1C25F84"/>
@@ -4911,7 +5005,7 @@
       </w:rPr>
     </w:lvl>
   </w:abstractNum>
-  <w:abstractNum w:abstractNumId="1" w15:restartNumberingAfterBreak="0">
+  <w:abstractNum w:abstractNumId="1">
     <w:nsid w:val="010E2098"/>
     <w:multiLevelType w:val="hybridMultilevel"/>
     <w:tmpl w:val="5E124EB8"/>
@@ -5024,7 +5118,7 @@
       </w:rPr>
     </w:lvl>
   </w:abstractNum>
-  <w:abstractNum w:abstractNumId="2" w15:restartNumberingAfterBreak="0">
+  <w:abstractNum w:abstractNumId="2">
     <w:nsid w:val="025E7EF1"/>
     <w:multiLevelType w:val="hybridMultilevel"/>
     <w:tmpl w:val="8A92A2CE"/>
@@ -5137,7 +5231,7 @@
       </w:rPr>
     </w:lvl>
   </w:abstractNum>
-  <w:abstractNum w:abstractNumId="3" w15:restartNumberingAfterBreak="0">
+  <w:abstractNum w:abstractNumId="3">
     <w:nsid w:val="080D1364"/>
     <w:multiLevelType w:val="hybridMultilevel"/>
     <w:tmpl w:val="1FB23586"/>
@@ -5250,7 +5344,7 @@
       </w:rPr>
     </w:lvl>
   </w:abstractNum>
-  <w:abstractNum w:abstractNumId="4" w15:restartNumberingAfterBreak="0">
+  <w:abstractNum w:abstractNumId="4">
     <w:nsid w:val="0BAF5EF1"/>
     <w:multiLevelType w:val="hybridMultilevel"/>
     <w:tmpl w:val="08B67D98"/>
@@ -5363,7 +5457,120 @@
       </w:rPr>
     </w:lvl>
   </w:abstractNum>
-  <w:abstractNum w:abstractNumId="5" w15:restartNumberingAfterBreak="0">
+  <w:abstractNum w:abstractNumId="5">
+    <w:nsid w:val="0F014600"/>
+    <w:multiLevelType w:val="hybridMultilevel"/>
+    <w:tmpl w:val="5ADAE37C"/>
+    <w:lvl w:ilvl="0" w:tplc="04090001">
+      <w:start w:val="1"/>
+      <w:numFmt w:val="bullet"/>
+      <w:lvlText w:val=""/>
+      <w:lvlJc w:val="left"/>
+      <w:pPr>
+        <w:ind w:left="1440" w:hanging="360"/>
+      </w:pPr>
+      <w:rPr>
+        <w:rFonts w:ascii="Symbol" w:hAnsi="Symbol" w:hint="default"/>
+      </w:rPr>
+    </w:lvl>
+    <w:lvl w:ilvl="1" w:tplc="04090003" w:tentative="1">
+      <w:start w:val="1"/>
+      <w:numFmt w:val="bullet"/>
+      <w:lvlText w:val="o"/>
+      <w:lvlJc w:val="left"/>
+      <w:pPr>
+        <w:ind w:left="2160" w:hanging="360"/>
+      </w:pPr>
+      <w:rPr>
+        <w:rFonts w:ascii="Courier New" w:hAnsi="Courier New" w:cs="Courier New" w:hint="default"/>
+      </w:rPr>
+    </w:lvl>
+    <w:lvl w:ilvl="2" w:tplc="04090005" w:tentative="1">
+      <w:start w:val="1"/>
+      <w:numFmt w:val="bullet"/>
+      <w:lvlText w:val=""/>
+      <w:lvlJc w:val="left"/>
+      <w:pPr>
+        <w:ind w:left="2880" w:hanging="360"/>
+      </w:pPr>
+      <w:rPr>
+        <w:rFonts w:ascii="Wingdings" w:hAnsi="Wingdings" w:hint="default"/>
+      </w:rPr>
+    </w:lvl>
+    <w:lvl w:ilvl="3" w:tplc="04090001" w:tentative="1">
+      <w:start w:val="1"/>
+      <w:numFmt w:val="bullet"/>
+      <w:lvlText w:val=""/>
+      <w:lvlJc w:val="left"/>
+      <w:pPr>
+        <w:ind w:left="3600" w:hanging="360"/>
+      </w:pPr>
+      <w:rPr>
+        <w:rFonts w:ascii="Symbol" w:hAnsi="Symbol" w:hint="default"/>
+      </w:rPr>
+    </w:lvl>
+    <w:lvl w:ilvl="4" w:tplc="04090003" w:tentative="1">
+      <w:start w:val="1"/>
+      <w:numFmt w:val="bullet"/>
+      <w:lvlText w:val="o"/>
+      <w:lvlJc w:val="left"/>
+      <w:pPr>
+        <w:ind w:left="4320" w:hanging="360"/>
+      </w:pPr>
+      <w:rPr>
+        <w:rFonts w:ascii="Courier New" w:hAnsi="Courier New" w:cs="Courier New" w:hint="default"/>
+      </w:rPr>
+    </w:lvl>
+    <w:lvl w:ilvl="5" w:tplc="04090005" w:tentative="1">
+      <w:start w:val="1"/>
+      <w:numFmt w:val="bullet"/>
+      <w:lvlText w:val=""/>
+      <w:lvlJc w:val="left"/>
+      <w:pPr>
+        <w:ind w:left="5040" w:hanging="360"/>
+      </w:pPr>
+      <w:rPr>
+        <w:rFonts w:ascii="Wingdings" w:hAnsi="Wingdings" w:hint="default"/>
+      </w:rPr>
+    </w:lvl>
+    <w:lvl w:ilvl="6" w:tplc="04090001" w:tentative="1">
+      <w:start w:val="1"/>
+      <w:numFmt w:val="bullet"/>
+      <w:lvlText w:val=""/>
+      <w:lvlJc w:val="left"/>
+      <w:pPr>
+        <w:ind w:left="5760" w:hanging="360"/>
+      </w:pPr>
+      <w:rPr>
+        <w:rFonts w:ascii="Symbol" w:hAnsi="Symbol" w:hint="default"/>
+      </w:rPr>
+    </w:lvl>
+    <w:lvl w:ilvl="7" w:tplc="04090003" w:tentative="1">
+      <w:start w:val="1"/>
+      <w:numFmt w:val="bullet"/>
+      <w:lvlText w:val="o"/>
+      <w:lvlJc w:val="left"/>
+      <w:pPr>
+        <w:ind w:left="6480" w:hanging="360"/>
+      </w:pPr>
+      <w:rPr>
+        <w:rFonts w:ascii="Courier New" w:hAnsi="Courier New" w:cs="Courier New" w:hint="default"/>
+      </w:rPr>
+    </w:lvl>
+    <w:lvl w:ilvl="8" w:tplc="04090005" w:tentative="1">
+      <w:start w:val="1"/>
+      <w:numFmt w:val="bullet"/>
+      <w:lvlText w:val=""/>
+      <w:lvlJc w:val="left"/>
+      <w:pPr>
+        <w:ind w:left="7200" w:hanging="360"/>
+      </w:pPr>
+      <w:rPr>
+        <w:rFonts w:ascii="Wingdings" w:hAnsi="Wingdings" w:hint="default"/>
+      </w:rPr>
+    </w:lvl>
+  </w:abstractNum>
+  <w:abstractNum w:abstractNumId="6">
     <w:nsid w:val="13D04B0C"/>
     <w:multiLevelType w:val="hybridMultilevel"/>
     <w:tmpl w:val="C1D0DD1E"/>
@@ -5476,7 +5683,7 @@
       </w:rPr>
     </w:lvl>
   </w:abstractNum>
-  <w:abstractNum w:abstractNumId="6" w15:restartNumberingAfterBreak="0">
+  <w:abstractNum w:abstractNumId="7">
     <w:nsid w:val="179C6C0F"/>
     <w:multiLevelType w:val="hybridMultilevel"/>
     <w:tmpl w:val="8394369C"/>
@@ -5589,7 +5796,7 @@
       </w:rPr>
     </w:lvl>
   </w:abstractNum>
-  <w:abstractNum w:abstractNumId="7" w15:restartNumberingAfterBreak="0">
+  <w:abstractNum w:abstractNumId="8">
     <w:nsid w:val="254D2762"/>
     <w:multiLevelType w:val="hybridMultilevel"/>
     <w:tmpl w:val="054CAA60"/>
@@ -5702,7 +5909,7 @@
       </w:rPr>
     </w:lvl>
   </w:abstractNum>
-  <w:abstractNum w:abstractNumId="8" w15:restartNumberingAfterBreak="0">
+  <w:abstractNum w:abstractNumId="9">
     <w:nsid w:val="25EF016B"/>
     <w:multiLevelType w:val="hybridMultilevel"/>
     <w:tmpl w:val="1F660FC6"/>
@@ -5815,7 +6022,7 @@
       </w:rPr>
     </w:lvl>
   </w:abstractNum>
-  <w:abstractNum w:abstractNumId="9" w15:restartNumberingAfterBreak="0">
+  <w:abstractNum w:abstractNumId="10">
     <w:nsid w:val="32FA59EC"/>
     <w:multiLevelType w:val="hybridMultilevel"/>
     <w:tmpl w:val="AC6E8280"/>
@@ -5904,7 +6111,7 @@
       </w:pPr>
     </w:lvl>
   </w:abstractNum>
-  <w:abstractNum w:abstractNumId="10" w15:restartNumberingAfterBreak="0">
+  <w:abstractNum w:abstractNumId="11">
     <w:nsid w:val="390403B9"/>
     <w:multiLevelType w:val="hybridMultilevel"/>
     <w:tmpl w:val="0826D2A0"/>
@@ -6017,7 +6224,7 @@
       </w:rPr>
     </w:lvl>
   </w:abstractNum>
-  <w:abstractNum w:abstractNumId="11" w15:restartNumberingAfterBreak="0">
+  <w:abstractNum w:abstractNumId="12">
     <w:nsid w:val="3B684306"/>
     <w:multiLevelType w:val="hybridMultilevel"/>
     <w:tmpl w:val="E6BC3F0A"/>
@@ -6130,7 +6337,7 @@
       </w:rPr>
     </w:lvl>
   </w:abstractNum>
-  <w:abstractNum w:abstractNumId="12" w15:restartNumberingAfterBreak="0">
+  <w:abstractNum w:abstractNumId="13">
     <w:nsid w:val="45C8543D"/>
     <w:multiLevelType w:val="hybridMultilevel"/>
     <w:tmpl w:val="F260F7D6"/>
@@ -6243,7 +6450,7 @@
       </w:rPr>
     </w:lvl>
   </w:abstractNum>
-  <w:abstractNum w:abstractNumId="13" w15:restartNumberingAfterBreak="0">
+  <w:abstractNum w:abstractNumId="14">
     <w:nsid w:val="477478C9"/>
     <w:multiLevelType w:val="hybridMultilevel"/>
     <w:tmpl w:val="13DE8F38"/>
@@ -6356,7 +6563,7 @@
       </w:rPr>
     </w:lvl>
   </w:abstractNum>
-  <w:abstractNum w:abstractNumId="14" w15:restartNumberingAfterBreak="0">
+  <w:abstractNum w:abstractNumId="15">
     <w:nsid w:val="485069BC"/>
     <w:multiLevelType w:val="hybridMultilevel"/>
     <w:tmpl w:val="5EB00842"/>
@@ -6469,7 +6676,7 @@
       </w:rPr>
     </w:lvl>
   </w:abstractNum>
-  <w:abstractNum w:abstractNumId="15" w15:restartNumberingAfterBreak="0">
+  <w:abstractNum w:abstractNumId="16">
     <w:nsid w:val="527A5B92"/>
     <w:multiLevelType w:val="hybridMultilevel"/>
     <w:tmpl w:val="56E273A0"/>
@@ -6582,7 +6789,7 @@
       </w:rPr>
     </w:lvl>
   </w:abstractNum>
-  <w:abstractNum w:abstractNumId="16" w15:restartNumberingAfterBreak="0">
+  <w:abstractNum w:abstractNumId="17">
     <w:nsid w:val="53541046"/>
     <w:multiLevelType w:val="hybridMultilevel"/>
     <w:tmpl w:val="FFDE7514"/>
@@ -6695,7 +6902,7 @@
       </w:rPr>
     </w:lvl>
   </w:abstractNum>
-  <w:abstractNum w:abstractNumId="17" w15:restartNumberingAfterBreak="0">
+  <w:abstractNum w:abstractNumId="18">
     <w:nsid w:val="5A216D35"/>
     <w:multiLevelType w:val="hybridMultilevel"/>
     <w:tmpl w:val="A8BE361A"/>
@@ -6808,7 +7015,7 @@
       </w:rPr>
     </w:lvl>
   </w:abstractNum>
-  <w:abstractNum w:abstractNumId="18" w15:restartNumberingAfterBreak="0">
+  <w:abstractNum w:abstractNumId="19">
     <w:nsid w:val="5AC57460"/>
     <w:multiLevelType w:val="hybridMultilevel"/>
     <w:tmpl w:val="AF388EF2"/>
@@ -6921,7 +7128,7 @@
       </w:rPr>
     </w:lvl>
   </w:abstractNum>
-  <w:abstractNum w:abstractNumId="19" w15:restartNumberingAfterBreak="0">
+  <w:abstractNum w:abstractNumId="20">
     <w:nsid w:val="5F865D3D"/>
     <w:multiLevelType w:val="hybridMultilevel"/>
     <w:tmpl w:val="6BC87948"/>
@@ -7034,7 +7241,7 @@
       </w:rPr>
     </w:lvl>
   </w:abstractNum>
-  <w:abstractNum w:abstractNumId="20" w15:restartNumberingAfterBreak="0">
+  <w:abstractNum w:abstractNumId="21">
     <w:nsid w:val="609F6E07"/>
     <w:multiLevelType w:val="hybridMultilevel"/>
     <w:tmpl w:val="AFDAB26C"/>
@@ -7148,7 +7355,7 @@
       </w:rPr>
     </w:lvl>
   </w:abstractNum>
-  <w:abstractNum w:abstractNumId="21" w15:restartNumberingAfterBreak="0">
+  <w:abstractNum w:abstractNumId="22">
     <w:nsid w:val="64CE7620"/>
     <w:multiLevelType w:val="hybridMultilevel"/>
     <w:tmpl w:val="FA449FFC"/>
@@ -7261,7 +7468,7 @@
       </w:rPr>
     </w:lvl>
   </w:abstractNum>
-  <w:abstractNum w:abstractNumId="22" w15:restartNumberingAfterBreak="0">
+  <w:abstractNum w:abstractNumId="23">
     <w:nsid w:val="67C675A3"/>
     <w:multiLevelType w:val="hybridMultilevel"/>
     <w:tmpl w:val="5AD4F00E"/>
@@ -7374,7 +7581,7 @@
       </w:rPr>
     </w:lvl>
   </w:abstractNum>
-  <w:abstractNum w:abstractNumId="23" w15:restartNumberingAfterBreak="0">
+  <w:abstractNum w:abstractNumId="24">
     <w:nsid w:val="6CD85FE0"/>
     <w:multiLevelType w:val="hybridMultilevel"/>
     <w:tmpl w:val="BFAE2322"/>
@@ -7488,7 +7695,7 @@
       </w:rPr>
     </w:lvl>
   </w:abstractNum>
-  <w:abstractNum w:abstractNumId="24" w15:restartNumberingAfterBreak="0">
+  <w:abstractNum w:abstractNumId="25">
     <w:nsid w:val="6E7C4C24"/>
     <w:multiLevelType w:val="hybridMultilevel"/>
     <w:tmpl w:val="835E22E8"/>
@@ -7601,7 +7808,7 @@
       </w:rPr>
     </w:lvl>
   </w:abstractNum>
-  <w:abstractNum w:abstractNumId="25" w15:restartNumberingAfterBreak="0">
+  <w:abstractNum w:abstractNumId="26">
     <w:nsid w:val="709014BA"/>
     <w:multiLevelType w:val="hybridMultilevel"/>
     <w:tmpl w:val="A776DA1E"/>
@@ -7714,7 +7921,7 @@
       </w:rPr>
     </w:lvl>
   </w:abstractNum>
-  <w:abstractNum w:abstractNumId="26" w15:restartNumberingAfterBreak="0">
+  <w:abstractNum w:abstractNumId="27">
     <w:nsid w:val="70DF77CA"/>
     <w:multiLevelType w:val="hybridMultilevel"/>
     <w:tmpl w:val="904403E4"/>
@@ -7827,7 +8034,7 @@
       </w:rPr>
     </w:lvl>
   </w:abstractNum>
-  <w:abstractNum w:abstractNumId="27" w15:restartNumberingAfterBreak="0">
+  <w:abstractNum w:abstractNumId="28">
     <w:nsid w:val="715C16EB"/>
     <w:multiLevelType w:val="hybridMultilevel"/>
     <w:tmpl w:val="ECBC6C40"/>
@@ -7940,7 +8147,7 @@
       </w:rPr>
     </w:lvl>
   </w:abstractNum>
-  <w:abstractNum w:abstractNumId="28" w15:restartNumberingAfterBreak="0">
+  <w:abstractNum w:abstractNumId="29">
     <w:nsid w:val="7816467D"/>
     <w:multiLevelType w:val="hybridMultilevel"/>
     <w:tmpl w:val="E3AAAC8C"/>
@@ -8053,7 +8260,7 @@
       </w:rPr>
     </w:lvl>
   </w:abstractNum>
-  <w:abstractNum w:abstractNumId="29" w15:restartNumberingAfterBreak="0">
+  <w:abstractNum w:abstractNumId="30">
     <w:nsid w:val="792A0660"/>
     <w:multiLevelType w:val="hybridMultilevel"/>
     <w:tmpl w:val="A7D4168E"/>
@@ -8142,7 +8349,7 @@
       </w:pPr>
     </w:lvl>
   </w:abstractNum>
-  <w:abstractNum w:abstractNumId="30" w15:restartNumberingAfterBreak="0">
+  <w:abstractNum w:abstractNumId="31">
     <w:nsid w:val="7BB362DA"/>
     <w:multiLevelType w:val="hybridMultilevel"/>
     <w:tmpl w:val="145A003C"/>
@@ -8256,10 +8463,10 @@
     </w:lvl>
   </w:abstractNum>
   <w:num w:numId="1">
-    <w:abstractNumId w:val="21"/>
+    <w:abstractNumId w:val="22"/>
   </w:num>
   <w:num w:numId="2">
-    <w:abstractNumId w:val="15"/>
+    <w:abstractNumId w:val="16"/>
   </w:num>
   <w:num w:numId="3">
     <w:abstractNumId w:val="3"/>
@@ -8268,85 +8475,88 @@
     <w:abstractNumId w:val="0"/>
   </w:num>
   <w:num w:numId="5">
-    <w:abstractNumId w:val="16"/>
+    <w:abstractNumId w:val="17"/>
   </w:num>
   <w:num w:numId="6">
-    <w:abstractNumId w:val="11"/>
+    <w:abstractNumId w:val="12"/>
   </w:num>
   <w:num w:numId="7">
-    <w:abstractNumId w:val="7"/>
+    <w:abstractNumId w:val="8"/>
   </w:num>
   <w:num w:numId="8">
-    <w:abstractNumId w:val="23"/>
+    <w:abstractNumId w:val="24"/>
   </w:num>
   <w:num w:numId="9">
-    <w:abstractNumId w:val="9"/>
+    <w:abstractNumId w:val="10"/>
   </w:num>
   <w:num w:numId="10">
     <w:abstractNumId w:val="1"/>
   </w:num>
   <w:num w:numId="11">
+    <w:abstractNumId w:val="31"/>
+  </w:num>
+  <w:num w:numId="12">
+    <w:abstractNumId w:val="18"/>
+  </w:num>
+  <w:num w:numId="13">
+    <w:abstractNumId w:val="25"/>
+  </w:num>
+  <w:num w:numId="14">
     <w:abstractNumId w:val="30"/>
   </w:num>
-  <w:num w:numId="12">
-    <w:abstractNumId w:val="17"/>
-  </w:num>
-  <w:num w:numId="13">
-    <w:abstractNumId w:val="24"/>
-  </w:num>
-  <w:num w:numId="14">
-    <w:abstractNumId w:val="29"/>
-  </w:num>
   <w:num w:numId="15">
-    <w:abstractNumId w:val="12"/>
+    <w:abstractNumId w:val="13"/>
   </w:num>
   <w:num w:numId="16">
+    <w:abstractNumId w:val="21"/>
+  </w:num>
+  <w:num w:numId="17">
+    <w:abstractNumId w:val="6"/>
+  </w:num>
+  <w:num w:numId="18">
+    <w:abstractNumId w:val="27"/>
+  </w:num>
+  <w:num w:numId="19">
+    <w:abstractNumId w:val="11"/>
+  </w:num>
+  <w:num w:numId="20">
     <w:abstractNumId w:val="20"/>
   </w:num>
-  <w:num w:numId="17">
-    <w:abstractNumId w:val="5"/>
-  </w:num>
-  <w:num w:numId="18">
-    <w:abstractNumId w:val="26"/>
-  </w:num>
-  <w:num w:numId="19">
-    <w:abstractNumId w:val="10"/>
-  </w:num>
-  <w:num w:numId="20">
-    <w:abstractNumId w:val="19"/>
-  </w:num>
   <w:num w:numId="21">
-    <w:abstractNumId w:val="22"/>
+    <w:abstractNumId w:val="23"/>
   </w:num>
   <w:num w:numId="22">
-    <w:abstractNumId w:val="27"/>
+    <w:abstractNumId w:val="28"/>
   </w:num>
   <w:num w:numId="23">
     <w:abstractNumId w:val="4"/>
   </w:num>
   <w:num w:numId="24">
-    <w:abstractNumId w:val="14"/>
+    <w:abstractNumId w:val="15"/>
   </w:num>
   <w:num w:numId="25">
-    <w:abstractNumId w:val="18"/>
+    <w:abstractNumId w:val="19"/>
   </w:num>
   <w:num w:numId="26">
-    <w:abstractNumId w:val="8"/>
+    <w:abstractNumId w:val="9"/>
   </w:num>
   <w:num w:numId="27">
-    <w:abstractNumId w:val="25"/>
+    <w:abstractNumId w:val="26"/>
   </w:num>
   <w:num w:numId="28">
-    <w:abstractNumId w:val="28"/>
+    <w:abstractNumId w:val="29"/>
   </w:num>
   <w:num w:numId="29">
-    <w:abstractNumId w:val="13"/>
+    <w:abstractNumId w:val="14"/>
   </w:num>
   <w:num w:numId="30">
     <w:abstractNumId w:val="2"/>
   </w:num>
   <w:num w:numId="31">
-    <w:abstractNumId w:val="6"/>
+    <w:abstractNumId w:val="7"/>
+  </w:num>
+  <w:num w:numId="32">
+    <w:abstractNumId w:val="5"/>
   </w:num>
 </w:numbering>
 </file>
@@ -8360,7 +8570,7 @@
 </file>
 
 <file path=word/styles.xml><?xml version="1.0" encoding="utf-8"?>
-<w:styles xmlns:mc="http://schemas.openxmlformats.org/markup-compatibility/2006" xmlns:r="http://schemas.openxmlformats.org/officeDocument/2006/relationships" xmlns:w="http://schemas.openxmlformats.org/wordprocessingml/2006/main" xmlns:w14="http://schemas.microsoft.com/office/word/2010/wordml" xmlns:w15="http://schemas.microsoft.com/office/word/2012/wordml" mc:Ignorable="w14 w15">
+<w:styles xmlns:mc="http://schemas.openxmlformats.org/markup-compatibility/2006" xmlns:r="http://schemas.openxmlformats.org/officeDocument/2006/relationships" xmlns:w="http://schemas.openxmlformats.org/wordprocessingml/2006/main" xmlns:w14="http://schemas.microsoft.com/office/word/2010/wordml" mc:Ignorable="w14">
   <w:docDefaults>
     <w:rPrDefault>
       <w:rPr>
@@ -8376,378 +8586,144 @@
       </w:pPr>
     </w:pPrDefault>
   </w:docDefaults>
-  <w:latentStyles w:defLockedState="0" w:defUIPriority="99" w:defSemiHidden="0" w:defUnhideWhenUsed="0" w:defQFormat="0" w:count="371">
-    <w:lsdException w:name="Normal" w:uiPriority="0" w:qFormat="1"/>
-    <w:lsdException w:name="heading 1" w:uiPriority="9" w:qFormat="1"/>
-    <w:lsdException w:name="heading 2" w:semiHidden="1" w:uiPriority="9" w:unhideWhenUsed="1" w:qFormat="1"/>
-    <w:lsdException w:name="heading 3" w:semiHidden="1" w:uiPriority="9" w:unhideWhenUsed="1" w:qFormat="1"/>
-    <w:lsdException w:name="heading 4" w:semiHidden="1" w:uiPriority="9" w:unhideWhenUsed="1" w:qFormat="1"/>
-    <w:lsdException w:name="heading 5" w:semiHidden="1" w:uiPriority="9" w:unhideWhenUsed="1" w:qFormat="1"/>
-    <w:lsdException w:name="heading 6" w:semiHidden="1" w:uiPriority="9" w:unhideWhenUsed="1" w:qFormat="1"/>
-    <w:lsdException w:name="heading 7" w:semiHidden="1" w:uiPriority="9" w:unhideWhenUsed="1" w:qFormat="1"/>
-    <w:lsdException w:name="heading 8" w:semiHidden="1" w:uiPriority="9" w:unhideWhenUsed="1" w:qFormat="1"/>
-    <w:lsdException w:name="heading 9" w:semiHidden="1" w:uiPriority="9" w:unhideWhenUsed="1" w:qFormat="1"/>
-    <w:lsdException w:name="index 1" w:semiHidden="1" w:unhideWhenUsed="1"/>
-    <w:lsdException w:name="index 2" w:semiHidden="1" w:unhideWhenUsed="1"/>
-    <w:lsdException w:name="index 3" w:semiHidden="1" w:unhideWhenUsed="1"/>
-    <w:lsdException w:name="index 4" w:semiHidden="1" w:unhideWhenUsed="1"/>
-    <w:lsdException w:name="index 5" w:semiHidden="1" w:unhideWhenUsed="1"/>
-    <w:lsdException w:name="index 6" w:semiHidden="1" w:unhideWhenUsed="1"/>
-    <w:lsdException w:name="index 7" w:semiHidden="1" w:unhideWhenUsed="1"/>
-    <w:lsdException w:name="index 8" w:semiHidden="1" w:unhideWhenUsed="1"/>
-    <w:lsdException w:name="index 9" w:semiHidden="1" w:unhideWhenUsed="1"/>
-    <w:lsdException w:name="toc 1" w:semiHidden="1" w:uiPriority="39" w:unhideWhenUsed="1"/>
-    <w:lsdException w:name="toc 2" w:semiHidden="1" w:uiPriority="39" w:unhideWhenUsed="1"/>
-    <w:lsdException w:name="toc 3" w:semiHidden="1" w:uiPriority="39" w:unhideWhenUsed="1"/>
-    <w:lsdException w:name="toc 4" w:semiHidden="1" w:uiPriority="39" w:unhideWhenUsed="1"/>
-    <w:lsdException w:name="toc 5" w:semiHidden="1" w:uiPriority="39" w:unhideWhenUsed="1"/>
-    <w:lsdException w:name="toc 6" w:semiHidden="1" w:uiPriority="39" w:unhideWhenUsed="1"/>
-    <w:lsdException w:name="toc 7" w:semiHidden="1" w:uiPriority="39" w:unhideWhenUsed="1"/>
-    <w:lsdException w:name="toc 8" w:semiHidden="1" w:uiPriority="39" w:unhideWhenUsed="1"/>
-    <w:lsdException w:name="toc 9" w:semiHidden="1" w:uiPriority="39" w:unhideWhenUsed="1"/>
-    <w:lsdException w:name="Normal Indent" w:semiHidden="1" w:unhideWhenUsed="1"/>
-    <w:lsdException w:name="footnote text" w:semiHidden="1" w:unhideWhenUsed="1"/>
-    <w:lsdException w:name="annotation text" w:semiHidden="1" w:unhideWhenUsed="1"/>
-    <w:lsdException w:name="header" w:semiHidden="1" w:unhideWhenUsed="1"/>
-    <w:lsdException w:name="footer" w:semiHidden="1" w:unhideWhenUsed="1"/>
-    <w:lsdException w:name="index heading" w:semiHidden="1" w:unhideWhenUsed="1"/>
-    <w:lsdException w:name="caption" w:semiHidden="1" w:uiPriority="35" w:unhideWhenUsed="1" w:qFormat="1"/>
-    <w:lsdException w:name="table of figures" w:semiHidden="1" w:unhideWhenUsed="1"/>
-    <w:lsdException w:name="envelope address" w:semiHidden="1" w:unhideWhenUsed="1"/>
-    <w:lsdException w:name="envelope return" w:semiHidden="1" w:unhideWhenUsed="1"/>
-    <w:lsdException w:name="footnote reference" w:semiHidden="1" w:unhideWhenUsed="1"/>
-    <w:lsdException w:name="annotation reference" w:semiHidden="1" w:unhideWhenUsed="1"/>
-    <w:lsdException w:name="line number" w:semiHidden="1" w:unhideWhenUsed="1"/>
-    <w:lsdException w:name="page number" w:semiHidden="1" w:unhideWhenUsed="1"/>
-    <w:lsdException w:name="endnote reference" w:semiHidden="1" w:unhideWhenUsed="1"/>
-    <w:lsdException w:name="endnote text" w:semiHidden="1" w:unhideWhenUsed="1"/>
-    <w:lsdException w:name="table of authorities" w:semiHidden="1" w:unhideWhenUsed="1"/>
-    <w:lsdException w:name="macro" w:semiHidden="1" w:unhideWhenUsed="1"/>
-    <w:lsdException w:name="toa heading" w:semiHidden="1" w:unhideWhenUsed="1"/>
-    <w:lsdException w:name="List" w:semiHidden="1" w:unhideWhenUsed="1"/>
-    <w:lsdException w:name="List Bullet" w:semiHidden="1" w:unhideWhenUsed="1"/>
-    <w:lsdException w:name="List Number" w:semiHidden="1" w:unhideWhenUsed="1"/>
-    <w:lsdException w:name="List 2" w:semiHidden="1" w:unhideWhenUsed="1"/>
-    <w:lsdException w:name="List 3" w:semiHidden="1" w:unhideWhenUsed="1"/>
-    <w:lsdException w:name="List 4" w:semiHidden="1" w:unhideWhenUsed="1"/>
-    <w:lsdException w:name="List 5" w:semiHidden="1" w:unhideWhenUsed="1"/>
-    <w:lsdException w:name="List Bullet 2" w:semiHidden="1" w:unhideWhenUsed="1"/>
-    <w:lsdException w:name="List Bullet 3" w:semiHidden="1" w:unhideWhenUsed="1"/>
-    <w:lsdException w:name="List Bullet 4" w:semiHidden="1" w:unhideWhenUsed="1"/>
-    <w:lsdException w:name="List Bullet 5" w:semiHidden="1" w:unhideWhenUsed="1"/>
-    <w:lsdException w:name="List Number 2" w:semiHidden="1" w:unhideWhenUsed="1"/>
-    <w:lsdException w:name="List Number 3" w:semiHidden="1" w:unhideWhenUsed="1"/>
-    <w:lsdException w:name="List Number 4" w:semiHidden="1" w:unhideWhenUsed="1"/>
-    <w:lsdException w:name="List Number 5" w:semiHidden="1" w:unhideWhenUsed="1"/>
-    <w:lsdException w:name="Title" w:uiPriority="10" w:qFormat="1"/>
-    <w:lsdException w:name="Closing" w:semiHidden="1" w:unhideWhenUsed="1"/>
-    <w:lsdException w:name="Signature" w:semiHidden="1" w:unhideWhenUsed="1"/>
-    <w:lsdException w:name="Default Paragraph Font" w:semiHidden="1" w:uiPriority="1" w:unhideWhenUsed="1"/>
-    <w:lsdException w:name="Body Text" w:semiHidden="1" w:unhideWhenUsed="1"/>
-    <w:lsdException w:name="Body Text Indent" w:semiHidden="1" w:unhideWhenUsed="1"/>
-    <w:lsdException w:name="List Continue" w:semiHidden="1" w:unhideWhenUsed="1"/>
-    <w:lsdException w:name="List Continue 2" w:semiHidden="1" w:unhideWhenUsed="1"/>
-    <w:lsdException w:name="List Continue 3" w:semiHidden="1" w:unhideWhenUsed="1"/>
-    <w:lsdException w:name="List Continue 4" w:semiHidden="1" w:unhideWhenUsed="1"/>
-    <w:lsdException w:name="List Continue 5" w:semiHidden="1" w:unhideWhenUsed="1"/>
-    <w:lsdException w:name="Message Header" w:semiHidden="1" w:unhideWhenUsed="1"/>
-    <w:lsdException w:name="Subtitle" w:uiPriority="11" w:qFormat="1"/>
-    <w:lsdException w:name="Salutation" w:semiHidden="1" w:unhideWhenUsed="1"/>
-    <w:lsdException w:name="Date" w:semiHidden="1" w:unhideWhenUsed="1"/>
-    <w:lsdException w:name="Body Text First Indent" w:semiHidden="1" w:unhideWhenUsed="1"/>
-    <w:lsdException w:name="Body Text First Indent 2" w:semiHidden="1" w:unhideWhenUsed="1"/>
-    <w:lsdException w:name="Note Heading" w:semiHidden="1" w:unhideWhenUsed="1"/>
-    <w:lsdException w:name="Body Text 2" w:semiHidden="1" w:unhideWhenUsed="1"/>
-    <w:lsdException w:name="Body Text 3" w:semiHidden="1" w:unhideWhenUsed="1"/>
-    <w:lsdException w:name="Body Text Indent 2" w:semiHidden="1" w:unhideWhenUsed="1"/>
-    <w:lsdException w:name="Body Text Indent 3" w:semiHidden="1" w:unhideWhenUsed="1"/>
-    <w:lsdException w:name="Block Text" w:semiHidden="1" w:unhideWhenUsed="1"/>
-    <w:lsdException w:name="Hyperlink" w:semiHidden="1" w:unhideWhenUsed="1"/>
-    <w:lsdException w:name="FollowedHyperlink" w:semiHidden="1" w:unhideWhenUsed="1"/>
-    <w:lsdException w:name="Strong" w:uiPriority="22" w:qFormat="1"/>
-    <w:lsdException w:name="Emphasis" w:uiPriority="20" w:qFormat="1"/>
-    <w:lsdException w:name="Document Map" w:semiHidden="1" w:unhideWhenUsed="1"/>
-    <w:lsdException w:name="Plain Text" w:semiHidden="1" w:unhideWhenUsed="1"/>
-    <w:lsdException w:name="E-mail Signature" w:semiHidden="1" w:unhideWhenUsed="1"/>
-    <w:lsdException w:name="HTML Top of Form" w:semiHidden="1" w:unhideWhenUsed="1"/>
-    <w:lsdException w:name="HTML Bottom of Form" w:semiHidden="1" w:unhideWhenUsed="1"/>
-    <w:lsdException w:name="Normal (Web)" w:semiHidden="1" w:unhideWhenUsed="1"/>
-    <w:lsdException w:name="HTML Acronym" w:semiHidden="1" w:unhideWhenUsed="1"/>
-    <w:lsdException w:name="HTML Address" w:semiHidden="1" w:unhideWhenUsed="1"/>
-    <w:lsdException w:name="HTML Cite" w:semiHidden="1" w:unhideWhenUsed="1"/>
-    <w:lsdException w:name="HTML Code" w:semiHidden="1" w:unhideWhenUsed="1"/>
-    <w:lsdException w:name="HTML Definition" w:semiHidden="1" w:unhideWhenUsed="1"/>
-    <w:lsdException w:name="HTML Keyboard" w:semiHidden="1" w:unhideWhenUsed="1"/>
-    <w:lsdException w:name="HTML Preformatted" w:semiHidden="1" w:unhideWhenUsed="1"/>
-    <w:lsdException w:name="HTML Sample" w:semiHidden="1" w:unhideWhenUsed="1"/>
-    <w:lsdException w:name="HTML Typewriter" w:semiHidden="1" w:unhideWhenUsed="1"/>
-    <w:lsdException w:name="HTML Variable" w:semiHidden="1" w:unhideWhenUsed="1"/>
-    <w:lsdException w:name="Normal Table" w:semiHidden="1" w:unhideWhenUsed="1"/>
-    <w:lsdException w:name="annotation subject" w:semiHidden="1" w:unhideWhenUsed="1"/>
-    <w:lsdException w:name="No List" w:semiHidden="1" w:unhideWhenUsed="1"/>
-    <w:lsdException w:name="Outline List 1" w:semiHidden="1" w:unhideWhenUsed="1"/>
-    <w:lsdException w:name="Outline List 2" w:semiHidden="1" w:unhideWhenUsed="1"/>
-    <w:lsdException w:name="Outline List 3" w:semiHidden="1" w:unhideWhenUsed="1"/>
-    <w:lsdException w:name="Table Simple 1" w:semiHidden="1" w:unhideWhenUsed="1"/>
-    <w:lsdException w:name="Table Simple 2" w:semiHidden="1" w:unhideWhenUsed="1"/>
-    <w:lsdException w:name="Table Simple 3" w:semiHidden="1" w:unhideWhenUsed="1"/>
-    <w:lsdException w:name="Table Classic 1" w:semiHidden="1" w:unhideWhenUsed="1"/>
-    <w:lsdException w:name="Table Classic 2" w:semiHidden="1" w:unhideWhenUsed="1"/>
-    <w:lsdException w:name="Table Classic 3" w:semiHidden="1" w:unhideWhenUsed="1"/>
-    <w:lsdException w:name="Table Classic 4" w:semiHidden="1" w:unhideWhenUsed="1"/>
-    <w:lsdException w:name="Table Colorful 1" w:semiHidden="1" w:unhideWhenUsed="1"/>
-    <w:lsdException w:name="Table Colorful 2" w:semiHidden="1" w:unhideWhenUsed="1"/>
-    <w:lsdException w:name="Table Colorful 3" w:semiHidden="1" w:unhideWhenUsed="1"/>
-    <w:lsdException w:name="Table Columns 1" w:semiHidden="1" w:unhideWhenUsed="1"/>
-    <w:lsdException w:name="Table Columns 2" w:semiHidden="1" w:unhideWhenUsed="1"/>
-    <w:lsdException w:name="Table Columns 3" w:semiHidden="1" w:unhideWhenUsed="1"/>
-    <w:lsdException w:name="Table Columns 4" w:semiHidden="1" w:unhideWhenUsed="1"/>
-    <w:lsdException w:name="Table Columns 5" w:semiHidden="1" w:unhideWhenUsed="1"/>
-    <w:lsdException w:name="Table Grid 1" w:semiHidden="1" w:unhideWhenUsed="1"/>
-    <w:lsdException w:name="Table Grid 2" w:semiHidden="1" w:unhideWhenUsed="1"/>
-    <w:lsdException w:name="Table Grid 3" w:semiHidden="1" w:unhideWhenUsed="1"/>
-    <w:lsdException w:name="Table Grid 4" w:semiHidden="1" w:unhideWhenUsed="1"/>
-    <w:lsdException w:name="Table Grid 5" w:semiHidden="1" w:unhideWhenUsed="1"/>
-    <w:lsdException w:name="Table Grid 6" w:semiHidden="1" w:unhideWhenUsed="1"/>
-    <w:lsdException w:name="Table Grid 7" w:semiHidden="1" w:unhideWhenUsed="1"/>
-    <w:lsdException w:name="Table Grid 8" w:semiHidden="1" w:unhideWhenUsed="1"/>
-    <w:lsdException w:name="Table List 1" w:semiHidden="1" w:unhideWhenUsed="1"/>
-    <w:lsdException w:name="Table List 2" w:semiHidden="1" w:unhideWhenUsed="1"/>
-    <w:lsdException w:name="Table List 3" w:semiHidden="1" w:unhideWhenUsed="1"/>
-    <w:lsdException w:name="Table List 4" w:semiHidden="1" w:unhideWhenUsed="1"/>
-    <w:lsdException w:name="Table List 5" w:semiHidden="1" w:unhideWhenUsed="1"/>
-    <w:lsdException w:name="Table List 6" w:semiHidden="1" w:unhideWhenUsed="1"/>
-    <w:lsdException w:name="Table List 7" w:semiHidden="1" w:unhideWhenUsed="1"/>
-    <w:lsdException w:name="Table List 8" w:semiHidden="1" w:unhideWhenUsed="1"/>
-    <w:lsdException w:name="Table 3D effects 1" w:semiHidden="1" w:unhideWhenUsed="1"/>
-    <w:lsdException w:name="Table 3D effects 2" w:semiHidden="1" w:unhideWhenUsed="1"/>
-    <w:lsdException w:name="Table 3D effects 3" w:semiHidden="1" w:unhideWhenUsed="1"/>
-    <w:lsdException w:name="Table Contemporary" w:semiHidden="1" w:unhideWhenUsed="1"/>
-    <w:lsdException w:name="Table Elegant" w:semiHidden="1" w:unhideWhenUsed="1"/>
-    <w:lsdException w:name="Table Professional" w:semiHidden="1" w:unhideWhenUsed="1"/>
-    <w:lsdException w:name="Table Subtle 1" w:semiHidden="1" w:unhideWhenUsed="1"/>
-    <w:lsdException w:name="Table Subtle 2" w:semiHidden="1" w:unhideWhenUsed="1"/>
-    <w:lsdException w:name="Table Web 1" w:semiHidden="1" w:unhideWhenUsed="1"/>
-    <w:lsdException w:name="Table Web 2" w:semiHidden="1" w:unhideWhenUsed="1"/>
-    <w:lsdException w:name="Table Web 3" w:semiHidden="1" w:unhideWhenUsed="1"/>
-    <w:lsdException w:name="Balloon Text" w:semiHidden="1" w:unhideWhenUsed="1"/>
-    <w:lsdException w:name="Table Grid" w:uiPriority="59"/>
-    <w:lsdException w:name="Table Theme" w:semiHidden="1" w:unhideWhenUsed="1"/>
-    <w:lsdException w:name="Placeholder Text" w:semiHidden="1"/>
-    <w:lsdException w:name="No Spacing" w:uiPriority="1" w:qFormat="1"/>
-    <w:lsdException w:name="Light Shading" w:uiPriority="60"/>
-    <w:lsdException w:name="Light List" w:uiPriority="61"/>
-    <w:lsdException w:name="Light Grid" w:uiPriority="62"/>
-    <w:lsdException w:name="Medium Shading 1" w:uiPriority="63"/>
-    <w:lsdException w:name="Medium Shading 2" w:uiPriority="64"/>
-    <w:lsdException w:name="Medium List 1" w:uiPriority="65"/>
-    <w:lsdException w:name="Medium List 2" w:uiPriority="66"/>
-    <w:lsdException w:name="Medium Grid 1" w:uiPriority="67"/>
-    <w:lsdException w:name="Medium Grid 2" w:uiPriority="68"/>
-    <w:lsdException w:name="Medium Grid 3" w:uiPriority="69"/>
-    <w:lsdException w:name="Dark List" w:uiPriority="70"/>
-    <w:lsdException w:name="Colorful Shading" w:uiPriority="71"/>
-    <w:lsdException w:name="Colorful List" w:uiPriority="72"/>
-    <w:lsdException w:name="Colorful Grid" w:uiPriority="73"/>
-    <w:lsdException w:name="Light Shading Accent 1" w:uiPriority="60"/>
-    <w:lsdException w:name="Light List Accent 1" w:uiPriority="61"/>
-    <w:lsdException w:name="Light Grid Accent 1" w:uiPriority="62"/>
-    <w:lsdException w:name="Medium Shading 1 Accent 1" w:uiPriority="63"/>
-    <w:lsdException w:name="Medium Shading 2 Accent 1" w:uiPriority="64"/>
-    <w:lsdException w:name="Medium List 1 Accent 1" w:uiPriority="65"/>
-    <w:lsdException w:name="Revision" w:semiHidden="1"/>
-    <w:lsdException w:name="List Paragraph" w:uiPriority="34" w:qFormat="1"/>
-    <w:lsdException w:name="Quote" w:uiPriority="29" w:qFormat="1"/>
-    <w:lsdException w:name="Intense Quote" w:uiPriority="30" w:qFormat="1"/>
-    <w:lsdException w:name="Medium List 2 Accent 1" w:uiPriority="66"/>
-    <w:lsdException w:name="Medium Grid 1 Accent 1" w:uiPriority="67"/>
-    <w:lsdException w:name="Medium Grid 2 Accent 1" w:uiPriority="68"/>
-    <w:lsdException w:name="Medium Grid 3 Accent 1" w:uiPriority="69"/>
-    <w:lsdException w:name="Dark List Accent 1" w:uiPriority="70"/>
-    <w:lsdException w:name="Colorful Shading Accent 1" w:uiPriority="71"/>
-    <w:lsdException w:name="Colorful List Accent 1" w:uiPriority="72"/>
-    <w:lsdException w:name="Colorful Grid Accent 1" w:uiPriority="73"/>
-    <w:lsdException w:name="Light Shading Accent 2" w:uiPriority="60"/>
-    <w:lsdException w:name="Light List Accent 2" w:uiPriority="61"/>
-    <w:lsdException w:name="Light Grid Accent 2" w:uiPriority="62"/>
-    <w:lsdException w:name="Medium Shading 1 Accent 2" w:uiPriority="63"/>
-    <w:lsdException w:name="Medium Shading 2 Accent 2" w:uiPriority="64"/>
-    <w:lsdException w:name="Medium List 1 Accent 2" w:uiPriority="65"/>
-    <w:lsdException w:name="Medium List 2 Accent 2" w:uiPriority="66"/>
-    <w:lsdException w:name="Medium Grid 1 Accent 2" w:uiPriority="67"/>
-    <w:lsdException w:name="Medium Grid 2 Accent 2" w:uiPriority="68"/>
-    <w:lsdException w:name="Medium Grid 3 Accent 2" w:uiPriority="69"/>
-    <w:lsdException w:name="Dark List Accent 2" w:uiPriority="70"/>
-    <w:lsdException w:name="Colorful Shading Accent 2" w:uiPriority="71"/>
-    <w:lsdException w:name="Colorful List Accent 2" w:uiPriority="72"/>
-    <w:lsdException w:name="Colorful Grid Accent 2" w:uiPriority="73"/>
-    <w:lsdException w:name="Light Shading Accent 3" w:uiPriority="60"/>
-    <w:lsdException w:name="Light List Accent 3" w:uiPriority="61"/>
-    <w:lsdException w:name="Light Grid Accent 3" w:uiPriority="62"/>
-    <w:lsdException w:name="Medium Shading 1 Accent 3" w:uiPriority="63"/>
-    <w:lsdException w:name="Medium Shading 2 Accent 3" w:uiPriority="64"/>
-    <w:lsdException w:name="Medium List 1 Accent 3" w:uiPriority="65"/>
-    <w:lsdException w:name="Medium List 2 Accent 3" w:uiPriority="66"/>
-    <w:lsdException w:name="Medium Grid 1 Accent 3" w:uiPriority="67"/>
-    <w:lsdException w:name="Medium Grid 2 Accent 3" w:uiPriority="68"/>
-    <w:lsdException w:name="Medium Grid 3 Accent 3" w:uiPriority="69"/>
-    <w:lsdException w:name="Dark List Accent 3" w:uiPriority="70"/>
-    <w:lsdException w:name="Colorful Shading Accent 3" w:uiPriority="71"/>
-    <w:lsdException w:name="Colorful List Accent 3" w:uiPriority="72"/>
-    <w:lsdException w:name="Colorful Grid Accent 3" w:uiPriority="73"/>
-    <w:lsdException w:name="Light Shading Accent 4" w:uiPriority="60"/>
-    <w:lsdException w:name="Light List Accent 4" w:uiPriority="61"/>
-    <w:lsdException w:name="Light Grid Accent 4" w:uiPriority="62"/>
-    <w:lsdException w:name="Medium Shading 1 Accent 4" w:uiPriority="63"/>
-    <w:lsdException w:name="Medium Shading 2 Accent 4" w:uiPriority="64"/>
-    <w:lsdException w:name="Medium List 1 Accent 4" w:uiPriority="65"/>
-    <w:lsdException w:name="Medium List 2 Accent 4" w:uiPriority="66"/>
-    <w:lsdException w:name="Medium Grid 1 Accent 4" w:uiPriority="67"/>
-    <w:lsdException w:name="Medium Grid 2 Accent 4" w:uiPriority="68"/>
-    <w:lsdException w:name="Medium Grid 3 Accent 4" w:uiPriority="69"/>
-    <w:lsdException w:name="Dark List Accent 4" w:uiPriority="70"/>
-    <w:lsdException w:name="Colorful Shading Accent 4" w:uiPriority="71"/>
-    <w:lsdException w:name="Colorful List Accent 4" w:uiPriority="72"/>
-    <w:lsdException w:name="Colorful Grid Accent 4" w:uiPriority="73"/>
-    <w:lsdException w:name="Light Shading Accent 5" w:uiPriority="60"/>
-    <w:lsdException w:name="Light List Accent 5" w:uiPriority="61"/>
-    <w:lsdException w:name="Light Grid Accent 5" w:uiPriority="62"/>
-    <w:lsdException w:name="Medium Shading 1 Accent 5" w:uiPriority="63"/>
-    <w:lsdException w:name="Medium Shading 2 Accent 5" w:uiPriority="64"/>
-    <w:lsdException w:name="Medium List 1 Accent 5" w:uiPriority="65"/>
-    <w:lsdException w:name="Medium List 2 Accent 5" w:uiPriority="66"/>
-    <w:lsdException w:name="Medium Grid 1 Accent 5" w:uiPriority="67"/>
-    <w:lsdException w:name="Medium Grid 2 Accent 5" w:uiPriority="68"/>
-    <w:lsdException w:name="Medium Grid 3 Accent 5" w:uiPriority="69"/>
-    <w:lsdException w:name="Dark List Accent 5" w:uiPriority="70"/>
-    <w:lsdException w:name="Colorful Shading Accent 5" w:uiPriority="71"/>
-    <w:lsdException w:name="Colorful List Accent 5" w:uiPriority="72"/>
-    <w:lsdException w:name="Colorful Grid Accent 5" w:uiPriority="73"/>
-    <w:lsdException w:name="Light Shading Accent 6" w:uiPriority="60"/>
-    <w:lsdException w:name="Light List Accent 6" w:uiPriority="61"/>
-    <w:lsdException w:name="Light Grid Accent 6" w:uiPriority="62"/>
-    <w:lsdException w:name="Medium Shading 1 Accent 6" w:uiPriority="63"/>
-    <w:lsdException w:name="Medium Shading 2 Accent 6" w:uiPriority="64"/>
-    <w:lsdException w:name="Medium List 1 Accent 6" w:uiPriority="65"/>
-    <w:lsdException w:name="Medium List 2 Accent 6" w:uiPriority="66"/>
-    <w:lsdException w:name="Medium Grid 1 Accent 6" w:uiPriority="67"/>
-    <w:lsdException w:name="Medium Grid 2 Accent 6" w:uiPriority="68"/>
-    <w:lsdException w:name="Medium Grid 3 Accent 6" w:uiPriority="69"/>
-    <w:lsdException w:name="Dark List Accent 6" w:uiPriority="70"/>
-    <w:lsdException w:name="Colorful Shading Accent 6" w:uiPriority="71"/>
-    <w:lsdException w:name="Colorful List Accent 6" w:uiPriority="72"/>
-    <w:lsdException w:name="Colorful Grid Accent 6" w:uiPriority="73"/>
-    <w:lsdException w:name="Subtle Emphasis" w:uiPriority="19" w:qFormat="1"/>
-    <w:lsdException w:name="Intense Emphasis" w:uiPriority="21" w:qFormat="1"/>
-    <w:lsdException w:name="Subtle Reference" w:uiPriority="31" w:qFormat="1"/>
-    <w:lsdException w:name="Intense Reference" w:uiPriority="32" w:qFormat="1"/>
-    <w:lsdException w:name="Book Title" w:uiPriority="33" w:qFormat="1"/>
-    <w:lsdException w:name="Bibliography" w:semiHidden="1" w:uiPriority="37" w:unhideWhenUsed="1"/>
-    <w:lsdException w:name="TOC Heading" w:semiHidden="1" w:uiPriority="39" w:unhideWhenUsed="1" w:qFormat="1"/>
-    <w:lsdException w:name="Plain Table 1" w:uiPriority="41"/>
-    <w:lsdException w:name="Plain Table 2" w:uiPriority="42"/>
-    <w:lsdException w:name="Plain Table 3" w:uiPriority="43"/>
-    <w:lsdException w:name="Plain Table 4" w:uiPriority="44"/>
-    <w:lsdException w:name="Plain Table 5" w:uiPriority="45"/>
-    <w:lsdException w:name="Grid Table Light" w:uiPriority="40"/>
-    <w:lsdException w:name="Grid Table 1 Light" w:uiPriority="46"/>
-    <w:lsdException w:name="Grid Table 2" w:uiPriority="47"/>
-    <w:lsdException w:name="Grid Table 3" w:uiPriority="48"/>
-    <w:lsdException w:name="Grid Table 4" w:uiPriority="49"/>
-    <w:lsdException w:name="Grid Table 5 Dark" w:uiPriority="50"/>
-    <w:lsdException w:name="Grid Table 6 Colorful" w:uiPriority="51"/>
-    <w:lsdException w:name="Grid Table 7 Colorful" w:uiPriority="52"/>
-    <w:lsdException w:name="Grid Table 1 Light Accent 1" w:uiPriority="46"/>
-    <w:lsdException w:name="Grid Table 2 Accent 1" w:uiPriority="47"/>
-    <w:lsdException w:name="Grid Table 3 Accent 1" w:uiPriority="48"/>
-    <w:lsdException w:name="Grid Table 4 Accent 1" w:uiPriority="49"/>
-    <w:lsdException w:name="Grid Table 5 Dark Accent 1" w:uiPriority="50"/>
-    <w:lsdException w:name="Grid Table 6 Colorful Accent 1" w:uiPriority="51"/>
-    <w:lsdException w:name="Grid Table 7 Colorful Accent 1" w:uiPriority="52"/>
-    <w:lsdException w:name="Grid Table 1 Light Accent 2" w:uiPriority="46"/>
-    <w:lsdException w:name="Grid Table 2 Accent 2" w:uiPriority="47"/>
-    <w:lsdException w:name="Grid Table 3 Accent 2" w:uiPriority="48"/>
-    <w:lsdException w:name="Grid Table 4 Accent 2" w:uiPriority="49"/>
-    <w:lsdException w:name="Grid Table 5 Dark Accent 2" w:uiPriority="50"/>
-    <w:lsdException w:name="Grid Table 6 Colorful Accent 2" w:uiPriority="51"/>
-    <w:lsdException w:name="Grid Table 7 Colorful Accent 2" w:uiPriority="52"/>
-    <w:lsdException w:name="Grid Table 1 Light Accent 3" w:uiPriority="46"/>
-    <w:lsdException w:name="Grid Table 2 Accent 3" w:uiPriority="47"/>
-    <w:lsdException w:name="Grid Table 3 Accent 3" w:uiPriority="48"/>
-    <w:lsdException w:name="Grid Table 4 Accent 3" w:uiPriority="49"/>
-    <w:lsdException w:name="Grid Table 5 Dark Accent 3" w:uiPriority="50"/>
-    <w:lsdException w:name="Grid Table 6 Colorful Accent 3" w:uiPriority="51"/>
-    <w:lsdException w:name="Grid Table 7 Colorful Accent 3" w:uiPriority="52"/>
-    <w:lsdException w:name="Grid Table 1 Light Accent 4" w:uiPriority="46"/>
-    <w:lsdException w:name="Grid Table 2 Accent 4" w:uiPriority="47"/>
-    <w:lsdException w:name="Grid Table 3 Accent 4" w:uiPriority="48"/>
-    <w:lsdException w:name="Grid Table 4 Accent 4" w:uiPriority="49"/>
-    <w:lsdException w:name="Grid Table 5 Dark Accent 4" w:uiPriority="50"/>
-    <w:lsdException w:name="Grid Table 6 Colorful Accent 4" w:uiPriority="51"/>
-    <w:lsdException w:name="Grid Table 7 Colorful Accent 4" w:uiPriority="52"/>
-    <w:lsdException w:name="Grid Table 1 Light Accent 5" w:uiPriority="46"/>
-    <w:lsdException w:name="Grid Table 2 Accent 5" w:uiPriority="47"/>
-    <w:lsdException w:name="Grid Table 3 Accent 5" w:uiPriority="48"/>
-    <w:lsdException w:name="Grid Table 4 Accent 5" w:uiPriority="49"/>
-    <w:lsdException w:name="Grid Table 5 Dark Accent 5" w:uiPriority="50"/>
-    <w:lsdException w:name="Grid Table 6 Colorful Accent 5" w:uiPriority="51"/>
-    <w:lsdException w:name="Grid Table 7 Colorful Accent 5" w:uiPriority="52"/>
-    <w:lsdException w:name="Grid Table 1 Light Accent 6" w:uiPriority="46"/>
-    <w:lsdException w:name="Grid Table 2 Accent 6" w:uiPriority="47"/>
-    <w:lsdException w:name="Grid Table 3 Accent 6" w:uiPriority="48"/>
-    <w:lsdException w:name="Grid Table 4 Accent 6" w:uiPriority="49"/>
-    <w:lsdException w:name="Grid Table 5 Dark Accent 6" w:uiPriority="50"/>
-    <w:lsdException w:name="Grid Table 6 Colorful Accent 6" w:uiPriority="51"/>
-    <w:lsdException w:name="Grid Table 7 Colorful Accent 6" w:uiPriority="52"/>
-    <w:lsdException w:name="List Table 1 Light" w:uiPriority="46"/>
-    <w:lsdException w:name="List Table 2" w:uiPriority="47"/>
-    <w:lsdException w:name="List Table 3" w:uiPriority="48"/>
-    <w:lsdException w:name="List Table 4" w:uiPriority="49"/>
-    <w:lsdException w:name="List Table 5 Dark" w:uiPriority="50"/>
-    <w:lsdException w:name="List Table 6 Colorful" w:uiPriority="51"/>
-    <w:lsdException w:name="List Table 7 Colorful" w:uiPriority="52"/>
-    <w:lsdException w:name="List Table 1 Light Accent 1" w:uiPriority="46"/>
-    <w:lsdException w:name="List Table 2 Accent 1" w:uiPriority="47"/>
-    <w:lsdException w:name="List Table 3 Accent 1" w:uiPriority="48"/>
-    <w:lsdException w:name="List Table 4 Accent 1" w:uiPriority="49"/>
-    <w:lsdException w:name="List Table 5 Dark Accent 1" w:uiPriority="50"/>
-    <w:lsdException w:name="List Table 6 Colorful Accent 1" w:uiPriority="51"/>
-    <w:lsdException w:name="List Table 7 Colorful Accent 1" w:uiPriority="52"/>
-    <w:lsdException w:name="List Table 1 Light Accent 2" w:uiPriority="46"/>
-    <w:lsdException w:name="List Table 2 Accent 2" w:uiPriority="47"/>
-    <w:lsdException w:name="List Table 3 Accent 2" w:uiPriority="48"/>
-    <w:lsdException w:name="List Table 4 Accent 2" w:uiPriority="49"/>
-    <w:lsdException w:name="List Table 5 Dark Accent 2" w:uiPriority="50"/>
-    <w:lsdException w:name="List Table 6 Colorful Accent 2" w:uiPriority="51"/>
-    <w:lsdException w:name="List Table 7 Colorful Accent 2" w:uiPriority="52"/>
-    <w:lsdException w:name="List Table 1 Light Accent 3" w:uiPriority="46"/>
-    <w:lsdException w:name="List Table 2 Accent 3" w:uiPriority="47"/>
-    <w:lsdException w:name="List Table 3 Accent 3" w:uiPriority="48"/>
-    <w:lsdException w:name="List Table 4 Accent 3" w:uiPriority="49"/>
-    <w:lsdException w:name="List Table 5 Dark Accent 3" w:uiPriority="50"/>
-    <w:lsdException w:name="List Table 6 Colorful Accent 3" w:uiPriority="51"/>
-    <w:lsdException w:name="List Table 7 Colorful Accent 3" w:uiPriority="52"/>
-    <w:lsdException w:name="List Table 1 Light Accent 4" w:uiPriority="46"/>
-    <w:lsdException w:name="List Table 2 Accent 4" w:uiPriority="47"/>
-    <w:lsdException w:name="List Table 3 Accent 4" w:uiPriority="48"/>
-    <w:lsdException w:name="List Table 4 Accent 4" w:uiPriority="49"/>
-    <w:lsdException w:name="List Table 5 Dark Accent 4" w:uiPriority="50"/>
-    <w:lsdException w:name="List Table 6 Colorful Accent 4" w:uiPriority="51"/>
-    <w:lsdException w:name="List Table 7 Colorful Accent 4" w:uiPriority="52"/>
-    <w:lsdException w:name="List Table 1 Light Accent 5" w:uiPriority="46"/>
-    <w:lsdException w:name="List Table 2 Accent 5" w:uiPriority="47"/>
-    <w:lsdException w:name="List Table 3 Accent 5" w:uiPriority="48"/>
-    <w:lsdException w:name="List Table 4 Accent 5" w:uiPriority="49"/>
-    <w:lsdException w:name="List Table 5 Dark Accent 5" w:uiPriority="50"/>
-    <w:lsdException w:name="List Table 6 Colorful Accent 5" w:uiPriority="51"/>
-    <w:lsdException w:name="List Table 7 Colorful Accent 5" w:uiPriority="52"/>
-    <w:lsdException w:name="List Table 1 Light Accent 6" w:uiPriority="46"/>
-    <w:lsdException w:name="List Table 2 Accent 6" w:uiPriority="47"/>
-    <w:lsdException w:name="List Table 3 Accent 6" w:uiPriority="48"/>
-    <w:lsdException w:name="List Table 4 Accent 6" w:uiPriority="49"/>
-    <w:lsdException w:name="List Table 5 Dark Accent 6" w:uiPriority="50"/>
-    <w:lsdException w:name="List Table 6 Colorful Accent 6" w:uiPriority="51"/>
-    <w:lsdException w:name="List Table 7 Colorful Accent 6" w:uiPriority="52"/>
+  <w:latentStyles w:defLockedState="0" w:defUIPriority="99" w:defSemiHidden="1" w:defUnhideWhenUsed="1" w:defQFormat="0" w:count="267">
+    <w:lsdException w:name="Normal" w:semiHidden="0" w:uiPriority="0" w:unhideWhenUsed="0" w:qFormat="1"/>
+    <w:lsdException w:name="heading 1" w:semiHidden="0" w:uiPriority="9" w:unhideWhenUsed="0" w:qFormat="1"/>
+    <w:lsdException w:name="heading 2" w:uiPriority="9" w:qFormat="1"/>
+    <w:lsdException w:name="heading 3" w:uiPriority="9" w:qFormat="1"/>
+    <w:lsdException w:name="heading 4" w:uiPriority="9" w:qFormat="1"/>
+    <w:lsdException w:name="heading 5" w:uiPriority="9" w:qFormat="1"/>
+    <w:lsdException w:name="heading 6" w:uiPriority="9" w:qFormat="1"/>
+    <w:lsdException w:name="heading 7" w:uiPriority="9" w:qFormat="1"/>
+    <w:lsdException w:name="heading 8" w:uiPriority="9" w:qFormat="1"/>
+    <w:lsdException w:name="heading 9" w:uiPriority="9" w:qFormat="1"/>
+    <w:lsdException w:name="toc 1" w:uiPriority="39"/>
+    <w:lsdException w:name="toc 2" w:uiPriority="39"/>
+    <w:lsdException w:name="toc 3" w:uiPriority="39"/>
+    <w:lsdException w:name="toc 4" w:uiPriority="39"/>
+    <w:lsdException w:name="toc 5" w:uiPriority="39"/>
+    <w:lsdException w:name="toc 6" w:uiPriority="39"/>
+    <w:lsdException w:name="toc 7" w:uiPriority="39"/>
+    <w:lsdException w:name="toc 8" w:uiPriority="39"/>
+    <w:lsdException w:name="toc 9" w:uiPriority="39"/>
+    <w:lsdException w:name="caption" w:uiPriority="35" w:qFormat="1"/>
+    <w:lsdException w:name="Title" w:semiHidden="0" w:uiPriority="10" w:unhideWhenUsed="0" w:qFormat="1"/>
+    <w:lsdException w:name="Default Paragraph Font" w:uiPriority="1"/>
+    <w:lsdException w:name="Subtitle" w:semiHidden="0" w:uiPriority="11" w:unhideWhenUsed="0" w:qFormat="1"/>
+    <w:lsdException w:name="Strong" w:semiHidden="0" w:uiPriority="22" w:unhideWhenUsed="0" w:qFormat="1"/>
+    <w:lsdException w:name="Emphasis" w:semiHidden="0" w:uiPriority="20" w:unhideWhenUsed="0" w:qFormat="1"/>
+    <w:lsdException w:name="Table Grid" w:semiHidden="0" w:uiPriority="59" w:unhideWhenUsed="0"/>
+    <w:lsdException w:name="Placeholder Text" w:unhideWhenUsed="0"/>
+    <w:lsdException w:name="No Spacing" w:semiHidden="0" w:uiPriority="1" w:unhideWhenUsed="0" w:qFormat="1"/>
+    <w:lsdException w:name="Light Shading" w:semiHidden="0" w:uiPriority="60" w:unhideWhenUsed="0"/>
+    <w:lsdException w:name="Light List" w:semiHidden="0" w:uiPriority="61" w:unhideWhenUsed="0"/>
+    <w:lsdException w:name="Light Grid" w:semiHidden="0" w:uiPriority="62" w:unhideWhenUsed="0"/>
+    <w:lsdException w:name="Medium Shading 1" w:semiHidden="0" w:uiPriority="63" w:unhideWhenUsed="0"/>
+    <w:lsdException w:name="Medium Shading 2" w:semiHidden="0" w:uiPriority="64" w:unhideWhenUsed="0"/>
+    <w:lsdException w:name="Medium List 1" w:semiHidden="0" w:uiPriority="65" w:unhideWhenUsed="0"/>
+    <w:lsdException w:name="Medium List 2" w:semiHidden="0" w:uiPriority="66" w:unhideWhenUsed="0"/>
+    <w:lsdException w:name="Medium Grid 1" w:semiHidden="0" w:uiPriority="67" w:unhideWhenUsed="0"/>
+    <w:lsdException w:name="Medium Grid 2" w:semiHidden="0" w:uiPriority="68" w:unhideWhenUsed="0"/>
+    <w:lsdException w:name="Medium Grid 3" w:semiHidden="0" w:uiPriority="69" w:unhideWhenUsed="0"/>
+    <w:lsdException w:name="Dark List" w:semiHidden="0" w:uiPriority="70" w:unhideWhenUsed="0"/>
+    <w:lsdException w:name="Colorful Shading" w:semiHidden="0" w:uiPriority="71" w:unhideWhenUsed="0"/>
+    <w:lsdException w:name="Colorful List" w:semiHidden="0" w:uiPriority="72" w:unhideWhenUsed="0"/>
+    <w:lsdException w:name="Colorful Grid" w:semiHidden="0" w:uiPriority="73" w:unhideWhenUsed="0"/>
+    <w:lsdException w:name="Light Shading Accent 1" w:semiHidden="0" w:uiPriority="60" w:unhideWhenUsed="0"/>
+    <w:lsdException w:name="Light List Accent 1" w:semiHidden="0" w:uiPriority="61" w:unhideWhenUsed="0"/>
+    <w:lsdException w:name="Light Grid Accent 1" w:semiHidden="0" w:uiPriority="62" w:unhideWhenUsed="0"/>
+    <w:lsdException w:name="Medium Shading 1 Accent 1" w:semiHidden="0" w:uiPriority="63" w:unhideWhenUsed="0"/>
+    <w:lsdException w:name="Medium Shading 2 Accent 1" w:semiHidden="0" w:uiPriority="64" w:unhideWhenUsed="0"/>
+    <w:lsdException w:name="Medium List 1 Accent 1" w:semiHidden="0" w:uiPriority="65" w:unhideWhenUsed="0"/>
+    <w:lsdException w:name="Revision" w:unhideWhenUsed="0"/>
+    <w:lsdException w:name="List Paragraph" w:semiHidden="0" w:uiPriority="34" w:unhideWhenUsed="0" w:qFormat="1"/>
+    <w:lsdException w:name="Quote" w:semiHidden="0" w:uiPriority="29" w:unhideWhenUsed="0" w:qFormat="1"/>
+    <w:lsdException w:name="Intense Quote" w:semiHidden="0" w:uiPriority="30" w:unhideWhenUsed="0" w:qFormat="1"/>
+    <w:lsdException w:name="Medium List 2 Accent 1" w:semiHidden="0" w:uiPriority="66" w:unhideWhenUsed="0"/>
+    <w:lsdException w:name="Medium Grid 1 Accent 1" w:semiHidden="0" w:uiPriority="67" w:unhideWhenUsed="0"/>
+    <w:lsdException w:name="Medium Grid 2 Accent 1" w:semiHidden="0" w:uiPriority="68" w:unhideWhenUsed="0"/>
+    <w:lsdException w:name="Medium Grid 3 Accent 1" w:semiHidden="0" w:uiPriority="69" w:unhideWhenUsed="0"/>
+    <w:lsdException w:name="Dark List Accent 1" w:semiHidden="0" w:uiPriority="70" w:unhideWhenUsed="0"/>
+    <w:lsdException w:name="Colorful Shading Accent 1" w:semiHidden="0" w:uiPriority="71" w:unhideWhenUsed="0"/>
+    <w:lsdException w:name="Colorful List Accent 1" w:semiHidden="0" w:uiPriority="72" w:unhideWhenUsed="0"/>
+    <w:lsdException w:name="Colorful Grid Accent 1" w:semiHidden="0" w:uiPriority="73" w:unhideWhenUsed="0"/>
+    <w:lsdException w:name="Light Shading Accent 2" w:semiHidden="0" w:uiPriority="60" w:unhideWhenUsed="0"/>
+    <w:lsdException w:name="Light List Accent 2" w:semiHidden="0" w:uiPriority="61" w:unhideWhenUsed="0"/>
+    <w:lsdException w:name="Light Grid Accent 2" w:semiHidden="0" w:uiPriority="62" w:unhideWhenUsed="0"/>
+    <w:lsdException w:name="Medium Shading 1 Accent 2" w:semiHidden="0" w:uiPriority="63" w:unhideWhenUsed="0"/>
+    <w:lsdException w:name="Medium Shading 2 Accent 2" w:semiHidden="0" w:uiPriority="64" w:unhideWhenUsed="0"/>
+    <w:lsdException w:name="Medium List 1 Accent 2" w:semiHidden="0" w:uiPriority="65" w:unhideWhenUsed="0"/>
+    <w:lsdException w:name="Medium List 2 Accent 2" w:semiHidden="0" w:uiPriority="66" w:unhideWhenUsed="0"/>
+    <w:lsdException w:name="Medium Grid 1 Accent 2" w:semiHidden="0" w:uiPriority="67" w:unhideWhenUsed="0"/>
+    <w:lsdException w:name="Medium Grid 2 Accent 2" w:semiHidden="0" w:uiPriority="68" w:unhideWhenUsed="0"/>
+    <w:lsdException w:name="Medium Grid 3 Accent 2" w:semiHidden="0" w:uiPriority="69" w:unhideWhenUsed="0"/>
+    <w:lsdException w:name="Dark List Accent 2" w:semiHidden="0" w:uiPriority="70" w:unhideWhenUsed="0"/>
+    <w:lsdException w:name="Colorful Shading Accent 2" w:semiHidden="0" w:uiPriority="71" w:unhideWhenUsed="0"/>
+    <w:lsdException w:name="Colorful List Accent 2" w:semiHidden="0" w:uiPriority="72" w:unhideWhenUsed="0"/>
+    <w:lsdException w:name="Colorful Grid Accent 2" w:semiHidden="0" w:uiPriority="73" w:unhideWhenUsed="0"/>
+    <w:lsdException w:name="Light Shading Accent 3" w:semiHidden="0" w:uiPriority="60" w:unhideWhenUsed="0"/>
+    <w:lsdException w:name="Light List Accent 3" w:semiHidden="0" w:uiPriority="61" w:unhideWhenUsed="0"/>
+    <w:lsdException w:name="Light Grid Accent 3" w:semiHidden="0" w:uiPriority="62" w:unhideWhenUsed="0"/>
+    <w:lsdException w:name="Medium Shading 1 Accent 3" w:semiHidden="0" w:uiPriority="63" w:unhideWhenUsed="0"/>
+    <w:lsdException w:name="Medium Shading 2 Accent 3" w:semiHidden="0" w:uiPriority="64" w:unhideWhenUsed="0"/>
+    <w:lsdException w:name="Medium List 1 Accent 3" w:semiHidden="0" w:uiPriority="65" w:unhideWhenUsed="0"/>
+    <w:lsdException w:name="Medium List 2 Accent 3" w:semiHidden="0" w:uiPriority="66" w:unhideWhenUsed="0"/>
+    <w:lsdException w:name="Medium Grid 1 Accent 3" w:semiHidden="0" w:uiPriority="67" w:unhideWhenUsed="0"/>
+    <w:lsdException w:name="Medium Grid 2 Accent 3" w:semiHidden="0" w:uiPriority="68" w:unhideWhenUsed="0"/>
+    <w:lsdException w:name="Medium Grid 3 Accent 3" w:semiHidden="0" w:uiPriority="69" w:unhideWhenUsed="0"/>
+    <w:lsdException w:name="Dark List Accent 3" w:semiHidden="0" w:uiPriority="70" w:unhideWhenUsed="0"/>
+    <w:lsdException w:name="Colorful Shading Accent 3" w:semiHidden="0" w:uiPriority="71" w:unhideWhenUsed="0"/>
+    <w:lsdException w:name="Colorful List Accent 3" w:semiHidden="0" w:uiPriority="72" w:unhideWhenUsed="0"/>
+    <w:lsdException w:name="Colorful Grid Accent 3" w:semiHidden="0" w:uiPriority="73" w:unhideWhenUsed="0"/>
+    <w:lsdException w:name="Light Shading Accent 4" w:semiHidden="0" w:uiPriority="60" w:unhideWhenUsed="0"/>
+    <w:lsdException w:name="Light List Accent 4" w:semiHidden="0" w:uiPriority="61" w:unhideWhenUsed="0"/>
+    <w:lsdException w:name="Light Grid Accent 4" w:semiHidden="0" w:uiPriority="62" w:unhideWhenUsed="0"/>
+    <w:lsdException w:name="Medium Shading 1 Accent 4" w:semiHidden="0" w:uiPriority="63" w:unhideWhenUsed="0"/>
+    <w:lsdException w:name="Medium Shading 2 Accent 4" w:semiHidden="0" w:uiPriority="64" w:unhideWhenUsed="0"/>
+    <w:lsdException w:name="Medium List 1 Accent 4" w:semiHidden="0" w:uiPriority="65" w:unhideWhenUsed="0"/>
+    <w:lsdException w:name="Medium List 2 Accent 4" w:semiHidden="0" w:uiPriority="66" w:unhideWhenUsed="0"/>
+    <w:lsdException w:name="Medium Grid 1 Accent 4" w:semiHidden="0" w:uiPriority="67" w:unhideWhenUsed="0"/>
+    <w:lsdException w:name="Medium Grid 2 Accent 4" w:semiHidden="0" w:uiPriority="68" w:unhideWhenUsed="0"/>
+    <w:lsdException w:name="Medium Grid 3 Accent 4" w:semiHidden="0" w:uiPriority="69" w:unhideWhenUsed="0"/>
+    <w:lsdException w:name="Dark List Accent 4" w:semiHidden="0" w:uiPriority="70" w:unhideWhenUsed="0"/>
+    <w:lsdException w:name="Colorful Shading Accent 4" w:semiHidden="0" w:uiPriority="71" w:unhideWhenUsed="0"/>
+    <w:lsdException w:name="Colorful List Accent 4" w:semiHidden="0" w:uiPriority="72" w:unhideWhenUsed="0"/>
+    <w:lsdException w:name="Colorful Grid Accent 4" w:semiHidden="0" w:uiPriority="73" w:unhideWhenUsed="0"/>
+    <w:lsdException w:name="Light Shading Accent 5" w:semiHidden="0" w:uiPriority="60" w:unhideWhenUsed="0"/>
+    <w:lsdException w:name="Light List Accent 5" w:semiHidden="0" w:uiPriority="61" w:unhideWhenUsed="0"/>
+    <w:lsdException w:name="Light Grid Accent 5" w:semiHidden="0" w:uiPriority="62" w:unhideWhenUsed="0"/>
+    <w:lsdException w:name="Medium Shading 1 Accent 5" w:semiHidden="0" w:uiPriority="63" w:unhideWhenUsed="0"/>
+    <w:lsdException w:name="Medium Shading 2 Accent 5" w:semiHidden="0" w:uiPriority="64" w:unhideWhenUsed="0"/>
+    <w:lsdException w:name="Medium List 1 Accent 5" w:semiHidden="0" w:uiPriority="65" w:unhideWhenUsed="0"/>
+    <w:lsdException w:name="Medium List 2 Accent 5" w:semiHidden="0" w:uiPriority="66" w:unhideWhenUsed="0"/>
+    <w:lsdException w:name="Medium Grid 1 Accent 5" w:semiHidden="0" w:uiPriority="67" w:unhideWhenUsed="0"/>
+    <w:lsdException w:name="Medium Grid 2 Accent 5" w:semiHidden="0" w:uiPriority="68" w:unhideWhenUsed="0"/>
+    <w:lsdException w:name="Medium Grid 3 Accent 5" w:semiHidden="0" w:uiPriority="69" w:unhideWhenUsed="0"/>
+    <w:lsdException w:name="Dark List Accent 5" w:semiHidden="0" w:uiPriority="70" w:unhideWhenUsed="0"/>
+    <w:lsdException w:name="Colorful Shading Accent 5" w:semiHidden="0" w:uiPriority="71" w:unhideWhenUsed="0"/>
+    <w:lsdException w:name="Colorful List Accent 5" w:semiHidden="0" w:uiPriority="72" w:unhideWhenUsed="0"/>
+    <w:lsdException w:name="Colorful Grid Accent 5" w:semiHidden="0" w:uiPriority="73" w:unhideWhenUsed="0"/>
+    <w:lsdException w:name="Light Shading Accent 6" w:semiHidden="0" w:uiPriority="60" w:unhideWhenUsed="0"/>
+    <w:lsdException w:name="Light List Accent 6" w:semiHidden="0" w:uiPriority="61" w:unhideWhenUsed="0"/>
+    <w:lsdException w:name="Light Grid Accent 6" w:semiHidden="0" w:uiPriority="62" w:unhideWhenUsed="0"/>
+    <w:lsdException w:name="Medium Shading 1 Accent 6" w:semiHidden="0" w:uiPriority="63" w:unhideWhenUsed="0"/>
+    <w:lsdException w:name="Medium Shading 2 Accent 6" w:semiHidden="0" w:uiPriority="64" w:unhideWhenUsed="0"/>
+    <w:lsdException w:name="Medium List 1 Accent 6" w:semiHidden="0" w:uiPriority="65" w:unhideWhenUsed="0"/>
+    <w:lsdException w:name="Medium List 2 Accent 6" w:semiHidden="0" w:uiPriority="66" w:unhideWhenUsed="0"/>
+    <w:lsdException w:name="Medium Grid 1 Accent 6" w:semiHidden="0" w:uiPriority="67" w:unhideWhenUsed="0"/>
+    <w:lsdException w:name="Medium Grid 2 Accent 6" w:semiHidden="0" w:uiPriority="68" w:unhideWhenUsed="0"/>
+    <w:lsdException w:name="Medium Grid 3 Accent 6" w:semiHidden="0" w:uiPriority="69" w:unhideWhenUsed="0"/>
+    <w:lsdException w:name="Dark List Accent 6" w:semiHidden="0" w:uiPriority="70" w:unhideWhenUsed="0"/>
+    <w:lsdException w:name="Colorful Shading Accent 6" w:semiHidden="0" w:uiPriority="71" w:unhideWhenUsed="0"/>
+    <w:lsdException w:name="Colorful List Accent 6" w:semiHidden="0" w:uiPriority="72" w:unhideWhenUsed="0"/>
+    <w:lsdException w:name="Colorful Grid Accent 6" w:semiHidden="0" w:uiPriority="73" w:unhideWhenUsed="0"/>
+    <w:lsdException w:name="Subtle Emphasis" w:semiHidden="0" w:uiPriority="19" w:unhideWhenUsed="0" w:qFormat="1"/>
+    <w:lsdException w:name="Intense Emphasis" w:semiHidden="0" w:uiPriority="21" w:unhideWhenUsed="0" w:qFormat="1"/>
+    <w:lsdException w:name="Subtle Reference" w:semiHidden="0" w:uiPriority="31" w:unhideWhenUsed="0" w:qFormat="1"/>
+    <w:lsdException w:name="Intense Reference" w:semiHidden="0" w:uiPriority="32" w:unhideWhenUsed="0" w:qFormat="1"/>
+    <w:lsdException w:name="Book Title" w:semiHidden="0" w:uiPriority="33" w:unhideWhenUsed="0" w:qFormat="1"/>
+    <w:lsdException w:name="Bibliography" w:uiPriority="37"/>
+    <w:lsdException w:name="TOC Heading" w:uiPriority="39" w:qFormat="1"/>
   </w:latentStyles>
   <w:style w:type="paragraph" w:default="1" w:styleId="Normal">
     <w:name w:val="Normal"/>
@@ -9091,6 +9067,196 @@
 </w:styles>
 </file>
 
+<file path=word/stylesWithEffects.xml><?xml version="1.0" encoding="utf-8"?>
+<w:styles xmlns:wpc="http://schemas.microsoft.com/office/word/2010/wordprocessingCanvas" xmlns:mc="http://schemas.openxmlformats.org/markup-compatibility/2006" xmlns:o="urn:schemas-microsoft-com:office:office" xmlns:r="http://schemas.openxmlformats.org/officeDocument/2006/relationships" xmlns:m="http://schemas.openxmlformats.org/officeDocument/2006/math" xmlns:v="urn:schemas-microsoft-com:vml" xmlns:wp14="http://schemas.microsoft.com/office/word/2010/wordprocessingDrawing" xmlns:wp="http://schemas.openxmlformats.org/drawingml/2006/wordprocessingDrawing" xmlns:w10="urn:schemas-microsoft-com:office:word" xmlns:w="http://schemas.openxmlformats.org/wordprocessingml/2006/main" xmlns:w14="http://schemas.microsoft.com/office/word/2010/wordml" xmlns:wpg="http://schemas.microsoft.com/office/word/2010/wordprocessingGroup" xmlns:wpi="http://schemas.microsoft.com/office/word/2010/wordprocessingInk" xmlns:wne="http://schemas.microsoft.com/office/word/2006/wordml" xmlns:wps="http://schemas.microsoft.com/office/word/2010/wordprocessingShape" mc:Ignorable="w14 wp14">
+  <w:docDefaults>
+    <w:rPrDefault>
+      <w:rPr>
+        <w:rFonts w:asciiTheme="minorHAnsi" w:eastAsiaTheme="minorEastAsia" w:hAnsiTheme="minorHAnsi" w:cstheme="minorBidi"/>
+        <w:sz w:val="22"/>
+        <w:szCs w:val="22"/>
+        <w:lang w:val="en-US" w:eastAsia="en-US" w:bidi="ar-SA"/>
+      </w:rPr>
+    </w:rPrDefault>
+    <w:pPrDefault>
+      <w:pPr>
+        <w:spacing w:after="200" w:line="276" w:lineRule="auto"/>
+      </w:pPr>
+    </w:pPrDefault>
+  </w:docDefaults>
+  <w:latentStyles w:defLockedState="0" w:defUIPriority="99" w:defSemiHidden="1" w:defUnhideWhenUsed="1" w:defQFormat="0" w:count="267">
+    <w:lsdException w:name="Normal" w:semiHidden="0" w:uiPriority="0" w:unhideWhenUsed="0" w:qFormat="1"/>
+    <w:lsdException w:name="heading 1" w:semiHidden="0" w:uiPriority="9" w:unhideWhenUsed="0" w:qFormat="1"/>
+    <w:lsdException w:name="heading 2" w:uiPriority="9" w:qFormat="1"/>
+    <w:lsdException w:name="heading 3" w:uiPriority="9" w:qFormat="1"/>
+    <w:lsdException w:name="heading 4" w:uiPriority="9" w:qFormat="1"/>
+    <w:lsdException w:name="heading 5" w:uiPriority="9" w:qFormat="1"/>
+    <w:lsdException w:name="heading 6" w:uiPriority="9" w:qFormat="1"/>
+    <w:lsdException w:name="heading 7" w:uiPriority="9" w:qFormat="1"/>
+    <w:lsdException w:name="heading 8" w:uiPriority="9" w:qFormat="1"/>
+    <w:lsdException w:name="heading 9" w:uiPriority="9" w:qFormat="1"/>
+    <w:lsdException w:name="toc 1" w:uiPriority="39"/>
+    <w:lsdException w:name="toc 2" w:uiPriority="39"/>
+    <w:lsdException w:name="toc 3" w:uiPriority="39"/>
+    <w:lsdException w:name="toc 4" w:uiPriority="39"/>
+    <w:lsdException w:name="toc 5" w:uiPriority="39"/>
+    <w:lsdException w:name="toc 6" w:uiPriority="39"/>
+    <w:lsdException w:name="toc 7" w:uiPriority="39"/>
+    <w:lsdException w:name="toc 8" w:uiPriority="39"/>
+    <w:lsdException w:name="toc 9" w:uiPriority="39"/>
+    <w:lsdException w:name="caption" w:uiPriority="35" w:qFormat="1"/>
+    <w:lsdException w:name="Title" w:semiHidden="0" w:uiPriority="10" w:unhideWhenUsed="0" w:qFormat="1"/>
+    <w:lsdException w:name="Default Paragraph Font" w:uiPriority="1"/>
+    <w:lsdException w:name="Subtitle" w:semiHidden="0" w:uiPriority="11" w:unhideWhenUsed="0" w:qFormat="1"/>
+    <w:lsdException w:name="Strong" w:semiHidden="0" w:uiPriority="22" w:unhideWhenUsed="0" w:qFormat="1"/>
+    <w:lsdException w:name="Emphasis" w:semiHidden="0" w:uiPriority="20" w:unhideWhenUsed="0" w:qFormat="1"/>
+    <w:lsdException w:name="Table Grid" w:semiHidden="0" w:uiPriority="59" w:unhideWhenUsed="0"/>
+    <w:lsdException w:name="Placeholder Text" w:unhideWhenUsed="0"/>
+    <w:lsdException w:name="No Spacing" w:semiHidden="0" w:uiPriority="1" w:unhideWhenUsed="0" w:qFormat="1"/>
+    <w:lsdException w:name="Light Shading" w:semiHidden="0" w:uiPriority="60" w:unhideWhenUsed="0"/>
+    <w:lsdException w:name="Light List" w:semiHidden="0" w:uiPriority="61" w:unhideWhenUsed="0"/>
+    <w:lsdException w:name="Light Grid" w:semiHidden="0" w:uiPriority="62" w:unhideWhenUsed="0"/>
+    <w:lsdException w:name="Medium Shading 1" w:semiHidden="0" w:uiPriority="63" w:unhideWhenUsed="0"/>
+    <w:lsdException w:name="Medium Shading 2" w:semiHidden="0" w:uiPriority="64" w:unhideWhenUsed="0"/>
+    <w:lsdException w:name="Medium List 1" w:semiHidden="0" w:uiPriority="65" w:unhideWhenUsed="0"/>
+    <w:lsdException w:name="Medium List 2" w:semiHidden="0" w:uiPriority="66" w:unhideWhenUsed="0"/>
+    <w:lsdException w:name="Medium Grid 1" w:semiHidden="0" w:uiPriority="67" w:unhideWhenUsed="0"/>
+    <w:lsdException w:name="Medium Grid 2" w:semiHidden="0" w:uiPriority="68" w:unhideWhenUsed="0"/>
+    <w:lsdException w:name="Medium Grid 3" w:semiHidden="0" w:uiPriority="69" w:unhideWhenUsed="0"/>
+    <w:lsdException w:name="Dark List" w:semiHidden="0" w:uiPriority="70" w:unhideWhenUsed="0"/>
+    <w:lsdException w:name="Colorful Shading" w:semiHidden="0" w:uiPriority="71" w:unhideWhenUsed="0"/>
+    <w:lsdException w:name="Colorful List" w:semiHidden="0" w:uiPriority="72" w:unhideWhenUsed="0"/>
+    <w:lsdException w:name="Colorful Grid" w:semiHidden="0" w:uiPriority="73" w:unhideWhenUsed="0"/>
+    <w:lsdException w:name="Light Shading Accent 1" w:semiHidden="0" w:uiPriority="60" w:unhideWhenUsed="0"/>
+    <w:lsdException w:name="Light List Accent 1" w:semiHidden="0" w:uiPriority="61" w:unhideWhenUsed="0"/>
+    <w:lsdException w:name="Light Grid Accent 1" w:semiHidden="0" w:uiPriority="62" w:unhideWhenUsed="0"/>
+    <w:lsdException w:name="Medium Shading 1 Accent 1" w:semiHidden="0" w:uiPriority="63" w:unhideWhenUsed="0"/>
+    <w:lsdException w:name="Medium Shading 2 Accent 1" w:semiHidden="0" w:uiPriority="64" w:unhideWhenUsed="0"/>
+    <w:lsdException w:name="Medium List 1 Accent 1" w:semiHidden="0" w:uiPriority="65" w:unhideWhenUsed="0"/>
+    <w:lsdException w:name="Revision" w:unhideWhenUsed="0"/>
+    <w:lsdException w:name="List Paragraph" w:semiHidden="0" w:uiPriority="34" w:unhideWhenUsed="0" w:qFormat="1"/>
+    <w:lsdException w:name="Quote" w:semiHidden="0" w:uiPriority="29" w:unhideWhenUsed="0" w:qFormat="1"/>
+    <w:lsdException w:name="Intense Quote" w:semiHidden="0" w:uiPriority="30" w:unhideWhenUsed="0" w:qFormat="1"/>
+    <w:lsdException w:name="Medium List 2 Accent 1" w:semiHidden="0" w:uiPriority="66" w:unhideWhenUsed="0"/>
+    <w:lsdException w:name="Medium Grid 1 Accent 1" w:semiHidden="0" w:uiPriority="67" w:unhideWhenUsed="0"/>
+    <w:lsdException w:name="Medium Grid 2 Accent 1" w:semiHidden="0" w:uiPriority="68" w:unhideWhenUsed="0"/>
+    <w:lsdException w:name="Medium Grid 3 Accent 1" w:semiHidden="0" w:uiPriority="69" w:unhideWhenUsed="0"/>
+    <w:lsdException w:name="Dark List Accent 1" w:semiHidden="0" w:uiPriority="70" w:unhideWhenUsed="0"/>
+    <w:lsdException w:name="Colorful Shading Accent 1" w:semiHidden="0" w:uiPriority="71" w:unhideWhenUsed="0"/>
+    <w:lsdException w:name="Colorful List Accent 1" w:semiHidden="0" w:uiPriority="72" w:unhideWhenUsed="0"/>
+    <w:lsdException w:name="Colorful Grid Accent 1" w:semiHidden="0" w:uiPriority="73" w:unhideWhenUsed="0"/>
+    <w:lsdException w:name="Light Shading Accent 2" w:semiHidden="0" w:uiPriority="60" w:unhideWhenUsed="0"/>
+    <w:lsdException w:name="Light List Accent 2" w:semiHidden="0" w:uiPriority="61" w:unhideWhenUsed="0"/>
+    <w:lsdException w:name="Light Grid Accent 2" w:semiHidden="0" w:uiPriority="62" w:unhideWhenUsed="0"/>
+    <w:lsdException w:name="Medium Shading 1 Accent 2" w:semiHidden="0" w:uiPriority="63" w:unhideWhenUsed="0"/>
+    <w:lsdException w:name="Medium Shading 2 Accent 2" w:semiHidden="0" w:uiPriority="64" w:unhideWhenUsed="0"/>
+    <w:lsdException w:name="Medium List 1 Accent 2" w:semiHidden="0" w:uiPriority="65" w:unhideWhenUsed="0"/>
+    <w:lsdException w:name="Medium List 2 Accent 2" w:semiHidden="0" w:uiPriority="66" w:unhideWhenUsed="0"/>
+    <w:lsdException w:name="Medium Grid 1 Accent 2" w:semiHidden="0" w:uiPriority="67" w:unhideWhenUsed="0"/>
+    <w:lsdException w:name="Medium Grid 2 Accent 2" w:semiHidden="0" w:uiPriority="68" w:unhideWhenUsed="0"/>
+    <w:lsdException w:name="Medium Grid 3 Accent 2" w:semiHidden="0" w:uiPriority="69" w:unhideWhenUsed="0"/>
+    <w:lsdException w:name="Dark List Accent 2" w:semiHidden="0" w:uiPriority="70" w:unhideWhenUsed="0"/>
+    <w:lsdException w:name="Colorful Shading Accent 2" w:semiHidden="0" w:uiPriority="71" w:unhideWhenUsed="0"/>
+    <w:lsdException w:name="Colorful List Accent 2" w:semiHidden="0" w:uiPriority="72" w:unhideWhenUsed="0"/>
+    <w:lsdException w:name="Colorful Grid Accent 2" w:semiHidden="0" w:uiPriority="73" w:unhideWhenUsed="0"/>
+    <w:lsdException w:name="Light Shading Accent 3" w:semiHidden="0" w:uiPriority="60" w:unhideWhenUsed="0"/>
+    <w:lsdException w:name="Light List Accent 3" w:semiHidden="0" w:uiPriority="61" w:unhideWhenUsed="0"/>
+    <w:lsdException w:name="Light Grid Accent 3" w:semiHidden="0" w:uiPriority="62" w:unhideWhenUsed="0"/>
+    <w:lsdException w:name="Medium Shading 1 Accent 3" w:semiHidden="0" w:uiPriority="63" w:unhideWhenUsed="0"/>
+    <w:lsdException w:name="Medium Shading 2 Accent 3" w:semiHidden="0" w:uiPriority="64" w:unhideWhenUsed="0"/>
+    <w:lsdException w:name="Medium List 1 Accent 3" w:semiHidden="0" w:uiPriority="65" w:unhideWhenUsed="0"/>
+    <w:lsdException w:name="Medium List 2 Accent 3" w:semiHidden="0" w:uiPriority="66" w:unhideWhenUsed="0"/>
+    <w:lsdException w:name="Medium Grid 1 Accent 3" w:semiHidden="0" w:uiPriority="67" w:unhideWhenUsed="0"/>
+    <w:lsdException w:name="Medium Grid 2 Accent 3" w:semiHidden="0" w:uiPriority="68" w:unhideWhenUsed="0"/>
+    <w:lsdException w:name="Medium Grid 3 Accent 3" w:semiHidden="0" w:uiPriority="69" w:unhideWhenUsed="0"/>
+    <w:lsdException w:name="Dark List Accent 3" w:semiHidden="0" w:uiPriority="70" w:unhideWhenUsed="0"/>
+    <w:lsdException w:name="Colorful Shading Accent 3" w:semiHidden="0" w:uiPriority="71" w:unhideWhenUsed="0"/>
+    <w:lsdException w:name="Colorful List Accent 3" w:semiHidden="0" w:uiPriority="72" w:unhideWhenUsed="0"/>
+    <w:lsdException w:name="Colorful Grid Accent 3" w:semiHidden="0" w:uiPriority="73" w:unhideWhenUsed="0"/>
+    <w:lsdException w:name="Light Shading Accent 4" w:semiHidden="0" w:uiPriority="60" w:unhideWhenUsed="0"/>
+    <w:lsdException w:name="Light List Accent 4" w:semiHidden="0" w:uiPriority="61" w:unhideWhenUsed="0"/>
+    <w:lsdException w:name="Light Grid Accent 4" w:semiHidden="0" w:uiPriority="62" w:unhideWhenUsed="0"/>
+    <w:lsdException w:name="Medium Shading 1 Accent 4" w:semiHidden="0" w:uiPriority="63" w:unhideWhenUsed="0"/>
+    <w:lsdException w:name="Medium Shading 2 Accent 4" w:semiHidden="0" w:uiPriority="64" w:unhideWhenUsed="0"/>
+    <w:lsdException w:name="Medium List 1 Accent 4" w:semiHidden="0" w:uiPriority="65" w:unhideWhenUsed="0"/>
+    <w:lsdException w:name="Medium List 2 Accent 4" w:semiHidden="0" w:uiPriority="66" w:unhideWhenUsed="0"/>
+    <w:lsdException w:name="Medium Grid 1 Accent 4" w:semiHidden="0" w:uiPriority="67" w:unhideWhenUsed="0"/>
+    <w:lsdException w:name="Medium Grid 2 Accent 4" w:semiHidden="0" w:uiPriority="68" w:unhideWhenUsed="0"/>
+    <w:lsdException w:name="Medium Grid 3 Accent 4" w:semiHidden="0" w:uiPriority="69" w:unhideWhenUsed="0"/>
+    <w:lsdException w:name="Dark List Accent 4" w:semiHidden="0" w:uiPriority="70" w:unhideWhenUsed="0"/>
+    <w:lsdException w:name="Colorful Shading Accent 4" w:semiHidden="0" w:uiPriority="71" w:unhideWhenUsed="0"/>
+    <w:lsdException w:name="Colorful List Accent 4" w:semiHidden="0" w:uiPriority="72" w:unhideWhenUsed="0"/>
+    <w:lsdException w:name="Colorful Grid Accent 4" w:semiHidden="0" w:uiPriority="73" w:unhideWhenUsed="0"/>
+    <w:lsdException w:name="Light Shading Accent 5" w:semiHidden="0" w:uiPriority="60" w:unhideWhenUsed="0"/>
+    <w:lsdException w:name="Light List Accent 5" w:semiHidden="0" w:uiPriority="61" w:unhideWhenUsed="0"/>
+    <w:lsdException w:name="Light Grid Accent 5" w:semiHidden="0" w:uiPriority="62" w:unhideWhenUsed="0"/>
+    <w:lsdException w:name="Medium Shading 1 Accent 5" w:semiHidden="0" w:uiPriority="63" w:unhideWhenUsed="0"/>
+    <w:lsdException w:name="Medium Shading 2 Accent 5" w:semiHidden="0" w:uiPriority="64" w:unhideWhenUsed="0"/>
+    <w:lsdException w:name="Medium List 1 Accent 5" w:semiHidden="0" w:uiPriority="65" w:unhideWhenUsed="0"/>
+    <w:lsdException w:name="Medium List 2 Accent 5" w:semiHidden="0" w:uiPriority="66" w:unhideWhenUsed="0"/>
+    <w:lsdException w:name="Medium Grid 1 Accent 5" w:semiHidden="0" w:uiPriority="67" w:unhideWhenUsed="0"/>
+    <w:lsdException w:name="Medium Grid 2 Accent 5" w:semiHidden="0" w:uiPriority="68" w:unhideWhenUsed="0"/>
+    <w:lsdException w:name="Medium Grid 3 Accent 5" w:semiHidden="0" w:uiPriority="69" w:unhideWhenUsed="0"/>
+    <w:lsdException w:name="Dark List Accent 5" w:semiHidden="0" w:uiPriority="70" w:unhideWhenUsed="0"/>
+    <w:lsdException w:name="Colorful Shading Accent 5" w:semiHidden="0" w:uiPriority="71" w:unhideWhenUsed="0"/>
+    <w:lsdException w:name="Colorful List Accent 5" w:semiHidden="0" w:uiPriority="72" w:unhideWhenUsed="0"/>
+    <w:lsdException w:name="Colorful Grid Accent 5" w:semiHidden="0" w:uiPriority="73" w:unhideWhenUsed="0"/>
+    <w:lsdException w:name="Light Shading Accent 6" w:semiHidden="0" w:uiPriority="60" w:unhideWhenUsed="0"/>
+    <w:lsdException w:name="Light List Accent 6" w:semiHidden="0" w:uiPriority="61" w:unhideWhenUsed="0"/>
+    <w:lsdException w:name="Light Grid Accent 6" w:semiHidden="0" w:uiPriority="62" w:unhideWhenUsed="0"/>
+    <w:lsdException w:name="Medium Shading 1 Accent 6" w:semiHidden="0" w:uiPriority="63" w:unhideWhenUsed="0"/>
+    <w:lsdException w:name="Medium Shading 2 Accent 6" w:semiHidden="0" w:uiPriority="64" w:unhideWhenUsed="0"/>
+    <w:lsdException w:name="Medium List 1 Accent 6" w:semiHidden="0" w:uiPriority="65" w:unhideWhenUsed="0"/>
+    <w:lsdException w:name="Medium List 2 Accent 6" w:semiHidden="0" w:uiPriority="66" w:unhideWhenUsed="0"/>
+    <w:lsdException w:name="Medium Grid 1 Accent 6" w:semiHidden="0" w:uiPriority="67" w:unhideWhenUsed="0"/>
+    <w:lsdException w:name="Medium Grid 2 Accent 6" w:semiHidden="0" w:uiPriority="68" w:unhideWhenUsed="0"/>
+    <w:lsdException w:name="Medium Grid 3 Accent 6" w:semiHidden="0" w:uiPriority="69" w:unhideWhenUsed="0"/>
+    <w:lsdException w:name="Dark List Accent 6" w:semiHidden="0" w:uiPriority="70" w:unhideWhenUsed="0"/>
+    <w:lsdException w:name="Colorful Shading Accent 6" w:semiHidden="0" w:uiPriority="71" w:unhideWhenUsed="0"/>
+    <w:lsdException w:name="Colorful List Accent 6" w:semiHidden="0" w:uiPriority="72" w:unhideWhenUsed="0"/>
+    <w:lsdException w:name="Colorful Grid Accent 6" w:semiHidden="0" w:uiPriority="73" w:unhideWhenUsed="0"/>
+    <w:lsdException w:name="Subtle Emphasis" w:semiHidden="0" w:uiPriority="19" w:unhideWhenUsed="0" w:qFormat="1"/>
+    <w:lsdException w:name="Intense Emphasis" w:semiHidden="0" w:uiPriority="21" w:unhideWhenUsed="0" w:qFormat="1"/>
+    <w:lsdException w:name="Subtle Reference" w:semiHidden="0" w:uiPriority="31" w:unhideWhenUsed="0" w:qFormat="1"/>
+    <w:lsdException w:name="Intense Reference" w:semiHidden="0" w:uiPriority="32" w:unhideWhenUsed="0" w:qFormat="1"/>
+    <w:lsdException w:name="Book Title" w:semiHidden="0" w:uiPriority="33" w:unhideWhenUsed="0" w:qFormat="1"/>
+    <w:lsdException w:name="Bibliography" w:uiPriority="37"/>
+    <w:lsdException w:name="TOC Heading" w:uiPriority="39" w:qFormat="1"/>
+  </w:latentStyles>
+  <w:style w:type="paragraph" w:default="1" w:styleId="Normal">
+    <w:name w:val="Normal"/>
+    <w:qFormat/>
+  </w:style>
+  <w:style w:type="character" w:default="1" w:styleId="DefaultParagraphFont">
+    <w:name w:val="Default Paragraph Font"/>
+    <w:uiPriority w:val="1"/>
+    <w:semiHidden/>
+    <w:unhideWhenUsed/>
+  </w:style>
+  <w:style w:type="table" w:default="1" w:styleId="TableNormal">
+    <w:name w:val="Normal Table"/>
+    <w:uiPriority w:val="99"/>
+    <w:semiHidden/>
+    <w:unhideWhenUsed/>
+    <w:tblPr>
+      <w:tblInd w:w="0" w:type="dxa"/>
+      <w:tblCellMar>
+        <w:top w:w="0" w:type="dxa"/>
+        <w:left w:w="108" w:type="dxa"/>
+        <w:bottom w:w="0" w:type="dxa"/>
+        <w:right w:w="108" w:type="dxa"/>
+      </w:tblCellMar>
+    </w:tblPr>
+  </w:style>
+  <w:style w:type="numbering" w:default="1" w:styleId="NoList">
+    <w:name w:val="No List"/>
+    <w:uiPriority w:val="99"/>
+    <w:semiHidden/>
+    <w:unhideWhenUsed/>
+  </w:style>
+</w:styles>
+</file>
+
 <file path=word/theme/theme1.xml><?xml version="1.0" encoding="utf-8"?>
 <a:theme xmlns:a="http://schemas.openxmlformats.org/drawingml/2006/main" name="Office Theme">
   <a:themeElements>
@@ -9379,7 +9545,7 @@
 </file>
 
 <file path=customXml/itemProps1.xml><?xml version="1.0" encoding="utf-8"?>
-<ds:datastoreItem xmlns:ds="http://schemas.openxmlformats.org/officeDocument/2006/customXml" ds:itemID="{2F4607F8-4610-4A4F-AAE1-B6CB78D87A49}">
+<ds:datastoreItem xmlns:ds="http://schemas.openxmlformats.org/officeDocument/2006/customXml" ds:itemID="{C4E2ED49-804B-41E9-A595-0E683BFFE4DA}">
   <ds:schemaRefs>
     <ds:schemaRef ds:uri="http://schemas.openxmlformats.org/officeDocument/2006/bibliography"/>
   </ds:schemaRefs>

</xml_diff>

<commit_message>
Fix related to #4 #3 Documentation
latest Datadog Documentation
</commit_message>
<xml_diff>
--- a/Documents/Datadog Developer Documentation.docx
+++ b/Documents/Datadog Developer Documentation.docx
@@ -1,6 +1,6 @@
 
 <file path=word/document.xml><?xml version="1.0" encoding="utf-8"?>
-<w:document xmlns:wpc="http://schemas.microsoft.com/office/word/2010/wordprocessingCanvas" xmlns:mc="http://schemas.openxmlformats.org/markup-compatibility/2006" xmlns:o="urn:schemas-microsoft-com:office:office" xmlns:r="http://schemas.openxmlformats.org/officeDocument/2006/relationships" xmlns:m="http://schemas.openxmlformats.org/officeDocument/2006/math" xmlns:v="urn:schemas-microsoft-com:vml" xmlns:wp14="http://schemas.microsoft.com/office/word/2010/wordprocessingDrawing" xmlns:wp="http://schemas.openxmlformats.org/drawingml/2006/wordprocessingDrawing" xmlns:w10="urn:schemas-microsoft-com:office:word" xmlns:w="http://schemas.openxmlformats.org/wordprocessingml/2006/main" xmlns:w14="http://schemas.microsoft.com/office/word/2010/wordml" xmlns:w15="http://schemas.microsoft.com/office/word/2012/wordml" xmlns:wpg="http://schemas.microsoft.com/office/word/2010/wordprocessingGroup" xmlns:wpi="http://schemas.microsoft.com/office/word/2010/wordprocessingInk" xmlns:wne="http://schemas.microsoft.com/office/word/2006/wordml" xmlns:wps="http://schemas.microsoft.com/office/word/2010/wordprocessingShape" mc:Ignorable="w14 w15 wp14">
+<w:document xmlns:wpc="http://schemas.microsoft.com/office/word/2010/wordprocessingCanvas" xmlns:mc="http://schemas.openxmlformats.org/markup-compatibility/2006" xmlns:o="urn:schemas-microsoft-com:office:office" xmlns:r="http://schemas.openxmlformats.org/officeDocument/2006/relationships" xmlns:m="http://schemas.openxmlformats.org/officeDocument/2006/math" xmlns:v="urn:schemas-microsoft-com:vml" xmlns:wp14="http://schemas.microsoft.com/office/word/2010/wordprocessingDrawing" xmlns:wp="http://schemas.openxmlformats.org/drawingml/2006/wordprocessingDrawing" xmlns:w10="urn:schemas-microsoft-com:office:word" xmlns:w="http://schemas.openxmlformats.org/wordprocessingml/2006/main" xmlns:w14="http://schemas.microsoft.com/office/word/2010/wordml" xmlns:wpg="http://schemas.microsoft.com/office/word/2010/wordprocessingGroup" xmlns:wpi="http://schemas.microsoft.com/office/word/2010/wordprocessingInk" xmlns:wne="http://schemas.microsoft.com/office/word/2006/wordml" xmlns:wps="http://schemas.microsoft.com/office/word/2010/wordprocessingShape" mc:Ignorable="w14 wp14">
   <w:body>
     <w:p>
       <w:pPr>
@@ -111,6 +111,8 @@
               <w:lang w:eastAsia="ja-JP"/>
             </w:rPr>
           </w:pPr>
+          <w:bookmarkStart w:id="0" w:name="_GoBack"/>
+          <w:bookmarkEnd w:id="0"/>
         </w:p>
         <w:p>
           <w:pPr>
@@ -132,7 +134,7 @@
           <w:r>
             <w:fldChar w:fldCharType="separate"/>
           </w:r>
-          <w:hyperlink w:anchor="_Toc516072143" w:history="1">
+          <w:hyperlink w:anchor="_Toc517345595" w:history="1">
             <w:r>
               <w:rPr>
                 <w:rStyle w:val="Hyperlink"/>
@@ -160,7 +162,77 @@
                 <w:noProof/>
                 <w:webHidden/>
               </w:rPr>
-              <w:instrText xml:space="preserve"> PAGEREF _Toc516072143 \h </w:instrText>
+              <w:instrText xml:space="preserve"> PAGEREF _Toc517345595 \h </w:instrText>
+            </w:r>
+            <w:r>
+              <w:rPr>
+                <w:noProof/>
+                <w:webHidden/>
+              </w:rPr>
+            </w:r>
+            <w:r>
+              <w:rPr>
+                <w:noProof/>
+                <w:webHidden/>
+              </w:rPr>
+              <w:fldChar w:fldCharType="separate"/>
+            </w:r>
+            <w:r>
+              <w:rPr>
+                <w:noProof/>
+                <w:webHidden/>
+              </w:rPr>
+              <w:t>2</w:t>
+            </w:r>
+            <w:r>
+              <w:rPr>
+                <w:noProof/>
+                <w:webHidden/>
+              </w:rPr>
+              <w:fldChar w:fldCharType="end"/>
+            </w:r>
+          </w:hyperlink>
+        </w:p>
+        <w:p>
+          <w:pPr>
+            <w:pStyle w:val="TOC2"/>
+            <w:tabs>
+              <w:tab w:val="right" w:leader="dot" w:pos="9350"/>
+            </w:tabs>
+            <w:rPr>
+              <w:rFonts w:eastAsiaTheme="minorEastAsia"/>
+              <w:noProof/>
+            </w:rPr>
+          </w:pPr>
+          <w:hyperlink w:anchor="_Toc517345596" w:history="1">
+            <w:r>
+              <w:rPr>
+                <w:rStyle w:val="Hyperlink"/>
+                <w:rFonts w:ascii="Segoe UI" w:hAnsi="Segoe UI" w:cs="Segoe UI"/>
+                <w:noProof/>
+              </w:rPr>
+              <w:t>Brief Working Functionality:</w:t>
+            </w:r>
+            <w:r>
+              <w:rPr>
+                <w:noProof/>
+                <w:webHidden/>
+              </w:rPr>
+              <w:tab/>
+            </w:r>
+            <w:r>
+              <w:rPr>
+                <w:noProof/>
+                <w:webHidden/>
+              </w:rPr>
+              <w:fldChar w:fldCharType="begin"/>
+            </w:r>
+            <w:r>
+              <w:rPr>
+                <w:noProof/>
+                <w:webHidden/>
+              </w:rPr>
+              <w:instrText xml:space="preserve"> PAGEREF _Toc517345596 \h </w:instrText>
             </w:r>
             <w:r>
               <w:rPr>
@@ -202,14 +274,14 @@
               <w:noProof/>
             </w:rPr>
           </w:pPr>
-          <w:hyperlink w:anchor="_Toc516072144" w:history="1">
+          <w:hyperlink w:anchor="_Toc517345597" w:history="1">
             <w:r>
               <w:rPr>
                 <w:rStyle w:val="Hyperlink"/>
                 <w:rFonts w:ascii="Segoe UI Semibold" w:hAnsi="Segoe UI Semibold"/>
                 <w:noProof/>
               </w:rPr>
-              <w:t>Purpose:</w:t>
+              <w:t>Overview:-</w:t>
             </w:r>
             <w:r>
               <w:rPr>
@@ -230,7 +302,7 @@
                 <w:noProof/>
                 <w:webHidden/>
               </w:rPr>
-              <w:instrText xml:space="preserve"> PAGEREF _Toc516072144 \h </w:instrText>
+              <w:instrText xml:space="preserve"> PAGEREF _Toc517345597 \h </w:instrText>
             </w:r>
             <w:r>
               <w:rPr>
@@ -250,77 +322,7 @@
                 <w:noProof/>
                 <w:webHidden/>
               </w:rPr>
-              <w:t>2</w:t>
-            </w:r>
-            <w:r>
-              <w:rPr>
-                <w:noProof/>
-                <w:webHidden/>
-              </w:rPr>
-              <w:fldChar w:fldCharType="end"/>
-            </w:r>
-          </w:hyperlink>
-        </w:p>
-        <w:p>
-          <w:pPr>
-            <w:pStyle w:val="TOC1"/>
-            <w:tabs>
-              <w:tab w:val="right" w:leader="dot" w:pos="9350"/>
-            </w:tabs>
-            <w:rPr>
-              <w:rFonts w:eastAsiaTheme="minorEastAsia"/>
-              <w:noProof/>
-            </w:rPr>
-          </w:pPr>
-          <w:hyperlink w:anchor="_Toc516072145" w:history="1">
-            <w:r>
-              <w:rPr>
-                <w:rStyle w:val="Hyperlink"/>
-                <w:rFonts w:ascii="Segoe UI Semibold" w:hAnsi="Segoe UI Semibold"/>
-                <w:noProof/>
-              </w:rPr>
-              <w:t>Overview:-</w:t>
-            </w:r>
-            <w:r>
-              <w:rPr>
-                <w:noProof/>
-                <w:webHidden/>
-              </w:rPr>
-              <w:tab/>
-            </w:r>
-            <w:r>
-              <w:rPr>
-                <w:noProof/>
-                <w:webHidden/>
-              </w:rPr>
-              <w:fldChar w:fldCharType="begin"/>
-            </w:r>
-            <w:r>
-              <w:rPr>
-                <w:noProof/>
-                <w:webHidden/>
-              </w:rPr>
-              <w:instrText xml:space="preserve"> PAGEREF _Toc516072145 \h </w:instrText>
-            </w:r>
-            <w:r>
-              <w:rPr>
-                <w:noProof/>
-                <w:webHidden/>
-              </w:rPr>
-            </w:r>
-            <w:r>
-              <w:rPr>
-                <w:noProof/>
-                <w:webHidden/>
-              </w:rPr>
-              <w:fldChar w:fldCharType="separate"/>
-            </w:r>
-            <w:r>
-              <w:rPr>
-                <w:noProof/>
-                <w:webHidden/>
-              </w:rPr>
-              <w:t>2</w:t>
+              <w:t>3</w:t>
             </w:r>
             <w:r>
               <w:rPr>
@@ -342,7 +344,7 @@
               <w:noProof/>
             </w:rPr>
           </w:pPr>
-          <w:hyperlink w:anchor="_Toc516072146" w:history="1">
+          <w:hyperlink w:anchor="_Toc517345598" w:history="1">
             <w:r>
               <w:rPr>
                 <w:rStyle w:val="Hyperlink"/>
@@ -370,7 +372,7 @@
                 <w:noProof/>
                 <w:webHidden/>
               </w:rPr>
-              <w:instrText xml:space="preserve"> PAGEREF _Toc516072146 \h </w:instrText>
+              <w:instrText xml:space="preserve"> PAGEREF _Toc517345598 \h </w:instrText>
             </w:r>
             <w:r>
               <w:rPr>
@@ -390,7 +392,7 @@
                 <w:noProof/>
                 <w:webHidden/>
               </w:rPr>
-              <w:t>2</w:t>
+              <w:t>3</w:t>
             </w:r>
             <w:r>
               <w:rPr>
@@ -413,7 +415,7 @@
               <w:noProof/>
             </w:rPr>
           </w:pPr>
-          <w:hyperlink w:anchor="_Toc516072147" w:history="1">
+          <w:hyperlink w:anchor="_Toc517345599" w:history="1">
             <w:r>
               <w:rPr>
                 <w:rStyle w:val="Hyperlink"/>
@@ -456,7 +458,7 @@
                 <w:noProof/>
                 <w:webHidden/>
               </w:rPr>
-              <w:instrText xml:space="preserve"> PAGEREF _Toc516072147 \h </w:instrText>
+              <w:instrText xml:space="preserve"> PAGEREF _Toc517345599 \h </w:instrText>
             </w:r>
             <w:r>
               <w:rPr>
@@ -476,7 +478,7 @@
                 <w:noProof/>
                 <w:webHidden/>
               </w:rPr>
-              <w:t>2</w:t>
+              <w:t>3</w:t>
             </w:r>
             <w:r>
               <w:rPr>
@@ -499,7 +501,7 @@
               <w:noProof/>
             </w:rPr>
           </w:pPr>
-          <w:hyperlink w:anchor="_Toc516072148" w:history="1">
+          <w:hyperlink w:anchor="_Toc517345600" w:history="1">
             <w:r>
               <w:rPr>
                 <w:rStyle w:val="Hyperlink"/>
@@ -542,7 +544,7 @@
                 <w:noProof/>
                 <w:webHidden/>
               </w:rPr>
-              <w:instrText xml:space="preserve"> PAGEREF _Toc516072148 \h </w:instrText>
+              <w:instrText xml:space="preserve"> PAGEREF _Toc517345600 \h </w:instrText>
             </w:r>
             <w:r>
               <w:rPr>
@@ -562,7 +564,7 @@
                 <w:noProof/>
                 <w:webHidden/>
               </w:rPr>
-              <w:t>2</w:t>
+              <w:t>3</w:t>
             </w:r>
             <w:r>
               <w:rPr>
@@ -585,7 +587,7 @@
               <w:noProof/>
             </w:rPr>
           </w:pPr>
-          <w:hyperlink w:anchor="_Toc516072149" w:history="1">
+          <w:hyperlink w:anchor="_Toc517345601" w:history="1">
             <w:r>
               <w:rPr>
                 <w:rStyle w:val="Hyperlink"/>
@@ -628,7 +630,7 @@
                 <w:noProof/>
                 <w:webHidden/>
               </w:rPr>
-              <w:instrText xml:space="preserve"> PAGEREF _Toc516072149 \h </w:instrText>
+              <w:instrText xml:space="preserve"> PAGEREF _Toc517345601 \h </w:instrText>
             </w:r>
             <w:r>
               <w:rPr>
@@ -648,7 +650,7 @@
                 <w:noProof/>
                 <w:webHidden/>
               </w:rPr>
-              <w:t>2</w:t>
+              <w:t>3</w:t>
             </w:r>
             <w:r>
               <w:rPr>
@@ -670,7 +672,7 @@
               <w:noProof/>
             </w:rPr>
           </w:pPr>
-          <w:hyperlink w:anchor="_Toc516072150" w:history="1">
+          <w:hyperlink w:anchor="_Toc517345602" w:history="1">
             <w:r>
               <w:rPr>
                 <w:rStyle w:val="Hyperlink"/>
@@ -698,7 +700,7 @@
                 <w:noProof/>
                 <w:webHidden/>
               </w:rPr>
-              <w:instrText xml:space="preserve"> PAGEREF _Toc516072150 \h </w:instrText>
+              <w:instrText xml:space="preserve"> PAGEREF _Toc517345602 \h </w:instrText>
             </w:r>
             <w:r>
               <w:rPr>
@@ -718,7 +720,7 @@
                 <w:noProof/>
                 <w:webHidden/>
               </w:rPr>
-              <w:t>2</w:t>
+              <w:t>3</w:t>
             </w:r>
             <w:r>
               <w:rPr>
@@ -740,7 +742,7 @@
               <w:noProof/>
             </w:rPr>
           </w:pPr>
-          <w:hyperlink w:anchor="_Toc516072151" w:history="1">
+          <w:hyperlink w:anchor="_Toc517345603" w:history="1">
             <w:r>
               <w:rPr>
                 <w:rStyle w:val="Hyperlink"/>
@@ -768,7 +770,7 @@
                 <w:noProof/>
                 <w:webHidden/>
               </w:rPr>
-              <w:instrText xml:space="preserve"> PAGEREF _Toc516072151 \h </w:instrText>
+              <w:instrText xml:space="preserve"> PAGEREF _Toc517345603 \h </w:instrText>
             </w:r>
             <w:r>
               <w:rPr>
@@ -810,14 +812,14 @@
               <w:noProof/>
             </w:rPr>
           </w:pPr>
-          <w:hyperlink w:anchor="_Toc516072152" w:history="1">
+          <w:hyperlink w:anchor="_Toc517345604" w:history="1">
             <w:r>
               <w:rPr>
                 <w:rStyle w:val="Hyperlink"/>
                 <w:rFonts w:ascii="Segoe UI Semibold" w:hAnsi="Segoe UI Semibold" w:cs="Segoe UI"/>
                 <w:noProof/>
               </w:rPr>
-              <w:t>Integration of Datadog dashboard :-</w:t>
+              <w:t>Integration of Datadog dashboard:-</w:t>
             </w:r>
             <w:r>
               <w:rPr>
@@ -838,7 +840,7 @@
                 <w:noProof/>
                 <w:webHidden/>
               </w:rPr>
-              <w:instrText xml:space="preserve"> PAGEREF _Toc516072152 \h </w:instrText>
+              <w:instrText xml:space="preserve"> PAGEREF _Toc517345604 \h </w:instrText>
             </w:r>
             <w:r>
               <w:rPr>
@@ -858,7 +860,7 @@
                 <w:noProof/>
                 <w:webHidden/>
               </w:rPr>
-              <w:t>3</w:t>
+              <w:t>4</w:t>
             </w:r>
             <w:r>
               <w:rPr>
@@ -880,7 +882,7 @@
               <w:noProof/>
             </w:rPr>
           </w:pPr>
-          <w:hyperlink w:anchor="_Toc516072153" w:history="1">
+          <w:hyperlink w:anchor="_Toc517345605" w:history="1">
             <w:r>
               <w:rPr>
                 <w:rStyle w:val="Hyperlink"/>
@@ -908,7 +910,7 @@
                 <w:noProof/>
                 <w:webHidden/>
               </w:rPr>
-              <w:instrText xml:space="preserve"> PAGEREF _Toc516072153 \h </w:instrText>
+              <w:instrText xml:space="preserve"> PAGEREF _Toc517345605 \h </w:instrText>
             </w:r>
             <w:r>
               <w:rPr>
@@ -928,7 +930,7 @@
                 <w:noProof/>
                 <w:webHidden/>
               </w:rPr>
-              <w:t>3</w:t>
+              <w:t>4</w:t>
             </w:r>
             <w:r>
               <w:rPr>
@@ -950,7 +952,7 @@
               <w:noProof/>
             </w:rPr>
           </w:pPr>
-          <w:hyperlink w:anchor="_Toc516072154" w:history="1">
+          <w:hyperlink w:anchor="_Toc517345606" w:history="1">
             <w:r>
               <w:rPr>
                 <w:rStyle w:val="Hyperlink"/>
@@ -978,7 +980,7 @@
                 <w:noProof/>
                 <w:webHidden/>
               </w:rPr>
-              <w:instrText xml:space="preserve"> PAGEREF _Toc516072154 \h </w:instrText>
+              <w:instrText xml:space="preserve"> PAGEREF _Toc517345606 \h </w:instrText>
             </w:r>
             <w:r>
               <w:rPr>
@@ -998,7 +1000,7 @@
                 <w:noProof/>
                 <w:webHidden/>
               </w:rPr>
-              <w:t>4</w:t>
+              <w:t>5</w:t>
             </w:r>
             <w:r>
               <w:rPr>
@@ -1020,7 +1022,7 @@
               <w:noProof/>
             </w:rPr>
           </w:pPr>
-          <w:hyperlink w:anchor="_Toc516072155" w:history="1">
+          <w:hyperlink w:anchor="_Toc517345607" w:history="1">
             <w:r>
               <w:rPr>
                 <w:rStyle w:val="Hyperlink"/>
@@ -1048,7 +1050,7 @@
                 <w:noProof/>
                 <w:webHidden/>
               </w:rPr>
-              <w:instrText xml:space="preserve"> PAGEREF _Toc516072155 \h </w:instrText>
+              <w:instrText xml:space="preserve"> PAGEREF _Toc517345607 \h </w:instrText>
             </w:r>
             <w:r>
               <w:rPr>
@@ -1068,7 +1070,7 @@
                 <w:noProof/>
                 <w:webHidden/>
               </w:rPr>
-              <w:t>5</w:t>
+              <w:t>6</w:t>
             </w:r>
             <w:r>
               <w:rPr>
@@ -1090,7 +1092,7 @@
               <w:noProof/>
             </w:rPr>
           </w:pPr>
-          <w:hyperlink w:anchor="_Toc516072156" w:history="1">
+          <w:hyperlink w:anchor="_Toc517345608" w:history="1">
             <w:r>
               <w:rPr>
                 <w:rStyle w:val="Hyperlink"/>
@@ -1117,7 +1119,7 @@
                 <w:noProof/>
                 <w:webHidden/>
               </w:rPr>
-              <w:instrText xml:space="preserve"> PAGEREF _Toc516072156 \h </w:instrText>
+              <w:instrText xml:space="preserve"> PAGEREF _Toc517345608 \h </w:instrText>
             </w:r>
             <w:r>
               <w:rPr>
@@ -1137,7 +1139,7 @@
                 <w:noProof/>
                 <w:webHidden/>
               </w:rPr>
-              <w:t>6</w:t>
+              <w:t>7</w:t>
             </w:r>
             <w:r>
               <w:rPr>
@@ -1159,7 +1161,7 @@
               <w:noProof/>
             </w:rPr>
           </w:pPr>
-          <w:hyperlink w:anchor="_Toc516072157" w:history="1">
+          <w:hyperlink w:anchor="_Toc517345609" w:history="1">
             <w:r>
               <w:rPr>
                 <w:rStyle w:val="Hyperlink"/>
@@ -1186,7 +1188,7 @@
                 <w:noProof/>
                 <w:webHidden/>
               </w:rPr>
-              <w:instrText xml:space="preserve"> PAGEREF _Toc516072157 \h </w:instrText>
+              <w:instrText xml:space="preserve"> PAGEREF _Toc517345609 \h </w:instrText>
             </w:r>
             <w:r>
               <w:rPr>
@@ -1206,7 +1208,7 @@
                 <w:noProof/>
                 <w:webHidden/>
               </w:rPr>
-              <w:t>8</w:t>
+              <w:t>9</w:t>
             </w:r>
             <w:r>
               <w:rPr>
@@ -1306,7 +1308,7 @@
           <w:szCs w:val="24"/>
         </w:rPr>
       </w:pPr>
-      <w:bookmarkStart w:id="0" w:name="_Toc516072143"/>
+      <w:bookmarkStart w:id="1" w:name="_Toc517345595"/>
       <w:r>
         <w:rPr>
           <w:rFonts w:ascii="Segoe UI Semibold" w:hAnsi="Segoe UI Semibold" w:cs="Segoe UI"/>
@@ -1318,7 +1320,31 @@
         <w:lastRenderedPageBreak/>
         <w:t>Introduction:</w:t>
       </w:r>
-      <w:bookmarkEnd w:id="0"/>
+      <w:bookmarkEnd w:id="1"/>
+    </w:p>
+    <w:p>
+      <w:pPr>
+        <w:rPr>
+          <w:rFonts w:ascii="Segoe UI" w:hAnsi="Segoe UI" w:cs="Segoe UI"/>
+        </w:rPr>
+      </w:pPr>
+      <w:r>
+        <w:tab/>
+      </w:r>
+      <w:proofErr w:type="spellStart"/>
+      <w:r>
+        <w:rPr>
+          <w:rFonts w:ascii="Segoe UI" w:hAnsi="Segoe UI" w:cs="Segoe UI"/>
+        </w:rPr>
+        <w:t>Datadog</w:t>
+      </w:r>
+      <w:proofErr w:type="spellEnd"/>
+      <w:r>
+        <w:rPr>
+          <w:rFonts w:ascii="Segoe UI" w:hAnsi="Segoe UI" w:cs="Segoe UI"/>
+        </w:rPr>
+        <w:t xml:space="preserve"> is a monitoring service for cloud-scale applications, bringing together data from servers, databases, tools, and services to present a unified view of an entire stack. These capabilities are provided on a SaaS-based data analytics platform.</w:t>
+      </w:r>
     </w:p>
     <w:p>
       <w:pPr>
@@ -1334,7 +1360,7 @@
         </w:rPr>
         <w:tab/>
       </w:r>
-      <w:commentRangeStart w:id="1"/>
+      <w:commentRangeStart w:id="2"/>
       <w:r>
         <w:rPr>
           <w:rFonts w:ascii="Segoe UI" w:hAnsi="Segoe UI" w:cs="Segoe UI"/>
@@ -1353,12 +1379,12 @@
         </w:rPr>
         <w:t>consult our dedicated changes documentation</w:t>
       </w:r>
-      <w:commentRangeEnd w:id="1"/>
+      <w:commentRangeEnd w:id="2"/>
       <w:r>
         <w:rPr>
           <w:rStyle w:val="CommentReference"/>
         </w:rPr>
-        <w:commentReference w:id="1"/>
+        <w:commentReference w:id="2"/>
       </w:r>
     </w:p>
     <w:p>
@@ -1369,14 +1395,42 @@
         </w:rPr>
       </w:pPr>
       <w:r>
+        <w:rPr>
+          <w:rFonts w:ascii="Segoe UI" w:hAnsi="Segoe UI" w:cs="Segoe UI"/>
+        </w:rPr>
         <w:tab/>
       </w:r>
       <w:proofErr w:type="spellStart"/>
       <w:r>
         <w:rPr>
           <w:rFonts w:ascii="Segoe UI" w:hAnsi="Segoe UI" w:cs="Segoe UI"/>
+        </w:rPr>
+        <w:t>Datadog</w:t>
+      </w:r>
+      <w:proofErr w:type="spellEnd"/>
+      <w:r>
+        <w:rPr>
+          <w:rFonts w:ascii="Segoe UI" w:hAnsi="Segoe UI" w:cs="Segoe UI"/>
+        </w:rPr>
+        <w:t xml:space="preserve"> helps developers and operations teams see their full infrastructure – cloud, servers, apps, services, metrics, and more – all in one place. This includes real-time interactive dashboards that can be customized to a team’s specific needs, full-text search capabilities for metrics and events, sharing and discussion tools so teams can collaborate using the insights they surface, targeted alerts for critical issues, and API access to accommodate unique infrastructures.</w:t>
+      </w:r>
+    </w:p>
+    <w:p>
+      <w:pPr>
+        <w:rPr>
+          <w:rFonts w:ascii="Segoe UI" w:hAnsi="Segoe UI" w:cs="Segoe UI"/>
           <w:shd w:val="clear" w:color="auto" w:fill="FFFFFF"/>
         </w:rPr>
+      </w:pPr>
+      <w:r>
+        <w:tab/>
+      </w:r>
+      <w:proofErr w:type="spellStart"/>
+      <w:r>
+        <w:rPr>
+          <w:rFonts w:ascii="Segoe UI" w:hAnsi="Segoe UI" w:cs="Segoe UI"/>
+          <w:shd w:val="clear" w:color="auto" w:fill="FFFFFF"/>
+        </w:rPr>
         <w:t>Datadog</w:t>
       </w:r>
       <w:proofErr w:type="spellEnd"/>
@@ -1401,7 +1455,6 @@
         </w:rPr>
         <w:tab/>
       </w:r>
-      <w:bookmarkStart w:id="3" w:name="_Toc516072144"/>
       <w:r>
         <w:rPr>
           <w:rFonts w:ascii="Segoe UI" w:hAnsi="Segoe UI" w:cs="Segoe UI"/>
@@ -1453,6 +1506,283 @@
     </w:p>
     <w:p>
       <w:pPr>
+        <w:pStyle w:val="Heading2"/>
+        <w:rPr>
+          <w:rFonts w:ascii="Segoe UI" w:hAnsi="Segoe UI" w:cs="Segoe UI"/>
+          <w:b w:val="0"/>
+          <w:color w:val="00B0F0"/>
+          <w:sz w:val="24"/>
+          <w:szCs w:val="24"/>
+        </w:rPr>
+      </w:pPr>
+      <w:bookmarkStart w:id="3" w:name="_Toc517345596"/>
+      <w:r>
+        <w:rPr>
+          <w:rFonts w:ascii="Segoe UI" w:hAnsi="Segoe UI" w:cs="Segoe UI"/>
+          <w:b w:val="0"/>
+          <w:color w:val="00B0F0"/>
+          <w:sz w:val="24"/>
+          <w:szCs w:val="24"/>
+        </w:rPr>
+        <w:t>Brief Working Functionality:</w:t>
+      </w:r>
+      <w:bookmarkEnd w:id="3"/>
+    </w:p>
+    <w:p>
+      <w:pPr>
+        <w:pStyle w:val="ListParagraph"/>
+        <w:numPr>
+          <w:ilvl w:val="1"/>
+          <w:numId w:val="33"/>
+        </w:numPr>
+        <w:rPr>
+          <w:rFonts w:ascii="Segoe UI" w:hAnsi="Segoe UI" w:cs="Segoe UI"/>
+        </w:rPr>
+      </w:pPr>
+      <w:r>
+        <w:rPr>
+          <w:rFonts w:ascii="Segoe UI" w:hAnsi="Segoe UI" w:cs="Segoe UI"/>
+        </w:rPr>
+        <w:t xml:space="preserve">Install Emulator in local or host machines or </w:t>
+      </w:r>
+      <w:proofErr w:type="spellStart"/>
+      <w:r>
+        <w:rPr>
+          <w:rFonts w:ascii="Segoe UI" w:hAnsi="Segoe UI" w:cs="Segoe UI"/>
+        </w:rPr>
+        <w:t>vm</w:t>
+      </w:r>
+      <w:proofErr w:type="spellEnd"/>
+      <w:r>
+        <w:rPr>
+          <w:rFonts w:ascii="Segoe UI" w:hAnsi="Segoe UI" w:cs="Segoe UI"/>
+        </w:rPr>
+        <w:t>.</w:t>
+      </w:r>
+    </w:p>
+    <w:p>
+      <w:pPr>
+        <w:pStyle w:val="ListParagraph"/>
+        <w:numPr>
+          <w:ilvl w:val="1"/>
+          <w:numId w:val="33"/>
+        </w:numPr>
+        <w:rPr>
+          <w:rFonts w:ascii="Segoe UI" w:hAnsi="Segoe UI" w:cs="Segoe UI"/>
+        </w:rPr>
+      </w:pPr>
+      <w:r>
+        <w:rPr>
+          <w:rFonts w:ascii="Segoe UI" w:hAnsi="Segoe UI" w:cs="Segoe UI"/>
+        </w:rPr>
+        <w:t xml:space="preserve">Install </w:t>
+      </w:r>
+      <w:proofErr w:type="spellStart"/>
+      <w:r>
+        <w:rPr>
+          <w:rFonts w:ascii="Segoe UI" w:hAnsi="Segoe UI" w:cs="Segoe UI"/>
+        </w:rPr>
+        <w:t>datadog</w:t>
+      </w:r>
+      <w:proofErr w:type="spellEnd"/>
+      <w:r>
+        <w:rPr>
+          <w:rFonts w:ascii="Segoe UI" w:hAnsi="Segoe UI" w:cs="Segoe UI"/>
+        </w:rPr>
+        <w:t xml:space="preserve"> agent everywhere – </w:t>
+      </w:r>
+      <w:proofErr w:type="spellStart"/>
+      <w:r>
+        <w:rPr>
+          <w:rFonts w:ascii="Segoe UI" w:hAnsi="Segoe UI" w:cs="Segoe UI"/>
+        </w:rPr>
+        <w:t>vm</w:t>
+      </w:r>
+      <w:proofErr w:type="spellEnd"/>
+      <w:r>
+        <w:rPr>
+          <w:rFonts w:ascii="Segoe UI" w:hAnsi="Segoe UI" w:cs="Segoe UI"/>
+        </w:rPr>
+        <w:t xml:space="preserve">, server, </w:t>
+      </w:r>
+      <w:proofErr w:type="spellStart"/>
+      <w:r>
+        <w:rPr>
+          <w:rFonts w:ascii="Segoe UI" w:hAnsi="Segoe UI" w:cs="Segoe UI"/>
+        </w:rPr>
+        <w:t>instances</w:t>
+      </w:r>
+      <w:proofErr w:type="gramStart"/>
+      <w:r>
+        <w:rPr>
+          <w:rFonts w:ascii="Segoe UI" w:hAnsi="Segoe UI" w:cs="Segoe UI"/>
+        </w:rPr>
+        <w:t>,container</w:t>
+      </w:r>
+      <w:proofErr w:type="spellEnd"/>
+      <w:proofErr w:type="gramEnd"/>
+      <w:r>
+        <w:rPr>
+          <w:rFonts w:ascii="Segoe UI" w:hAnsi="Segoe UI" w:cs="Segoe UI"/>
+        </w:rPr>
+        <w:t>- running hosts.</w:t>
+      </w:r>
+    </w:p>
+    <w:p>
+      <w:pPr>
+        <w:pStyle w:val="ListParagraph"/>
+        <w:numPr>
+          <w:ilvl w:val="1"/>
+          <w:numId w:val="33"/>
+        </w:numPr>
+        <w:rPr>
+          <w:rFonts w:ascii="Segoe UI" w:hAnsi="Segoe UI" w:cs="Segoe UI"/>
+        </w:rPr>
+      </w:pPr>
+      <w:r>
+        <w:rPr>
+          <w:rFonts w:ascii="Segoe UI" w:hAnsi="Segoe UI" w:cs="Segoe UI"/>
+        </w:rPr>
+        <w:t xml:space="preserve">Configure </w:t>
+      </w:r>
+      <w:proofErr w:type="spellStart"/>
+      <w:r>
+        <w:rPr>
+          <w:rFonts w:ascii="Segoe UI" w:hAnsi="Segoe UI" w:cs="Segoe UI"/>
+        </w:rPr>
+        <w:t>datadog</w:t>
+      </w:r>
+      <w:proofErr w:type="spellEnd"/>
+      <w:r>
+        <w:rPr>
+          <w:rFonts w:ascii="Segoe UI" w:hAnsi="Segoe UI" w:cs="Segoe UI"/>
+        </w:rPr>
+        <w:t xml:space="preserve"> to emulator where it’s running</w:t>
+      </w:r>
+    </w:p>
+    <w:p>
+      <w:pPr>
+        <w:pStyle w:val="ListParagraph"/>
+        <w:numPr>
+          <w:ilvl w:val="1"/>
+          <w:numId w:val="33"/>
+        </w:numPr>
+        <w:rPr>
+          <w:rFonts w:ascii="Segoe UI" w:hAnsi="Segoe UI" w:cs="Segoe UI"/>
+        </w:rPr>
+      </w:pPr>
+      <w:r>
+        <w:rPr>
+          <w:rFonts w:ascii="Segoe UI" w:hAnsi="Segoe UI" w:cs="Segoe UI"/>
+        </w:rPr>
+        <w:t xml:space="preserve">Submit custom application metrics by writing code </w:t>
+      </w:r>
+    </w:p>
+    <w:p>
+      <w:pPr>
+        <w:pStyle w:val="ListParagraph"/>
+        <w:numPr>
+          <w:ilvl w:val="1"/>
+          <w:numId w:val="33"/>
+        </w:numPr>
+        <w:rPr>
+          <w:rFonts w:ascii="Segoe UI" w:hAnsi="Segoe UI" w:cs="Segoe UI"/>
+        </w:rPr>
+      </w:pPr>
+      <w:r>
+        <w:rPr>
+          <w:rFonts w:ascii="Segoe UI" w:hAnsi="Segoe UI" w:cs="Segoe UI"/>
+        </w:rPr>
+        <w:t>Open https://</w:t>
+      </w:r>
+      <w:proofErr w:type="gramStart"/>
+      <w:r>
+        <w:rPr>
+          <w:rFonts w:ascii="Segoe UI" w:hAnsi="Segoe UI" w:cs="Segoe UI"/>
+        </w:rPr>
+        <w:t>www.datadoghq.com  in</w:t>
+      </w:r>
+      <w:proofErr w:type="gramEnd"/>
+      <w:r>
+        <w:rPr>
+          <w:rFonts w:ascii="Segoe UI" w:hAnsi="Segoe UI" w:cs="Segoe UI"/>
+        </w:rPr>
+        <w:t xml:space="preserve"> browser or user agent.</w:t>
+      </w:r>
+    </w:p>
+    <w:p>
+      <w:pPr>
+        <w:pStyle w:val="ListParagraph"/>
+        <w:numPr>
+          <w:ilvl w:val="1"/>
+          <w:numId w:val="33"/>
+        </w:numPr>
+        <w:rPr>
+          <w:rFonts w:ascii="Segoe UI" w:hAnsi="Segoe UI" w:cs="Segoe UI"/>
+        </w:rPr>
+      </w:pPr>
+      <w:r>
+        <w:rPr>
+          <w:rFonts w:ascii="Segoe UI" w:hAnsi="Segoe UI" w:cs="Segoe UI"/>
+        </w:rPr>
+        <w:t>Register and login to https://www.datadoghq.com</w:t>
+      </w:r>
+    </w:p>
+    <w:p>
+      <w:pPr>
+        <w:pStyle w:val="ListParagraph"/>
+        <w:numPr>
+          <w:ilvl w:val="1"/>
+          <w:numId w:val="33"/>
+        </w:numPr>
+        <w:rPr>
+          <w:rFonts w:ascii="Segoe UI" w:hAnsi="Segoe UI" w:cs="Segoe UI"/>
+        </w:rPr>
+      </w:pPr>
+      <w:r>
+        <w:rPr>
+          <w:rFonts w:ascii="Segoe UI" w:hAnsi="Segoe UI" w:cs="Segoe UI"/>
+        </w:rPr>
+        <w:t xml:space="preserve">Create dashboards and show the required data in </w:t>
+      </w:r>
+      <w:proofErr w:type="gramStart"/>
+      <w:r>
+        <w:rPr>
+          <w:rFonts w:ascii="Segoe UI" w:hAnsi="Segoe UI" w:cs="Segoe UI"/>
+        </w:rPr>
+        <w:t>graphs .</w:t>
+      </w:r>
+      <w:proofErr w:type="gramEnd"/>
+      <w:r>
+        <w:rPr>
+          <w:rFonts w:ascii="Segoe UI" w:hAnsi="Segoe UI" w:cs="Segoe UI"/>
+        </w:rPr>
+        <w:t xml:space="preserve"> Instrument your own gauges, counters, timers and </w:t>
+      </w:r>
+      <w:proofErr w:type="gramStart"/>
+      <w:r>
+        <w:rPr>
+          <w:rFonts w:ascii="Segoe UI" w:hAnsi="Segoe UI" w:cs="Segoe UI"/>
+        </w:rPr>
+        <w:t>histograms .</w:t>
+      </w:r>
+      <w:proofErr w:type="gramEnd"/>
+      <w:r>
+        <w:rPr>
+          <w:rFonts w:ascii="Segoe UI" w:hAnsi="Segoe UI" w:cs="Segoe UI"/>
+        </w:rPr>
+        <w:t xml:space="preserve"> </w:t>
+      </w:r>
+    </w:p>
+    <w:p>
+      <w:pPr>
+        <w:rPr>
+          <w:rFonts w:ascii="Segoe UI" w:hAnsi="Segoe UI" w:cs="Segoe UI"/>
+        </w:rPr>
+      </w:pPr>
+    </w:p>
+    <w:p>
+      <w:pPr>
         <w:rPr>
           <w:rFonts w:ascii="Segoe UI Semibold" w:hAnsi="Segoe UI Semibold"/>
           <w:color w:val="00B0F0"/>
@@ -1467,9 +1797,9 @@
           <w:sz w:val="24"/>
           <w:szCs w:val="24"/>
         </w:rPr>
+        <w:lastRenderedPageBreak/>
         <w:t>Purpose:</w:t>
       </w:r>
-      <w:bookmarkEnd w:id="3"/>
     </w:p>
     <w:p>
       <w:pPr>
@@ -1511,7 +1841,7 @@
           <w:szCs w:val="24"/>
         </w:rPr>
       </w:pPr>
-      <w:bookmarkStart w:id="4" w:name="_Toc516072145"/>
+      <w:bookmarkStart w:id="4" w:name="_Toc517345597"/>
       <w:r>
         <w:rPr>
           <w:rFonts w:ascii="Segoe UI Semibold" w:hAnsi="Segoe UI Semibold"/>
@@ -1543,7 +1873,7 @@
           <w:szCs w:val="22"/>
         </w:rPr>
       </w:pPr>
-      <w:bookmarkStart w:id="5" w:name="_Toc516072146"/>
+      <w:bookmarkStart w:id="5" w:name="_Toc517345598"/>
       <w:r>
         <w:rPr>
           <w:rFonts w:ascii="Segoe UI" w:hAnsi="Segoe UI" w:cs="Segoe UI"/>
@@ -1591,7 +1921,7 @@
           <w:rFonts w:ascii="Segoe UI" w:hAnsi="Segoe UI" w:cs="Segoe UI"/>
         </w:rPr>
       </w:pPr>
-      <w:bookmarkStart w:id="6" w:name="_Toc516072147"/>
+      <w:bookmarkStart w:id="6" w:name="_Toc517345599"/>
       <w:r>
         <w:rPr>
           <w:rStyle w:val="Heading3Char"/>
@@ -1644,7 +1974,7 @@
           <w:rFonts w:ascii="Segoe UI" w:hAnsi="Segoe UI" w:cs="Segoe UI"/>
         </w:rPr>
       </w:pPr>
-      <w:bookmarkStart w:id="7" w:name="_Toc516072148"/>
+      <w:bookmarkStart w:id="7" w:name="_Toc517345600"/>
       <w:r>
         <w:rPr>
           <w:rStyle w:val="Heading3Char"/>
@@ -1697,7 +2027,7 @@
           <w:rFonts w:ascii="Segoe UI" w:hAnsi="Segoe UI" w:cs="Segoe UI"/>
         </w:rPr>
       </w:pPr>
-      <w:bookmarkStart w:id="8" w:name="_Toc516072149"/>
+      <w:bookmarkStart w:id="8" w:name="_Toc517345601"/>
       <w:r>
         <w:rPr>
           <w:rStyle w:val="Heading3Char"/>
@@ -1782,7 +2112,7 @@
           <w:szCs w:val="24"/>
         </w:rPr>
       </w:pPr>
-      <w:bookmarkStart w:id="9" w:name="_Toc516072150"/>
+      <w:bookmarkStart w:id="9" w:name="_Toc517345602"/>
       <w:r>
         <w:rPr>
           <w:rFonts w:ascii="Segoe UI" w:hAnsi="Segoe UI" w:cs="Segoe UI"/>
@@ -1791,7 +2121,6 @@
           <w:sz w:val="24"/>
           <w:szCs w:val="24"/>
         </w:rPr>
-        <w:lastRenderedPageBreak/>
         <w:t>A</w:t>
       </w:r>
       <w:r>
@@ -1973,7 +2302,7 @@
           <w:szCs w:val="24"/>
         </w:rPr>
       </w:pPr>
-      <w:bookmarkStart w:id="10" w:name="_Toc516072151"/>
+      <w:bookmarkStart w:id="10" w:name="_Toc517345603"/>
       <w:r>
         <w:rPr>
           <w:rFonts w:ascii="Segoe UI" w:hAnsi="Segoe UI" w:cs="Segoe UI"/>
@@ -2087,6 +2416,7 @@
         <w:rPr>
           <w:rFonts w:ascii="Segoe UI" w:hAnsi="Segoe UI" w:cs="Segoe UI"/>
         </w:rPr>
+        <w:lastRenderedPageBreak/>
         <w:t xml:space="preserve">There are many ways to send a metrics to Datadog. </w:t>
       </w:r>
     </w:p>
@@ -2144,7 +2474,7 @@
           <w:szCs w:val="24"/>
         </w:rPr>
       </w:pPr>
-      <w:bookmarkStart w:id="11" w:name="_Toc516072152"/>
+      <w:bookmarkStart w:id="11" w:name="_Toc517345604"/>
       <w:r>
         <w:rPr>
           <w:rFonts w:ascii="Segoe UI Semibold" w:hAnsi="Segoe UI Semibold" w:cs="Segoe UI"/>
@@ -2584,7 +2914,7 @@
           <w:szCs w:val="22"/>
         </w:rPr>
       </w:pPr>
-      <w:bookmarkStart w:id="12" w:name="_Toc516072153"/>
+      <w:bookmarkStart w:id="12" w:name="_Toc517345605"/>
       <w:r>
         <w:rPr>
           <w:rFonts w:ascii="Segoe UI" w:hAnsi="Segoe UI" w:cs="Segoe UI"/>
@@ -2593,7 +2923,6 @@
           <w:sz w:val="22"/>
           <w:szCs w:val="22"/>
         </w:rPr>
-        <w:lastRenderedPageBreak/>
         <w:t>Config</w:t>
       </w:r>
       <w:r>
@@ -2950,7 +3279,7 @@
           <w:szCs w:val="22"/>
         </w:rPr>
       </w:pPr>
-      <w:bookmarkStart w:id="13" w:name="_Toc516072154"/>
+      <w:bookmarkStart w:id="13" w:name="_Toc517345606"/>
       <w:r>
         <w:rPr>
           <w:rFonts w:ascii="Segoe UI" w:hAnsi="Segoe UI" w:cs="Segoe UI"/>
@@ -3037,7 +3366,6 @@
         <w:rPr>
           <w:rFonts w:ascii="Segoe UI" w:hAnsi="Segoe UI" w:cs="Segoe UI"/>
         </w:rPr>
-        <w:lastRenderedPageBreak/>
         <w:t xml:space="preserve">All the custom checks inherit from AgentCheck and it will take </w:t>
       </w:r>
       <w:r>
@@ -3325,6 +3653,7 @@
           <w:rFonts w:ascii="Segoe UI" w:hAnsi="Segoe UI" w:cs="Segoe UI"/>
           <w:noProof/>
         </w:rPr>
+        <w:lastRenderedPageBreak/>
         <w:drawing>
           <wp:inline distT="0" distB="0" distL="0" distR="0" wp14:anchorId="5EAAEA63" wp14:editId="5DEED10C">
             <wp:extent cx="5939519" cy="4412974"/>
@@ -3382,7 +3711,7 @@
           <w:szCs w:val="24"/>
         </w:rPr>
       </w:pPr>
-      <w:bookmarkStart w:id="14" w:name="_Toc516072155"/>
+      <w:bookmarkStart w:id="14" w:name="_Toc517345607"/>
       <w:r>
         <w:rPr>
           <w:rFonts w:ascii="Segoe UI Semibold" w:hAnsi="Segoe UI Semibold" w:cs="Segoe UI"/>
@@ -3454,7 +3783,6 @@
         <w:rPr>
           <w:rFonts w:ascii="Segoe UI" w:hAnsi="Segoe UI" w:cs="Segoe UI"/>
         </w:rPr>
-        <w:lastRenderedPageBreak/>
         <w:t>Select New dashboard button at top right.</w:t>
       </w:r>
     </w:p>
@@ -3585,6 +3913,7 @@
         <w:rPr>
           <w:noProof/>
         </w:rPr>
+        <w:lastRenderedPageBreak/>
         <w:drawing>
           <wp:inline distT="0" distB="0" distL="0" distR="0" wp14:anchorId="3AD8492E" wp14:editId="167C2AC0">
             <wp:extent cx="5943600" cy="2989580"/>
@@ -3740,13 +4069,12 @@
           <w:color w:val="00B0F0"/>
         </w:rPr>
       </w:pPr>
-      <w:bookmarkStart w:id="15" w:name="_Toc516072156"/>
+      <w:bookmarkStart w:id="15" w:name="_Toc517345608"/>
       <w:r>
         <w:rPr>
           <w:noProof/>
           <w:color w:val="00B0F0"/>
         </w:rPr>
-        <w:lastRenderedPageBreak/>
         <w:t>Time Board:</w:t>
       </w:r>
       <w:bookmarkEnd w:id="15"/>
@@ -3834,6 +4162,7 @@
         <w:rPr>
           <w:noProof/>
         </w:rPr>
+        <w:lastRenderedPageBreak/>
         <w:drawing>
           <wp:inline distT="0" distB="0" distL="0" distR="0" wp14:anchorId="3480D4B4" wp14:editId="4D6CC5C5">
             <wp:extent cx="5943600" cy="4171950"/>
@@ -4111,7 +4440,6 @@
           <w:rFonts w:ascii="Segoe UI" w:hAnsi="Segoe UI" w:cs="Segoe UI"/>
           <w:noProof/>
         </w:rPr>
-        <w:lastRenderedPageBreak/>
         <w:t>There are few visualizations available in ScreenBoards that are not in Timeboards.</w:t>
       </w:r>
     </w:p>
@@ -4148,12 +4476,13 @@
           <w:color w:val="00B0F0"/>
         </w:rPr>
       </w:pPr>
-      <w:bookmarkStart w:id="16" w:name="_Toc516072157"/>
+      <w:bookmarkStart w:id="16" w:name="_Toc517345609"/>
       <w:r>
         <w:rPr>
           <w:rStyle w:val="Heading2Char"/>
           <w:color w:val="00B0F0"/>
         </w:rPr>
+        <w:lastRenderedPageBreak/>
         <w:t>ScreenBoard</w:t>
       </w:r>
       <w:bookmarkEnd w:id="16"/>
@@ -4839,14 +5168,12 @@
 </file>
 
 <file path=word/comments.xml><?xml version="1.0" encoding="utf-8"?>
-<w:comments xmlns:wpc="http://schemas.microsoft.com/office/word/2010/wordprocessingCanvas" xmlns:mc="http://schemas.openxmlformats.org/markup-compatibility/2006" xmlns:o="urn:schemas-microsoft-com:office:office" xmlns:r="http://schemas.openxmlformats.org/officeDocument/2006/relationships" xmlns:m="http://schemas.openxmlformats.org/officeDocument/2006/math" xmlns:v="urn:schemas-microsoft-com:vml" xmlns:wp14="http://schemas.microsoft.com/office/word/2010/wordprocessingDrawing" xmlns:wp="http://schemas.openxmlformats.org/drawingml/2006/wordprocessingDrawing" xmlns:w10="urn:schemas-microsoft-com:office:word" xmlns:w="http://schemas.openxmlformats.org/wordprocessingml/2006/main" xmlns:w14="http://schemas.microsoft.com/office/word/2010/wordml" xmlns:w15="http://schemas.microsoft.com/office/word/2012/wordml" xmlns:wpg="http://schemas.microsoft.com/office/word/2010/wordprocessingGroup" xmlns:wpi="http://schemas.microsoft.com/office/word/2010/wordprocessingInk" xmlns:wne="http://schemas.microsoft.com/office/word/2006/wordml" xmlns:wps="http://schemas.microsoft.com/office/word/2010/wordprocessingShape" mc:Ignorable="w14 w15 wp14">
-  <w:comment w:id="1" w:author="Richelle Ahlvers" w:date="2018-06-13T15:48:00Z" w:initials="RA">
+<w:comments xmlns:wpc="http://schemas.microsoft.com/office/word/2010/wordprocessingCanvas" xmlns:mc="http://schemas.openxmlformats.org/markup-compatibility/2006" xmlns:o="urn:schemas-microsoft-com:office:office" xmlns:r="http://schemas.openxmlformats.org/officeDocument/2006/relationships" xmlns:m="http://schemas.openxmlformats.org/officeDocument/2006/math" xmlns:v="urn:schemas-microsoft-com:vml" xmlns:wp14="http://schemas.microsoft.com/office/word/2010/wordprocessingDrawing" xmlns:wp="http://schemas.openxmlformats.org/drawingml/2006/wordprocessingDrawing" xmlns:w10="urn:schemas-microsoft-com:office:word" xmlns:w="http://schemas.openxmlformats.org/wordprocessingml/2006/main" xmlns:w14="http://schemas.microsoft.com/office/word/2010/wordml" xmlns:wpg="http://schemas.microsoft.com/office/word/2010/wordprocessingGroup" xmlns:wpi="http://schemas.microsoft.com/office/word/2010/wordprocessingInk" xmlns:wne="http://schemas.microsoft.com/office/word/2006/wordml" xmlns:wps="http://schemas.microsoft.com/office/word/2010/wordprocessingShape" mc:Ignorable="w14 wp14">
+  <w:comment w:id="2" w:author="Richelle Ahlvers" w:date="2018-06-13T15:48:00Z" w:initials="RA">
     <w:p>
       <w:pPr>
         <w:pStyle w:val="CommentText"/>
       </w:pPr>
-      <w:bookmarkStart w:id="2" w:name="_GoBack"/>
-      <w:bookmarkEnd w:id="2"/>
       <w:r>
         <w:rPr>
           <w:rStyle w:val="CommentReference"/>
@@ -4868,8 +5195,8 @@
 </file>
 
 <file path=word/numbering.xml><?xml version="1.0" encoding="utf-8"?>
-<w:numbering xmlns:wpc="http://schemas.microsoft.com/office/word/2010/wordprocessingCanvas" xmlns:mc="http://schemas.openxmlformats.org/markup-compatibility/2006" xmlns:o="urn:schemas-microsoft-com:office:office" xmlns:r="http://schemas.openxmlformats.org/officeDocument/2006/relationships" xmlns:m="http://schemas.openxmlformats.org/officeDocument/2006/math" xmlns:v="urn:schemas-microsoft-com:vml" xmlns:wp14="http://schemas.microsoft.com/office/word/2010/wordprocessingDrawing" xmlns:wp="http://schemas.openxmlformats.org/drawingml/2006/wordprocessingDrawing" xmlns:w10="urn:schemas-microsoft-com:office:word" xmlns:w="http://schemas.openxmlformats.org/wordprocessingml/2006/main" xmlns:w14="http://schemas.microsoft.com/office/word/2010/wordml" xmlns:w15="http://schemas.microsoft.com/office/word/2012/wordml" xmlns:wpg="http://schemas.microsoft.com/office/word/2010/wordprocessingGroup" xmlns:wpi="http://schemas.microsoft.com/office/word/2010/wordprocessingInk" xmlns:wne="http://schemas.microsoft.com/office/word/2006/wordml" xmlns:wps="http://schemas.microsoft.com/office/word/2010/wordprocessingShape" mc:Ignorable="w14 w15 wp14">
-  <w:abstractNum w:abstractNumId="0" w15:restartNumberingAfterBreak="0">
+<w:numbering xmlns:wpc="http://schemas.microsoft.com/office/word/2010/wordprocessingCanvas" xmlns:mc="http://schemas.openxmlformats.org/markup-compatibility/2006" xmlns:o="urn:schemas-microsoft-com:office:office" xmlns:r="http://schemas.openxmlformats.org/officeDocument/2006/relationships" xmlns:m="http://schemas.openxmlformats.org/officeDocument/2006/math" xmlns:v="urn:schemas-microsoft-com:vml" xmlns:wp14="http://schemas.microsoft.com/office/word/2010/wordprocessingDrawing" xmlns:wp="http://schemas.openxmlformats.org/drawingml/2006/wordprocessingDrawing" xmlns:w10="urn:schemas-microsoft-com:office:word" xmlns:w="http://schemas.openxmlformats.org/wordprocessingml/2006/main" xmlns:w14="http://schemas.microsoft.com/office/word/2010/wordml" xmlns:wpg="http://schemas.microsoft.com/office/word/2010/wordprocessingGroup" xmlns:wpi="http://schemas.microsoft.com/office/word/2010/wordprocessingInk" xmlns:wne="http://schemas.microsoft.com/office/word/2006/wordml" xmlns:wps="http://schemas.microsoft.com/office/word/2010/wordprocessingShape" mc:Ignorable="w14 wp14">
+  <w:abstractNum w:abstractNumId="0">
     <w:nsid w:val="007F34F2"/>
     <w:multiLevelType w:val="hybridMultilevel"/>
     <w:tmpl w:val="E1C25F84"/>
@@ -4982,7 +5309,7 @@
       </w:rPr>
     </w:lvl>
   </w:abstractNum>
-  <w:abstractNum w:abstractNumId="1" w15:restartNumberingAfterBreak="0">
+  <w:abstractNum w:abstractNumId="1">
     <w:nsid w:val="010E2098"/>
     <w:multiLevelType w:val="hybridMultilevel"/>
     <w:tmpl w:val="5E124EB8"/>
@@ -5095,7 +5422,7 @@
       </w:rPr>
     </w:lvl>
   </w:abstractNum>
-  <w:abstractNum w:abstractNumId="2" w15:restartNumberingAfterBreak="0">
+  <w:abstractNum w:abstractNumId="2">
     <w:nsid w:val="025E7EF1"/>
     <w:multiLevelType w:val="hybridMultilevel"/>
     <w:tmpl w:val="8A92A2CE"/>
@@ -5208,7 +5535,7 @@
       </w:rPr>
     </w:lvl>
   </w:abstractNum>
-  <w:abstractNum w:abstractNumId="3" w15:restartNumberingAfterBreak="0">
+  <w:abstractNum w:abstractNumId="3">
     <w:nsid w:val="080D1364"/>
     <w:multiLevelType w:val="hybridMultilevel"/>
     <w:tmpl w:val="1FB23586"/>
@@ -5321,7 +5648,7 @@
       </w:rPr>
     </w:lvl>
   </w:abstractNum>
-  <w:abstractNum w:abstractNumId="4" w15:restartNumberingAfterBreak="0">
+  <w:abstractNum w:abstractNumId="4">
     <w:nsid w:val="0BAF5EF1"/>
     <w:multiLevelType w:val="hybridMultilevel"/>
     <w:tmpl w:val="08B67D98"/>
@@ -5434,7 +5761,7 @@
       </w:rPr>
     </w:lvl>
   </w:abstractNum>
-  <w:abstractNum w:abstractNumId="5" w15:restartNumberingAfterBreak="0">
+  <w:abstractNum w:abstractNumId="5">
     <w:nsid w:val="0F014600"/>
     <w:multiLevelType w:val="hybridMultilevel"/>
     <w:tmpl w:val="5ADAE37C"/>
@@ -5547,7 +5874,7 @@
       </w:rPr>
     </w:lvl>
   </w:abstractNum>
-  <w:abstractNum w:abstractNumId="6" w15:restartNumberingAfterBreak="0">
+  <w:abstractNum w:abstractNumId="6">
     <w:nsid w:val="13D04B0C"/>
     <w:multiLevelType w:val="hybridMultilevel"/>
     <w:tmpl w:val="C1D0DD1E"/>
@@ -5660,7 +5987,7 @@
       </w:rPr>
     </w:lvl>
   </w:abstractNum>
-  <w:abstractNum w:abstractNumId="7" w15:restartNumberingAfterBreak="0">
+  <w:abstractNum w:abstractNumId="7">
     <w:nsid w:val="179C6C0F"/>
     <w:multiLevelType w:val="hybridMultilevel"/>
     <w:tmpl w:val="8394369C"/>
@@ -5773,7 +6100,7 @@
       </w:rPr>
     </w:lvl>
   </w:abstractNum>
-  <w:abstractNum w:abstractNumId="8" w15:restartNumberingAfterBreak="0">
+  <w:abstractNum w:abstractNumId="8">
     <w:nsid w:val="254D2762"/>
     <w:multiLevelType w:val="hybridMultilevel"/>
     <w:tmpl w:val="054CAA60"/>
@@ -5886,7 +6213,7 @@
       </w:rPr>
     </w:lvl>
   </w:abstractNum>
-  <w:abstractNum w:abstractNumId="9" w15:restartNumberingAfterBreak="0">
+  <w:abstractNum w:abstractNumId="9">
     <w:nsid w:val="25EF016B"/>
     <w:multiLevelType w:val="hybridMultilevel"/>
     <w:tmpl w:val="1F660FC6"/>
@@ -5999,7 +6326,120 @@
       </w:rPr>
     </w:lvl>
   </w:abstractNum>
-  <w:abstractNum w:abstractNumId="10" w15:restartNumberingAfterBreak="0">
+  <w:abstractNum w:abstractNumId="10">
+    <w:nsid w:val="2E094447"/>
+    <w:multiLevelType w:val="hybridMultilevel"/>
+    <w:tmpl w:val="2DB01F50"/>
+    <w:lvl w:ilvl="0" w:tplc="04090001">
+      <w:start w:val="1"/>
+      <w:numFmt w:val="bullet"/>
+      <w:lvlText w:val=""/>
+      <w:lvlJc w:val="left"/>
+      <w:pPr>
+        <w:ind w:left="720" w:hanging="360"/>
+      </w:pPr>
+      <w:rPr>
+        <w:rFonts w:ascii="Symbol" w:hAnsi="Symbol" w:hint="default"/>
+      </w:rPr>
+    </w:lvl>
+    <w:lvl w:ilvl="1" w:tplc="04090003">
+      <w:start w:val="1"/>
+      <w:numFmt w:val="bullet"/>
+      <w:lvlText w:val="o"/>
+      <w:lvlJc w:val="left"/>
+      <w:pPr>
+        <w:ind w:left="1440" w:hanging="360"/>
+      </w:pPr>
+      <w:rPr>
+        <w:rFonts w:ascii="Courier New" w:hAnsi="Courier New" w:cs="Courier New" w:hint="default"/>
+      </w:rPr>
+    </w:lvl>
+    <w:lvl w:ilvl="2" w:tplc="04090005">
+      <w:start w:val="1"/>
+      <w:numFmt w:val="bullet"/>
+      <w:lvlText w:val=""/>
+      <w:lvlJc w:val="left"/>
+      <w:pPr>
+        <w:ind w:left="2160" w:hanging="360"/>
+      </w:pPr>
+      <w:rPr>
+        <w:rFonts w:ascii="Wingdings" w:hAnsi="Wingdings" w:hint="default"/>
+      </w:rPr>
+    </w:lvl>
+    <w:lvl w:ilvl="3" w:tplc="04090001">
+      <w:start w:val="1"/>
+      <w:numFmt w:val="bullet"/>
+      <w:lvlText w:val=""/>
+      <w:lvlJc w:val="left"/>
+      <w:pPr>
+        <w:ind w:left="2880" w:hanging="360"/>
+      </w:pPr>
+      <w:rPr>
+        <w:rFonts w:ascii="Symbol" w:hAnsi="Symbol" w:hint="default"/>
+      </w:rPr>
+    </w:lvl>
+    <w:lvl w:ilvl="4" w:tplc="04090003">
+      <w:start w:val="1"/>
+      <w:numFmt w:val="bullet"/>
+      <w:lvlText w:val="o"/>
+      <w:lvlJc w:val="left"/>
+      <w:pPr>
+        <w:ind w:left="3600" w:hanging="360"/>
+      </w:pPr>
+      <w:rPr>
+        <w:rFonts w:ascii="Courier New" w:hAnsi="Courier New" w:cs="Courier New" w:hint="default"/>
+      </w:rPr>
+    </w:lvl>
+    <w:lvl w:ilvl="5" w:tplc="04090005">
+      <w:start w:val="1"/>
+      <w:numFmt w:val="bullet"/>
+      <w:lvlText w:val=""/>
+      <w:lvlJc w:val="left"/>
+      <w:pPr>
+        <w:ind w:left="4320" w:hanging="360"/>
+      </w:pPr>
+      <w:rPr>
+        <w:rFonts w:ascii="Wingdings" w:hAnsi="Wingdings" w:hint="default"/>
+      </w:rPr>
+    </w:lvl>
+    <w:lvl w:ilvl="6" w:tplc="04090001">
+      <w:start w:val="1"/>
+      <w:numFmt w:val="bullet"/>
+      <w:lvlText w:val=""/>
+      <w:lvlJc w:val="left"/>
+      <w:pPr>
+        <w:ind w:left="5040" w:hanging="360"/>
+      </w:pPr>
+      <w:rPr>
+        <w:rFonts w:ascii="Symbol" w:hAnsi="Symbol" w:hint="default"/>
+      </w:rPr>
+    </w:lvl>
+    <w:lvl w:ilvl="7" w:tplc="04090003">
+      <w:start w:val="1"/>
+      <w:numFmt w:val="bullet"/>
+      <w:lvlText w:val="o"/>
+      <w:lvlJc w:val="left"/>
+      <w:pPr>
+        <w:ind w:left="5760" w:hanging="360"/>
+      </w:pPr>
+      <w:rPr>
+        <w:rFonts w:ascii="Courier New" w:hAnsi="Courier New" w:cs="Courier New" w:hint="default"/>
+      </w:rPr>
+    </w:lvl>
+    <w:lvl w:ilvl="8" w:tplc="04090005">
+      <w:start w:val="1"/>
+      <w:numFmt w:val="bullet"/>
+      <w:lvlText w:val=""/>
+      <w:lvlJc w:val="left"/>
+      <w:pPr>
+        <w:ind w:left="6480" w:hanging="360"/>
+      </w:pPr>
+      <w:rPr>
+        <w:rFonts w:ascii="Wingdings" w:hAnsi="Wingdings" w:hint="default"/>
+      </w:rPr>
+    </w:lvl>
+  </w:abstractNum>
+  <w:abstractNum w:abstractNumId="11">
     <w:nsid w:val="32FA59EC"/>
     <w:multiLevelType w:val="hybridMultilevel"/>
     <w:tmpl w:val="AC6E8280"/>
@@ -6088,7 +6528,7 @@
       </w:pPr>
     </w:lvl>
   </w:abstractNum>
-  <w:abstractNum w:abstractNumId="11" w15:restartNumberingAfterBreak="0">
+  <w:abstractNum w:abstractNumId="12">
     <w:nsid w:val="390403B9"/>
     <w:multiLevelType w:val="hybridMultilevel"/>
     <w:tmpl w:val="0826D2A0"/>
@@ -6201,7 +6641,7 @@
       </w:rPr>
     </w:lvl>
   </w:abstractNum>
-  <w:abstractNum w:abstractNumId="12" w15:restartNumberingAfterBreak="0">
+  <w:abstractNum w:abstractNumId="13">
     <w:nsid w:val="3B684306"/>
     <w:multiLevelType w:val="hybridMultilevel"/>
     <w:tmpl w:val="E6BC3F0A"/>
@@ -6314,7 +6754,7 @@
       </w:rPr>
     </w:lvl>
   </w:abstractNum>
-  <w:abstractNum w:abstractNumId="13" w15:restartNumberingAfterBreak="0">
+  <w:abstractNum w:abstractNumId="14">
     <w:nsid w:val="45C8543D"/>
     <w:multiLevelType w:val="hybridMultilevel"/>
     <w:tmpl w:val="F260F7D6"/>
@@ -6427,7 +6867,7 @@
       </w:rPr>
     </w:lvl>
   </w:abstractNum>
-  <w:abstractNum w:abstractNumId="14" w15:restartNumberingAfterBreak="0">
+  <w:abstractNum w:abstractNumId="15">
     <w:nsid w:val="477478C9"/>
     <w:multiLevelType w:val="hybridMultilevel"/>
     <w:tmpl w:val="13DE8F38"/>
@@ -6540,7 +6980,7 @@
       </w:rPr>
     </w:lvl>
   </w:abstractNum>
-  <w:abstractNum w:abstractNumId="15" w15:restartNumberingAfterBreak="0">
+  <w:abstractNum w:abstractNumId="16">
     <w:nsid w:val="485069BC"/>
     <w:multiLevelType w:val="hybridMultilevel"/>
     <w:tmpl w:val="5EB00842"/>
@@ -6653,7 +7093,7 @@
       </w:rPr>
     </w:lvl>
   </w:abstractNum>
-  <w:abstractNum w:abstractNumId="16" w15:restartNumberingAfterBreak="0">
+  <w:abstractNum w:abstractNumId="17">
     <w:nsid w:val="527A5B92"/>
     <w:multiLevelType w:val="hybridMultilevel"/>
     <w:tmpl w:val="56E273A0"/>
@@ -6766,7 +7206,7 @@
       </w:rPr>
     </w:lvl>
   </w:abstractNum>
-  <w:abstractNum w:abstractNumId="17" w15:restartNumberingAfterBreak="0">
+  <w:abstractNum w:abstractNumId="18">
     <w:nsid w:val="53541046"/>
     <w:multiLevelType w:val="hybridMultilevel"/>
     <w:tmpl w:val="FFDE7514"/>
@@ -6879,7 +7319,7 @@
       </w:rPr>
     </w:lvl>
   </w:abstractNum>
-  <w:abstractNum w:abstractNumId="18" w15:restartNumberingAfterBreak="0">
+  <w:abstractNum w:abstractNumId="19">
     <w:nsid w:val="5A216D35"/>
     <w:multiLevelType w:val="hybridMultilevel"/>
     <w:tmpl w:val="A8BE361A"/>
@@ -6992,7 +7432,7 @@
       </w:rPr>
     </w:lvl>
   </w:abstractNum>
-  <w:abstractNum w:abstractNumId="19" w15:restartNumberingAfterBreak="0">
+  <w:abstractNum w:abstractNumId="20">
     <w:nsid w:val="5AC57460"/>
     <w:multiLevelType w:val="hybridMultilevel"/>
     <w:tmpl w:val="AF388EF2"/>
@@ -7105,7 +7545,7 @@
       </w:rPr>
     </w:lvl>
   </w:abstractNum>
-  <w:abstractNum w:abstractNumId="20" w15:restartNumberingAfterBreak="0">
+  <w:abstractNum w:abstractNumId="21">
     <w:nsid w:val="5F865D3D"/>
     <w:multiLevelType w:val="hybridMultilevel"/>
     <w:tmpl w:val="6BC87948"/>
@@ -7218,7 +7658,7 @@
       </w:rPr>
     </w:lvl>
   </w:abstractNum>
-  <w:abstractNum w:abstractNumId="21" w15:restartNumberingAfterBreak="0">
+  <w:abstractNum w:abstractNumId="22">
     <w:nsid w:val="609F6E07"/>
     <w:multiLevelType w:val="hybridMultilevel"/>
     <w:tmpl w:val="AFDAB26C"/>
@@ -7332,7 +7772,7 @@
       </w:rPr>
     </w:lvl>
   </w:abstractNum>
-  <w:abstractNum w:abstractNumId="22" w15:restartNumberingAfterBreak="0">
+  <w:abstractNum w:abstractNumId="23">
     <w:nsid w:val="64CE7620"/>
     <w:multiLevelType w:val="hybridMultilevel"/>
     <w:tmpl w:val="FA449FFC"/>
@@ -7445,7 +7885,7 @@
       </w:rPr>
     </w:lvl>
   </w:abstractNum>
-  <w:abstractNum w:abstractNumId="23" w15:restartNumberingAfterBreak="0">
+  <w:abstractNum w:abstractNumId="24">
     <w:nsid w:val="67C675A3"/>
     <w:multiLevelType w:val="hybridMultilevel"/>
     <w:tmpl w:val="5AD4F00E"/>
@@ -7558,7 +7998,7 @@
       </w:rPr>
     </w:lvl>
   </w:abstractNum>
-  <w:abstractNum w:abstractNumId="24" w15:restartNumberingAfterBreak="0">
+  <w:abstractNum w:abstractNumId="25">
     <w:nsid w:val="6CD85FE0"/>
     <w:multiLevelType w:val="hybridMultilevel"/>
     <w:tmpl w:val="BFAE2322"/>
@@ -7672,7 +8112,7 @@
       </w:rPr>
     </w:lvl>
   </w:abstractNum>
-  <w:abstractNum w:abstractNumId="25" w15:restartNumberingAfterBreak="0">
+  <w:abstractNum w:abstractNumId="26">
     <w:nsid w:val="6E7C4C24"/>
     <w:multiLevelType w:val="hybridMultilevel"/>
     <w:tmpl w:val="835E22E8"/>
@@ -7785,7 +8225,7 @@
       </w:rPr>
     </w:lvl>
   </w:abstractNum>
-  <w:abstractNum w:abstractNumId="26" w15:restartNumberingAfterBreak="0">
+  <w:abstractNum w:abstractNumId="27">
     <w:nsid w:val="709014BA"/>
     <w:multiLevelType w:val="hybridMultilevel"/>
     <w:tmpl w:val="A776DA1E"/>
@@ -7898,7 +8338,7 @@
       </w:rPr>
     </w:lvl>
   </w:abstractNum>
-  <w:abstractNum w:abstractNumId="27" w15:restartNumberingAfterBreak="0">
+  <w:abstractNum w:abstractNumId="28">
     <w:nsid w:val="70DF77CA"/>
     <w:multiLevelType w:val="hybridMultilevel"/>
     <w:tmpl w:val="904403E4"/>
@@ -8011,7 +8451,7 @@
       </w:rPr>
     </w:lvl>
   </w:abstractNum>
-  <w:abstractNum w:abstractNumId="28" w15:restartNumberingAfterBreak="0">
+  <w:abstractNum w:abstractNumId="29">
     <w:nsid w:val="715C16EB"/>
     <w:multiLevelType w:val="hybridMultilevel"/>
     <w:tmpl w:val="ECBC6C40"/>
@@ -8124,7 +8564,7 @@
       </w:rPr>
     </w:lvl>
   </w:abstractNum>
-  <w:abstractNum w:abstractNumId="29" w15:restartNumberingAfterBreak="0">
+  <w:abstractNum w:abstractNumId="30">
     <w:nsid w:val="7816467D"/>
     <w:multiLevelType w:val="hybridMultilevel"/>
     <w:tmpl w:val="E3AAAC8C"/>
@@ -8237,7 +8677,7 @@
       </w:rPr>
     </w:lvl>
   </w:abstractNum>
-  <w:abstractNum w:abstractNumId="30" w15:restartNumberingAfterBreak="0">
+  <w:abstractNum w:abstractNumId="31">
     <w:nsid w:val="792A0660"/>
     <w:multiLevelType w:val="hybridMultilevel"/>
     <w:tmpl w:val="A7D4168E"/>
@@ -8326,7 +8766,7 @@
       </w:pPr>
     </w:lvl>
   </w:abstractNum>
-  <w:abstractNum w:abstractNumId="31" w15:restartNumberingAfterBreak="0">
+  <w:abstractNum w:abstractNumId="32">
     <w:nsid w:val="7BB362DA"/>
     <w:multiLevelType w:val="hybridMultilevel"/>
     <w:tmpl w:val="145A003C"/>
@@ -8440,10 +8880,10 @@
     </w:lvl>
   </w:abstractNum>
   <w:num w:numId="1">
-    <w:abstractNumId w:val="22"/>
+    <w:abstractNumId w:val="23"/>
   </w:num>
   <w:num w:numId="2">
-    <w:abstractNumId w:val="16"/>
+    <w:abstractNumId w:val="17"/>
   </w:num>
   <w:num w:numId="3">
     <w:abstractNumId w:val="3"/>
@@ -8452,79 +8892,79 @@
     <w:abstractNumId w:val="0"/>
   </w:num>
   <w:num w:numId="5">
-    <w:abstractNumId w:val="17"/>
+    <w:abstractNumId w:val="18"/>
   </w:num>
   <w:num w:numId="6">
-    <w:abstractNumId w:val="12"/>
+    <w:abstractNumId w:val="13"/>
   </w:num>
   <w:num w:numId="7">
     <w:abstractNumId w:val="8"/>
   </w:num>
   <w:num w:numId="8">
-    <w:abstractNumId w:val="24"/>
+    <w:abstractNumId w:val="25"/>
   </w:num>
   <w:num w:numId="9">
-    <w:abstractNumId w:val="10"/>
+    <w:abstractNumId w:val="11"/>
   </w:num>
   <w:num w:numId="10">
     <w:abstractNumId w:val="1"/>
   </w:num>
   <w:num w:numId="11">
+    <w:abstractNumId w:val="32"/>
+  </w:num>
+  <w:num w:numId="12">
+    <w:abstractNumId w:val="19"/>
+  </w:num>
+  <w:num w:numId="13">
+    <w:abstractNumId w:val="26"/>
+  </w:num>
+  <w:num w:numId="14">
     <w:abstractNumId w:val="31"/>
   </w:num>
-  <w:num w:numId="12">
-    <w:abstractNumId w:val="18"/>
-  </w:num>
-  <w:num w:numId="13">
-    <w:abstractNumId w:val="25"/>
-  </w:num>
-  <w:num w:numId="14">
-    <w:abstractNumId w:val="30"/>
-  </w:num>
   <w:num w:numId="15">
-    <w:abstractNumId w:val="13"/>
+    <w:abstractNumId w:val="14"/>
   </w:num>
   <w:num w:numId="16">
-    <w:abstractNumId w:val="21"/>
+    <w:abstractNumId w:val="22"/>
   </w:num>
   <w:num w:numId="17">
     <w:abstractNumId w:val="6"/>
   </w:num>
   <w:num w:numId="18">
-    <w:abstractNumId w:val="27"/>
+    <w:abstractNumId w:val="28"/>
   </w:num>
   <w:num w:numId="19">
-    <w:abstractNumId w:val="11"/>
+    <w:abstractNumId w:val="12"/>
   </w:num>
   <w:num w:numId="20">
-    <w:abstractNumId w:val="20"/>
+    <w:abstractNumId w:val="21"/>
   </w:num>
   <w:num w:numId="21">
-    <w:abstractNumId w:val="23"/>
+    <w:abstractNumId w:val="24"/>
   </w:num>
   <w:num w:numId="22">
-    <w:abstractNumId w:val="28"/>
+    <w:abstractNumId w:val="29"/>
   </w:num>
   <w:num w:numId="23">
     <w:abstractNumId w:val="4"/>
   </w:num>
   <w:num w:numId="24">
-    <w:abstractNumId w:val="15"/>
+    <w:abstractNumId w:val="16"/>
   </w:num>
   <w:num w:numId="25">
-    <w:abstractNumId w:val="19"/>
+    <w:abstractNumId w:val="20"/>
   </w:num>
   <w:num w:numId="26">
     <w:abstractNumId w:val="9"/>
   </w:num>
   <w:num w:numId="27">
-    <w:abstractNumId w:val="26"/>
+    <w:abstractNumId w:val="27"/>
   </w:num>
   <w:num w:numId="28">
-    <w:abstractNumId w:val="29"/>
+    <w:abstractNumId w:val="30"/>
   </w:num>
   <w:num w:numId="29">
-    <w:abstractNumId w:val="14"/>
+    <w:abstractNumId w:val="15"/>
   </w:num>
   <w:num w:numId="30">
     <w:abstractNumId w:val="2"/>
@@ -8534,6 +8974,9 @@
   </w:num>
   <w:num w:numId="32">
     <w:abstractNumId w:val="5"/>
+  </w:num>
+  <w:num w:numId="33">
+    <w:abstractNumId w:val="10"/>
   </w:num>
 </w:numbering>
 </file>
@@ -8547,7 +8990,7 @@
 </file>
 
 <file path=word/styles.xml><?xml version="1.0" encoding="utf-8"?>
-<w:styles xmlns:mc="http://schemas.openxmlformats.org/markup-compatibility/2006" xmlns:r="http://schemas.openxmlformats.org/officeDocument/2006/relationships" xmlns:w="http://schemas.openxmlformats.org/wordprocessingml/2006/main" xmlns:w14="http://schemas.microsoft.com/office/word/2010/wordml" xmlns:w15="http://schemas.microsoft.com/office/word/2012/wordml" mc:Ignorable="w14 w15">
+<w:styles xmlns:mc="http://schemas.openxmlformats.org/markup-compatibility/2006" xmlns:r="http://schemas.openxmlformats.org/officeDocument/2006/relationships" xmlns:w="http://schemas.openxmlformats.org/wordprocessingml/2006/main" xmlns:w14="http://schemas.microsoft.com/office/word/2010/wordml" mc:Ignorable="w14">
   <w:docDefaults>
     <w:rPrDefault>
       <w:rPr>
@@ -8563,378 +9006,144 @@
       </w:pPr>
     </w:pPrDefault>
   </w:docDefaults>
-  <w:latentStyles w:defLockedState="0" w:defUIPriority="99" w:defSemiHidden="0" w:defUnhideWhenUsed="0" w:defQFormat="0" w:count="371">
-    <w:lsdException w:name="Normal" w:uiPriority="0" w:qFormat="1"/>
-    <w:lsdException w:name="heading 1" w:uiPriority="9" w:qFormat="1"/>
-    <w:lsdException w:name="heading 2" w:semiHidden="1" w:uiPriority="9" w:unhideWhenUsed="1" w:qFormat="1"/>
-    <w:lsdException w:name="heading 3" w:semiHidden="1" w:uiPriority="9" w:unhideWhenUsed="1" w:qFormat="1"/>
-    <w:lsdException w:name="heading 4" w:semiHidden="1" w:uiPriority="9" w:unhideWhenUsed="1" w:qFormat="1"/>
-    <w:lsdException w:name="heading 5" w:semiHidden="1" w:uiPriority="9" w:unhideWhenUsed="1" w:qFormat="1"/>
-    <w:lsdException w:name="heading 6" w:semiHidden="1" w:uiPriority="9" w:unhideWhenUsed="1" w:qFormat="1"/>
-    <w:lsdException w:name="heading 7" w:semiHidden="1" w:uiPriority="9" w:unhideWhenUsed="1" w:qFormat="1"/>
-    <w:lsdException w:name="heading 8" w:semiHidden="1" w:uiPriority="9" w:unhideWhenUsed="1" w:qFormat="1"/>
-    <w:lsdException w:name="heading 9" w:semiHidden="1" w:uiPriority="9" w:unhideWhenUsed="1" w:qFormat="1"/>
-    <w:lsdException w:name="index 1" w:semiHidden="1" w:unhideWhenUsed="1"/>
-    <w:lsdException w:name="index 2" w:semiHidden="1" w:unhideWhenUsed="1"/>
-    <w:lsdException w:name="index 3" w:semiHidden="1" w:unhideWhenUsed="1"/>
-    <w:lsdException w:name="index 4" w:semiHidden="1" w:unhideWhenUsed="1"/>
-    <w:lsdException w:name="index 5" w:semiHidden="1" w:unhideWhenUsed="1"/>
-    <w:lsdException w:name="index 6" w:semiHidden="1" w:unhideWhenUsed="1"/>
-    <w:lsdException w:name="index 7" w:semiHidden="1" w:unhideWhenUsed="1"/>
-    <w:lsdException w:name="index 8" w:semiHidden="1" w:unhideWhenUsed="1"/>
-    <w:lsdException w:name="index 9" w:semiHidden="1" w:unhideWhenUsed="1"/>
-    <w:lsdException w:name="toc 1" w:semiHidden="1" w:uiPriority="39" w:unhideWhenUsed="1"/>
-    <w:lsdException w:name="toc 2" w:semiHidden="1" w:uiPriority="39" w:unhideWhenUsed="1"/>
-    <w:lsdException w:name="toc 3" w:semiHidden="1" w:uiPriority="39" w:unhideWhenUsed="1"/>
-    <w:lsdException w:name="toc 4" w:semiHidden="1" w:uiPriority="39" w:unhideWhenUsed="1"/>
-    <w:lsdException w:name="toc 5" w:semiHidden="1" w:uiPriority="39" w:unhideWhenUsed="1"/>
-    <w:lsdException w:name="toc 6" w:semiHidden="1" w:uiPriority="39" w:unhideWhenUsed="1"/>
-    <w:lsdException w:name="toc 7" w:semiHidden="1" w:uiPriority="39" w:unhideWhenUsed="1"/>
-    <w:lsdException w:name="toc 8" w:semiHidden="1" w:uiPriority="39" w:unhideWhenUsed="1"/>
-    <w:lsdException w:name="toc 9" w:semiHidden="1" w:uiPriority="39" w:unhideWhenUsed="1"/>
-    <w:lsdException w:name="Normal Indent" w:semiHidden="1" w:unhideWhenUsed="1"/>
-    <w:lsdException w:name="footnote text" w:semiHidden="1" w:unhideWhenUsed="1"/>
-    <w:lsdException w:name="annotation text" w:semiHidden="1" w:unhideWhenUsed="1"/>
-    <w:lsdException w:name="header" w:semiHidden="1" w:unhideWhenUsed="1"/>
-    <w:lsdException w:name="footer" w:semiHidden="1" w:unhideWhenUsed="1"/>
-    <w:lsdException w:name="index heading" w:semiHidden="1" w:unhideWhenUsed="1"/>
-    <w:lsdException w:name="caption" w:semiHidden="1" w:uiPriority="35" w:unhideWhenUsed="1" w:qFormat="1"/>
-    <w:lsdException w:name="table of figures" w:semiHidden="1" w:unhideWhenUsed="1"/>
-    <w:lsdException w:name="envelope address" w:semiHidden="1" w:unhideWhenUsed="1"/>
-    <w:lsdException w:name="envelope return" w:semiHidden="1" w:unhideWhenUsed="1"/>
-    <w:lsdException w:name="footnote reference" w:semiHidden="1" w:unhideWhenUsed="1"/>
-    <w:lsdException w:name="annotation reference" w:semiHidden="1" w:unhideWhenUsed="1"/>
-    <w:lsdException w:name="line number" w:semiHidden="1" w:unhideWhenUsed="1"/>
-    <w:lsdException w:name="page number" w:semiHidden="1" w:unhideWhenUsed="1"/>
-    <w:lsdException w:name="endnote reference" w:semiHidden="1" w:unhideWhenUsed="1"/>
-    <w:lsdException w:name="endnote text" w:semiHidden="1" w:unhideWhenUsed="1"/>
-    <w:lsdException w:name="table of authorities" w:semiHidden="1" w:unhideWhenUsed="1"/>
-    <w:lsdException w:name="macro" w:semiHidden="1" w:unhideWhenUsed="1"/>
-    <w:lsdException w:name="toa heading" w:semiHidden="1" w:unhideWhenUsed="1"/>
-    <w:lsdException w:name="List" w:semiHidden="1" w:unhideWhenUsed="1"/>
-    <w:lsdException w:name="List Bullet" w:semiHidden="1" w:unhideWhenUsed="1"/>
-    <w:lsdException w:name="List Number" w:semiHidden="1" w:unhideWhenUsed="1"/>
-    <w:lsdException w:name="List 2" w:semiHidden="1" w:unhideWhenUsed="1"/>
-    <w:lsdException w:name="List 3" w:semiHidden="1" w:unhideWhenUsed="1"/>
-    <w:lsdException w:name="List 4" w:semiHidden="1" w:unhideWhenUsed="1"/>
-    <w:lsdException w:name="List 5" w:semiHidden="1" w:unhideWhenUsed="1"/>
-    <w:lsdException w:name="List Bullet 2" w:semiHidden="1" w:unhideWhenUsed="1"/>
-    <w:lsdException w:name="List Bullet 3" w:semiHidden="1" w:unhideWhenUsed="1"/>
-    <w:lsdException w:name="List Bullet 4" w:semiHidden="1" w:unhideWhenUsed="1"/>
-    <w:lsdException w:name="List Bullet 5" w:semiHidden="1" w:unhideWhenUsed="1"/>
-    <w:lsdException w:name="List Number 2" w:semiHidden="1" w:unhideWhenUsed="1"/>
-    <w:lsdException w:name="List Number 3" w:semiHidden="1" w:unhideWhenUsed="1"/>
-    <w:lsdException w:name="List Number 4" w:semiHidden="1" w:unhideWhenUsed="1"/>
-    <w:lsdException w:name="List Number 5" w:semiHidden="1" w:unhideWhenUsed="1"/>
-    <w:lsdException w:name="Title" w:uiPriority="10" w:qFormat="1"/>
-    <w:lsdException w:name="Closing" w:semiHidden="1" w:unhideWhenUsed="1"/>
-    <w:lsdException w:name="Signature" w:semiHidden="1" w:unhideWhenUsed="1"/>
-    <w:lsdException w:name="Default Paragraph Font" w:semiHidden="1" w:uiPriority="1" w:unhideWhenUsed="1"/>
-    <w:lsdException w:name="Body Text" w:semiHidden="1" w:unhideWhenUsed="1"/>
-    <w:lsdException w:name="Body Text Indent" w:semiHidden="1" w:unhideWhenUsed="1"/>
-    <w:lsdException w:name="List Continue" w:semiHidden="1" w:unhideWhenUsed="1"/>
-    <w:lsdException w:name="List Continue 2" w:semiHidden="1" w:unhideWhenUsed="1"/>
-    <w:lsdException w:name="List Continue 3" w:semiHidden="1" w:unhideWhenUsed="1"/>
-    <w:lsdException w:name="List Continue 4" w:semiHidden="1" w:unhideWhenUsed="1"/>
-    <w:lsdException w:name="List Continue 5" w:semiHidden="1" w:unhideWhenUsed="1"/>
-    <w:lsdException w:name="Message Header" w:semiHidden="1" w:unhideWhenUsed="1"/>
-    <w:lsdException w:name="Subtitle" w:uiPriority="11" w:qFormat="1"/>
-    <w:lsdException w:name="Salutation" w:semiHidden="1" w:unhideWhenUsed="1"/>
-    <w:lsdException w:name="Date" w:semiHidden="1" w:unhideWhenUsed="1"/>
-    <w:lsdException w:name="Body Text First Indent" w:semiHidden="1" w:unhideWhenUsed="1"/>
-    <w:lsdException w:name="Body Text First Indent 2" w:semiHidden="1" w:unhideWhenUsed="1"/>
-    <w:lsdException w:name="Note Heading" w:semiHidden="1" w:unhideWhenUsed="1"/>
-    <w:lsdException w:name="Body Text 2" w:semiHidden="1" w:unhideWhenUsed="1"/>
-    <w:lsdException w:name="Body Text 3" w:semiHidden="1" w:unhideWhenUsed="1"/>
-    <w:lsdException w:name="Body Text Indent 2" w:semiHidden="1" w:unhideWhenUsed="1"/>
-    <w:lsdException w:name="Body Text Indent 3" w:semiHidden="1" w:unhideWhenUsed="1"/>
-    <w:lsdException w:name="Block Text" w:semiHidden="1" w:unhideWhenUsed="1"/>
-    <w:lsdException w:name="Hyperlink" w:semiHidden="1" w:unhideWhenUsed="1"/>
-    <w:lsdException w:name="FollowedHyperlink" w:semiHidden="1" w:unhideWhenUsed="1"/>
-    <w:lsdException w:name="Strong" w:uiPriority="22" w:qFormat="1"/>
-    <w:lsdException w:name="Emphasis" w:uiPriority="20" w:qFormat="1"/>
-    <w:lsdException w:name="Document Map" w:semiHidden="1" w:unhideWhenUsed="1"/>
-    <w:lsdException w:name="Plain Text" w:semiHidden="1" w:unhideWhenUsed="1"/>
-    <w:lsdException w:name="E-mail Signature" w:semiHidden="1" w:unhideWhenUsed="1"/>
-    <w:lsdException w:name="HTML Top of Form" w:semiHidden="1" w:unhideWhenUsed="1"/>
-    <w:lsdException w:name="HTML Bottom of Form" w:semiHidden="1" w:unhideWhenUsed="1"/>
-    <w:lsdException w:name="Normal (Web)" w:semiHidden="1" w:unhideWhenUsed="1"/>
-    <w:lsdException w:name="HTML Acronym" w:semiHidden="1" w:unhideWhenUsed="1"/>
-    <w:lsdException w:name="HTML Address" w:semiHidden="1" w:unhideWhenUsed="1"/>
-    <w:lsdException w:name="HTML Cite" w:semiHidden="1" w:unhideWhenUsed="1"/>
-    <w:lsdException w:name="HTML Code" w:semiHidden="1" w:unhideWhenUsed="1"/>
-    <w:lsdException w:name="HTML Definition" w:semiHidden="1" w:unhideWhenUsed="1"/>
-    <w:lsdException w:name="HTML Keyboard" w:semiHidden="1" w:unhideWhenUsed="1"/>
-    <w:lsdException w:name="HTML Preformatted" w:semiHidden="1" w:unhideWhenUsed="1"/>
-    <w:lsdException w:name="HTML Sample" w:semiHidden="1" w:unhideWhenUsed="1"/>
-    <w:lsdException w:name="HTML Typewriter" w:semiHidden="1" w:unhideWhenUsed="1"/>
-    <w:lsdException w:name="HTML Variable" w:semiHidden="1" w:unhideWhenUsed="1"/>
-    <w:lsdException w:name="Normal Table" w:semiHidden="1" w:unhideWhenUsed="1"/>
-    <w:lsdException w:name="annotation subject" w:semiHidden="1" w:unhideWhenUsed="1"/>
-    <w:lsdException w:name="No List" w:semiHidden="1" w:unhideWhenUsed="1"/>
-    <w:lsdException w:name="Outline List 1" w:semiHidden="1" w:unhideWhenUsed="1"/>
-    <w:lsdException w:name="Outline List 2" w:semiHidden="1" w:unhideWhenUsed="1"/>
-    <w:lsdException w:name="Outline List 3" w:semiHidden="1" w:unhideWhenUsed="1"/>
-    <w:lsdException w:name="Table Simple 1" w:semiHidden="1" w:unhideWhenUsed="1"/>
-    <w:lsdException w:name="Table Simple 2" w:semiHidden="1" w:unhideWhenUsed="1"/>
-    <w:lsdException w:name="Table Simple 3" w:semiHidden="1" w:unhideWhenUsed="1"/>
-    <w:lsdException w:name="Table Classic 1" w:semiHidden="1" w:unhideWhenUsed="1"/>
-    <w:lsdException w:name="Table Classic 2" w:semiHidden="1" w:unhideWhenUsed="1"/>
-    <w:lsdException w:name="Table Classic 3" w:semiHidden="1" w:unhideWhenUsed="1"/>
-    <w:lsdException w:name="Table Classic 4" w:semiHidden="1" w:unhideWhenUsed="1"/>
-    <w:lsdException w:name="Table Colorful 1" w:semiHidden="1" w:unhideWhenUsed="1"/>
-    <w:lsdException w:name="Table Colorful 2" w:semiHidden="1" w:unhideWhenUsed="1"/>
-    <w:lsdException w:name="Table Colorful 3" w:semiHidden="1" w:unhideWhenUsed="1"/>
-    <w:lsdException w:name="Table Columns 1" w:semiHidden="1" w:unhideWhenUsed="1"/>
-    <w:lsdException w:name="Table Columns 2" w:semiHidden="1" w:unhideWhenUsed="1"/>
-    <w:lsdException w:name="Table Columns 3" w:semiHidden="1" w:unhideWhenUsed="1"/>
-    <w:lsdException w:name="Table Columns 4" w:semiHidden="1" w:unhideWhenUsed="1"/>
-    <w:lsdException w:name="Table Columns 5" w:semiHidden="1" w:unhideWhenUsed="1"/>
-    <w:lsdException w:name="Table Grid 1" w:semiHidden="1" w:unhideWhenUsed="1"/>
-    <w:lsdException w:name="Table Grid 2" w:semiHidden="1" w:unhideWhenUsed="1"/>
-    <w:lsdException w:name="Table Grid 3" w:semiHidden="1" w:unhideWhenUsed="1"/>
-    <w:lsdException w:name="Table Grid 4" w:semiHidden="1" w:unhideWhenUsed="1"/>
-    <w:lsdException w:name="Table Grid 5" w:semiHidden="1" w:unhideWhenUsed="1"/>
-    <w:lsdException w:name="Table Grid 6" w:semiHidden="1" w:unhideWhenUsed="1"/>
-    <w:lsdException w:name="Table Grid 7" w:semiHidden="1" w:unhideWhenUsed="1"/>
-    <w:lsdException w:name="Table Grid 8" w:semiHidden="1" w:unhideWhenUsed="1"/>
-    <w:lsdException w:name="Table List 1" w:semiHidden="1" w:unhideWhenUsed="1"/>
-    <w:lsdException w:name="Table List 2" w:semiHidden="1" w:unhideWhenUsed="1"/>
-    <w:lsdException w:name="Table List 3" w:semiHidden="1" w:unhideWhenUsed="1"/>
-    <w:lsdException w:name="Table List 4" w:semiHidden="1" w:unhideWhenUsed="1"/>
-    <w:lsdException w:name="Table List 5" w:semiHidden="1" w:unhideWhenUsed="1"/>
-    <w:lsdException w:name="Table List 6" w:semiHidden="1" w:unhideWhenUsed="1"/>
-    <w:lsdException w:name="Table List 7" w:semiHidden="1" w:unhideWhenUsed="1"/>
-    <w:lsdException w:name="Table List 8" w:semiHidden="1" w:unhideWhenUsed="1"/>
-    <w:lsdException w:name="Table 3D effects 1" w:semiHidden="1" w:unhideWhenUsed="1"/>
-    <w:lsdException w:name="Table 3D effects 2" w:semiHidden="1" w:unhideWhenUsed="1"/>
-    <w:lsdException w:name="Table 3D effects 3" w:semiHidden="1" w:unhideWhenUsed="1"/>
-    <w:lsdException w:name="Table Contemporary" w:semiHidden="1" w:unhideWhenUsed="1"/>
-    <w:lsdException w:name="Table Elegant" w:semiHidden="1" w:unhideWhenUsed="1"/>
-    <w:lsdException w:name="Table Professional" w:semiHidden="1" w:unhideWhenUsed="1"/>
-    <w:lsdException w:name="Table Subtle 1" w:semiHidden="1" w:unhideWhenUsed="1"/>
-    <w:lsdException w:name="Table Subtle 2" w:semiHidden="1" w:unhideWhenUsed="1"/>
-    <w:lsdException w:name="Table Web 1" w:semiHidden="1" w:unhideWhenUsed="1"/>
-    <w:lsdException w:name="Table Web 2" w:semiHidden="1" w:unhideWhenUsed="1"/>
-    <w:lsdException w:name="Table Web 3" w:semiHidden="1" w:unhideWhenUsed="1"/>
-    <w:lsdException w:name="Balloon Text" w:semiHidden="1" w:unhideWhenUsed="1"/>
-    <w:lsdException w:name="Table Grid" w:uiPriority="59"/>
-    <w:lsdException w:name="Table Theme" w:semiHidden="1" w:unhideWhenUsed="1"/>
-    <w:lsdException w:name="Placeholder Text" w:semiHidden="1"/>
-    <w:lsdException w:name="No Spacing" w:uiPriority="1" w:qFormat="1"/>
-    <w:lsdException w:name="Light Shading" w:uiPriority="60"/>
-    <w:lsdException w:name="Light List" w:uiPriority="61"/>
-    <w:lsdException w:name="Light Grid" w:uiPriority="62"/>
-    <w:lsdException w:name="Medium Shading 1" w:uiPriority="63"/>
-    <w:lsdException w:name="Medium Shading 2" w:uiPriority="64"/>
-    <w:lsdException w:name="Medium List 1" w:uiPriority="65"/>
-    <w:lsdException w:name="Medium List 2" w:uiPriority="66"/>
-    <w:lsdException w:name="Medium Grid 1" w:uiPriority="67"/>
-    <w:lsdException w:name="Medium Grid 2" w:uiPriority="68"/>
-    <w:lsdException w:name="Medium Grid 3" w:uiPriority="69"/>
-    <w:lsdException w:name="Dark List" w:uiPriority="70"/>
-    <w:lsdException w:name="Colorful Shading" w:uiPriority="71"/>
-    <w:lsdException w:name="Colorful List" w:uiPriority="72"/>
-    <w:lsdException w:name="Colorful Grid" w:uiPriority="73"/>
-    <w:lsdException w:name="Light Shading Accent 1" w:uiPriority="60"/>
-    <w:lsdException w:name="Light List Accent 1" w:uiPriority="61"/>
-    <w:lsdException w:name="Light Grid Accent 1" w:uiPriority="62"/>
-    <w:lsdException w:name="Medium Shading 1 Accent 1" w:uiPriority="63"/>
-    <w:lsdException w:name="Medium Shading 2 Accent 1" w:uiPriority="64"/>
-    <w:lsdException w:name="Medium List 1 Accent 1" w:uiPriority="65"/>
-    <w:lsdException w:name="Revision" w:semiHidden="1"/>
-    <w:lsdException w:name="List Paragraph" w:uiPriority="34" w:qFormat="1"/>
-    <w:lsdException w:name="Quote" w:uiPriority="29" w:qFormat="1"/>
-    <w:lsdException w:name="Intense Quote" w:uiPriority="30" w:qFormat="1"/>
-    <w:lsdException w:name="Medium List 2 Accent 1" w:uiPriority="66"/>
-    <w:lsdException w:name="Medium Grid 1 Accent 1" w:uiPriority="67"/>
-    <w:lsdException w:name="Medium Grid 2 Accent 1" w:uiPriority="68"/>
-    <w:lsdException w:name="Medium Grid 3 Accent 1" w:uiPriority="69"/>
-    <w:lsdException w:name="Dark List Accent 1" w:uiPriority="70"/>
-    <w:lsdException w:name="Colorful Shading Accent 1" w:uiPriority="71"/>
-    <w:lsdException w:name="Colorful List Accent 1" w:uiPriority="72"/>
-    <w:lsdException w:name="Colorful Grid Accent 1" w:uiPriority="73"/>
-    <w:lsdException w:name="Light Shading Accent 2" w:uiPriority="60"/>
-    <w:lsdException w:name="Light List Accent 2" w:uiPriority="61"/>
-    <w:lsdException w:name="Light Grid Accent 2" w:uiPriority="62"/>
-    <w:lsdException w:name="Medium Shading 1 Accent 2" w:uiPriority="63"/>
-    <w:lsdException w:name="Medium Shading 2 Accent 2" w:uiPriority="64"/>
-    <w:lsdException w:name="Medium List 1 Accent 2" w:uiPriority="65"/>
-    <w:lsdException w:name="Medium List 2 Accent 2" w:uiPriority="66"/>
-    <w:lsdException w:name="Medium Grid 1 Accent 2" w:uiPriority="67"/>
-    <w:lsdException w:name="Medium Grid 2 Accent 2" w:uiPriority="68"/>
-    <w:lsdException w:name="Medium Grid 3 Accent 2" w:uiPriority="69"/>
-    <w:lsdException w:name="Dark List Accent 2" w:uiPriority="70"/>
-    <w:lsdException w:name="Colorful Shading Accent 2" w:uiPriority="71"/>
-    <w:lsdException w:name="Colorful List Accent 2" w:uiPriority="72"/>
-    <w:lsdException w:name="Colorful Grid Accent 2" w:uiPriority="73"/>
-    <w:lsdException w:name="Light Shading Accent 3" w:uiPriority="60"/>
-    <w:lsdException w:name="Light List Accent 3" w:uiPriority="61"/>
-    <w:lsdException w:name="Light Grid Accent 3" w:uiPriority="62"/>
-    <w:lsdException w:name="Medium Shading 1 Accent 3" w:uiPriority="63"/>
-    <w:lsdException w:name="Medium Shading 2 Accent 3" w:uiPriority="64"/>
-    <w:lsdException w:name="Medium List 1 Accent 3" w:uiPriority="65"/>
-    <w:lsdException w:name="Medium List 2 Accent 3" w:uiPriority="66"/>
-    <w:lsdException w:name="Medium Grid 1 Accent 3" w:uiPriority="67"/>
-    <w:lsdException w:name="Medium Grid 2 Accent 3" w:uiPriority="68"/>
-    <w:lsdException w:name="Medium Grid 3 Accent 3" w:uiPriority="69"/>
-    <w:lsdException w:name="Dark List Accent 3" w:uiPriority="70"/>
-    <w:lsdException w:name="Colorful Shading Accent 3" w:uiPriority="71"/>
-    <w:lsdException w:name="Colorful List Accent 3" w:uiPriority="72"/>
-    <w:lsdException w:name="Colorful Grid Accent 3" w:uiPriority="73"/>
-    <w:lsdException w:name="Light Shading Accent 4" w:uiPriority="60"/>
-    <w:lsdException w:name="Light List Accent 4" w:uiPriority="61"/>
-    <w:lsdException w:name="Light Grid Accent 4" w:uiPriority="62"/>
-    <w:lsdException w:name="Medium Shading 1 Accent 4" w:uiPriority="63"/>
-    <w:lsdException w:name="Medium Shading 2 Accent 4" w:uiPriority="64"/>
-    <w:lsdException w:name="Medium List 1 Accent 4" w:uiPriority="65"/>
-    <w:lsdException w:name="Medium List 2 Accent 4" w:uiPriority="66"/>
-    <w:lsdException w:name="Medium Grid 1 Accent 4" w:uiPriority="67"/>
-    <w:lsdException w:name="Medium Grid 2 Accent 4" w:uiPriority="68"/>
-    <w:lsdException w:name="Medium Grid 3 Accent 4" w:uiPriority="69"/>
-    <w:lsdException w:name="Dark List Accent 4" w:uiPriority="70"/>
-    <w:lsdException w:name="Colorful Shading Accent 4" w:uiPriority="71"/>
-    <w:lsdException w:name="Colorful List Accent 4" w:uiPriority="72"/>
-    <w:lsdException w:name="Colorful Grid Accent 4" w:uiPriority="73"/>
-    <w:lsdException w:name="Light Shading Accent 5" w:uiPriority="60"/>
-    <w:lsdException w:name="Light List Accent 5" w:uiPriority="61"/>
-    <w:lsdException w:name="Light Grid Accent 5" w:uiPriority="62"/>
-    <w:lsdException w:name="Medium Shading 1 Accent 5" w:uiPriority="63"/>
-    <w:lsdException w:name="Medium Shading 2 Accent 5" w:uiPriority="64"/>
-    <w:lsdException w:name="Medium List 1 Accent 5" w:uiPriority="65"/>
-    <w:lsdException w:name="Medium List 2 Accent 5" w:uiPriority="66"/>
-    <w:lsdException w:name="Medium Grid 1 Accent 5" w:uiPriority="67"/>
-    <w:lsdException w:name="Medium Grid 2 Accent 5" w:uiPriority="68"/>
-    <w:lsdException w:name="Medium Grid 3 Accent 5" w:uiPriority="69"/>
-    <w:lsdException w:name="Dark List Accent 5" w:uiPriority="70"/>
-    <w:lsdException w:name="Colorful Shading Accent 5" w:uiPriority="71"/>
-    <w:lsdException w:name="Colorful List Accent 5" w:uiPriority="72"/>
-    <w:lsdException w:name="Colorful Grid Accent 5" w:uiPriority="73"/>
-    <w:lsdException w:name="Light Shading Accent 6" w:uiPriority="60"/>
-    <w:lsdException w:name="Light List Accent 6" w:uiPriority="61"/>
-    <w:lsdException w:name="Light Grid Accent 6" w:uiPriority="62"/>
-    <w:lsdException w:name="Medium Shading 1 Accent 6" w:uiPriority="63"/>
-    <w:lsdException w:name="Medium Shading 2 Accent 6" w:uiPriority="64"/>
-    <w:lsdException w:name="Medium List 1 Accent 6" w:uiPriority="65"/>
-    <w:lsdException w:name="Medium List 2 Accent 6" w:uiPriority="66"/>
-    <w:lsdException w:name="Medium Grid 1 Accent 6" w:uiPriority="67"/>
-    <w:lsdException w:name="Medium Grid 2 Accent 6" w:uiPriority="68"/>
-    <w:lsdException w:name="Medium Grid 3 Accent 6" w:uiPriority="69"/>
-    <w:lsdException w:name="Dark List Accent 6" w:uiPriority="70"/>
-    <w:lsdException w:name="Colorful Shading Accent 6" w:uiPriority="71"/>
-    <w:lsdException w:name="Colorful List Accent 6" w:uiPriority="72"/>
-    <w:lsdException w:name="Colorful Grid Accent 6" w:uiPriority="73"/>
-    <w:lsdException w:name="Subtle Emphasis" w:uiPriority="19" w:qFormat="1"/>
-    <w:lsdException w:name="Intense Emphasis" w:uiPriority="21" w:qFormat="1"/>
-    <w:lsdException w:name="Subtle Reference" w:uiPriority="31" w:qFormat="1"/>
-    <w:lsdException w:name="Intense Reference" w:uiPriority="32" w:qFormat="1"/>
-    <w:lsdException w:name="Book Title" w:uiPriority="33" w:qFormat="1"/>
-    <w:lsdException w:name="Bibliography" w:semiHidden="1" w:uiPriority="37" w:unhideWhenUsed="1"/>
-    <w:lsdException w:name="TOC Heading" w:semiHidden="1" w:uiPriority="39" w:unhideWhenUsed="1" w:qFormat="1"/>
-    <w:lsdException w:name="Plain Table 1" w:uiPriority="41"/>
-    <w:lsdException w:name="Plain Table 2" w:uiPriority="42"/>
-    <w:lsdException w:name="Plain Table 3" w:uiPriority="43"/>
-    <w:lsdException w:name="Plain Table 4" w:uiPriority="44"/>
-    <w:lsdException w:name="Plain Table 5" w:uiPriority="45"/>
-    <w:lsdException w:name="Grid Table Light" w:uiPriority="40"/>
-    <w:lsdException w:name="Grid Table 1 Light" w:uiPriority="46"/>
-    <w:lsdException w:name="Grid Table 2" w:uiPriority="47"/>
-    <w:lsdException w:name="Grid Table 3" w:uiPriority="48"/>
-    <w:lsdException w:name="Grid Table 4" w:uiPriority="49"/>
-    <w:lsdException w:name="Grid Table 5 Dark" w:uiPriority="50"/>
-    <w:lsdException w:name="Grid Table 6 Colorful" w:uiPriority="51"/>
-    <w:lsdException w:name="Grid Table 7 Colorful" w:uiPriority="52"/>
-    <w:lsdException w:name="Grid Table 1 Light Accent 1" w:uiPriority="46"/>
-    <w:lsdException w:name="Grid Table 2 Accent 1" w:uiPriority="47"/>
-    <w:lsdException w:name="Grid Table 3 Accent 1" w:uiPriority="48"/>
-    <w:lsdException w:name="Grid Table 4 Accent 1" w:uiPriority="49"/>
-    <w:lsdException w:name="Grid Table 5 Dark Accent 1" w:uiPriority="50"/>
-    <w:lsdException w:name="Grid Table 6 Colorful Accent 1" w:uiPriority="51"/>
-    <w:lsdException w:name="Grid Table 7 Colorful Accent 1" w:uiPriority="52"/>
-    <w:lsdException w:name="Grid Table 1 Light Accent 2" w:uiPriority="46"/>
-    <w:lsdException w:name="Grid Table 2 Accent 2" w:uiPriority="47"/>
-    <w:lsdException w:name="Grid Table 3 Accent 2" w:uiPriority="48"/>
-    <w:lsdException w:name="Grid Table 4 Accent 2" w:uiPriority="49"/>
-    <w:lsdException w:name="Grid Table 5 Dark Accent 2" w:uiPriority="50"/>
-    <w:lsdException w:name="Grid Table 6 Colorful Accent 2" w:uiPriority="51"/>
-    <w:lsdException w:name="Grid Table 7 Colorful Accent 2" w:uiPriority="52"/>
-    <w:lsdException w:name="Grid Table 1 Light Accent 3" w:uiPriority="46"/>
-    <w:lsdException w:name="Grid Table 2 Accent 3" w:uiPriority="47"/>
-    <w:lsdException w:name="Grid Table 3 Accent 3" w:uiPriority="48"/>
-    <w:lsdException w:name="Grid Table 4 Accent 3" w:uiPriority="49"/>
-    <w:lsdException w:name="Grid Table 5 Dark Accent 3" w:uiPriority="50"/>
-    <w:lsdException w:name="Grid Table 6 Colorful Accent 3" w:uiPriority="51"/>
-    <w:lsdException w:name="Grid Table 7 Colorful Accent 3" w:uiPriority="52"/>
-    <w:lsdException w:name="Grid Table 1 Light Accent 4" w:uiPriority="46"/>
-    <w:lsdException w:name="Grid Table 2 Accent 4" w:uiPriority="47"/>
-    <w:lsdException w:name="Grid Table 3 Accent 4" w:uiPriority="48"/>
-    <w:lsdException w:name="Grid Table 4 Accent 4" w:uiPriority="49"/>
-    <w:lsdException w:name="Grid Table 5 Dark Accent 4" w:uiPriority="50"/>
-    <w:lsdException w:name="Grid Table 6 Colorful Accent 4" w:uiPriority="51"/>
-    <w:lsdException w:name="Grid Table 7 Colorful Accent 4" w:uiPriority="52"/>
-    <w:lsdException w:name="Grid Table 1 Light Accent 5" w:uiPriority="46"/>
-    <w:lsdException w:name="Grid Table 2 Accent 5" w:uiPriority="47"/>
-    <w:lsdException w:name="Grid Table 3 Accent 5" w:uiPriority="48"/>
-    <w:lsdException w:name="Grid Table 4 Accent 5" w:uiPriority="49"/>
-    <w:lsdException w:name="Grid Table 5 Dark Accent 5" w:uiPriority="50"/>
-    <w:lsdException w:name="Grid Table 6 Colorful Accent 5" w:uiPriority="51"/>
-    <w:lsdException w:name="Grid Table 7 Colorful Accent 5" w:uiPriority="52"/>
-    <w:lsdException w:name="Grid Table 1 Light Accent 6" w:uiPriority="46"/>
-    <w:lsdException w:name="Grid Table 2 Accent 6" w:uiPriority="47"/>
-    <w:lsdException w:name="Grid Table 3 Accent 6" w:uiPriority="48"/>
-    <w:lsdException w:name="Grid Table 4 Accent 6" w:uiPriority="49"/>
-    <w:lsdException w:name="Grid Table 5 Dark Accent 6" w:uiPriority="50"/>
-    <w:lsdException w:name="Grid Table 6 Colorful Accent 6" w:uiPriority="51"/>
-    <w:lsdException w:name="Grid Table 7 Colorful Accent 6" w:uiPriority="52"/>
-    <w:lsdException w:name="List Table 1 Light" w:uiPriority="46"/>
-    <w:lsdException w:name="List Table 2" w:uiPriority="47"/>
-    <w:lsdException w:name="List Table 3" w:uiPriority="48"/>
-    <w:lsdException w:name="List Table 4" w:uiPriority="49"/>
-    <w:lsdException w:name="List Table 5 Dark" w:uiPriority="50"/>
-    <w:lsdException w:name="List Table 6 Colorful" w:uiPriority="51"/>
-    <w:lsdException w:name="List Table 7 Colorful" w:uiPriority="52"/>
-    <w:lsdException w:name="List Table 1 Light Accent 1" w:uiPriority="46"/>
-    <w:lsdException w:name="List Table 2 Accent 1" w:uiPriority="47"/>
-    <w:lsdException w:name="List Table 3 Accent 1" w:uiPriority="48"/>
-    <w:lsdException w:name="List Table 4 Accent 1" w:uiPriority="49"/>
-    <w:lsdException w:name="List Table 5 Dark Accent 1" w:uiPriority="50"/>
-    <w:lsdException w:name="List Table 6 Colorful Accent 1" w:uiPriority="51"/>
-    <w:lsdException w:name="List Table 7 Colorful Accent 1" w:uiPriority="52"/>
-    <w:lsdException w:name="List Table 1 Light Accent 2" w:uiPriority="46"/>
-    <w:lsdException w:name="List Table 2 Accent 2" w:uiPriority="47"/>
-    <w:lsdException w:name="List Table 3 Accent 2" w:uiPriority="48"/>
-    <w:lsdException w:name="List Table 4 Accent 2" w:uiPriority="49"/>
-    <w:lsdException w:name="List Table 5 Dark Accent 2" w:uiPriority="50"/>
-    <w:lsdException w:name="List Table 6 Colorful Accent 2" w:uiPriority="51"/>
-    <w:lsdException w:name="List Table 7 Colorful Accent 2" w:uiPriority="52"/>
-    <w:lsdException w:name="List Table 1 Light Accent 3" w:uiPriority="46"/>
-    <w:lsdException w:name="List Table 2 Accent 3" w:uiPriority="47"/>
-    <w:lsdException w:name="List Table 3 Accent 3" w:uiPriority="48"/>
-    <w:lsdException w:name="List Table 4 Accent 3" w:uiPriority="49"/>
-    <w:lsdException w:name="List Table 5 Dark Accent 3" w:uiPriority="50"/>
-    <w:lsdException w:name="List Table 6 Colorful Accent 3" w:uiPriority="51"/>
-    <w:lsdException w:name="List Table 7 Colorful Accent 3" w:uiPriority="52"/>
-    <w:lsdException w:name="List Table 1 Light Accent 4" w:uiPriority="46"/>
-    <w:lsdException w:name="List Table 2 Accent 4" w:uiPriority="47"/>
-    <w:lsdException w:name="List Table 3 Accent 4" w:uiPriority="48"/>
-    <w:lsdException w:name="List Table 4 Accent 4" w:uiPriority="49"/>
-    <w:lsdException w:name="List Table 5 Dark Accent 4" w:uiPriority="50"/>
-    <w:lsdException w:name="List Table 6 Colorful Accent 4" w:uiPriority="51"/>
-    <w:lsdException w:name="List Table 7 Colorful Accent 4" w:uiPriority="52"/>
-    <w:lsdException w:name="List Table 1 Light Accent 5" w:uiPriority="46"/>
-    <w:lsdException w:name="List Table 2 Accent 5" w:uiPriority="47"/>
-    <w:lsdException w:name="List Table 3 Accent 5" w:uiPriority="48"/>
-    <w:lsdException w:name="List Table 4 Accent 5" w:uiPriority="49"/>
-    <w:lsdException w:name="List Table 5 Dark Accent 5" w:uiPriority="50"/>
-    <w:lsdException w:name="List Table 6 Colorful Accent 5" w:uiPriority="51"/>
-    <w:lsdException w:name="List Table 7 Colorful Accent 5" w:uiPriority="52"/>
-    <w:lsdException w:name="List Table 1 Light Accent 6" w:uiPriority="46"/>
-    <w:lsdException w:name="List Table 2 Accent 6" w:uiPriority="47"/>
-    <w:lsdException w:name="List Table 3 Accent 6" w:uiPriority="48"/>
-    <w:lsdException w:name="List Table 4 Accent 6" w:uiPriority="49"/>
-    <w:lsdException w:name="List Table 5 Dark Accent 6" w:uiPriority="50"/>
-    <w:lsdException w:name="List Table 6 Colorful Accent 6" w:uiPriority="51"/>
-    <w:lsdException w:name="List Table 7 Colorful Accent 6" w:uiPriority="52"/>
+  <w:latentStyles w:defLockedState="0" w:defUIPriority="99" w:defSemiHidden="1" w:defUnhideWhenUsed="1" w:defQFormat="0" w:count="267">
+    <w:lsdException w:name="Normal" w:semiHidden="0" w:uiPriority="0" w:unhideWhenUsed="0" w:qFormat="1"/>
+    <w:lsdException w:name="heading 1" w:semiHidden="0" w:uiPriority="9" w:unhideWhenUsed="0" w:qFormat="1"/>
+    <w:lsdException w:name="heading 2" w:uiPriority="9" w:qFormat="1"/>
+    <w:lsdException w:name="heading 3" w:uiPriority="9" w:qFormat="1"/>
+    <w:lsdException w:name="heading 4" w:uiPriority="9" w:qFormat="1"/>
+    <w:lsdException w:name="heading 5" w:uiPriority="9" w:qFormat="1"/>
+    <w:lsdException w:name="heading 6" w:uiPriority="9" w:qFormat="1"/>
+    <w:lsdException w:name="heading 7" w:uiPriority="9" w:qFormat="1"/>
+    <w:lsdException w:name="heading 8" w:uiPriority="9" w:qFormat="1"/>
+    <w:lsdException w:name="heading 9" w:uiPriority="9" w:qFormat="1"/>
+    <w:lsdException w:name="toc 1" w:uiPriority="39"/>
+    <w:lsdException w:name="toc 2" w:uiPriority="39"/>
+    <w:lsdException w:name="toc 3" w:uiPriority="39"/>
+    <w:lsdException w:name="toc 4" w:uiPriority="39"/>
+    <w:lsdException w:name="toc 5" w:uiPriority="39"/>
+    <w:lsdException w:name="toc 6" w:uiPriority="39"/>
+    <w:lsdException w:name="toc 7" w:uiPriority="39"/>
+    <w:lsdException w:name="toc 8" w:uiPriority="39"/>
+    <w:lsdException w:name="toc 9" w:uiPriority="39"/>
+    <w:lsdException w:name="caption" w:uiPriority="35" w:qFormat="1"/>
+    <w:lsdException w:name="Title" w:semiHidden="0" w:uiPriority="10" w:unhideWhenUsed="0" w:qFormat="1"/>
+    <w:lsdException w:name="Default Paragraph Font" w:uiPriority="1"/>
+    <w:lsdException w:name="Subtitle" w:semiHidden="0" w:uiPriority="11" w:unhideWhenUsed="0" w:qFormat="1"/>
+    <w:lsdException w:name="Strong" w:semiHidden="0" w:uiPriority="22" w:unhideWhenUsed="0" w:qFormat="1"/>
+    <w:lsdException w:name="Emphasis" w:semiHidden="0" w:uiPriority="20" w:unhideWhenUsed="0" w:qFormat="1"/>
+    <w:lsdException w:name="Table Grid" w:semiHidden="0" w:uiPriority="59" w:unhideWhenUsed="0"/>
+    <w:lsdException w:name="Placeholder Text" w:unhideWhenUsed="0"/>
+    <w:lsdException w:name="No Spacing" w:semiHidden="0" w:uiPriority="1" w:unhideWhenUsed="0" w:qFormat="1"/>
+    <w:lsdException w:name="Light Shading" w:semiHidden="0" w:uiPriority="60" w:unhideWhenUsed="0"/>
+    <w:lsdException w:name="Light List" w:semiHidden="0" w:uiPriority="61" w:unhideWhenUsed="0"/>
+    <w:lsdException w:name="Light Grid" w:semiHidden="0" w:uiPriority="62" w:unhideWhenUsed="0"/>
+    <w:lsdException w:name="Medium Shading 1" w:semiHidden="0" w:uiPriority="63" w:unhideWhenUsed="0"/>
+    <w:lsdException w:name="Medium Shading 2" w:semiHidden="0" w:uiPriority="64" w:unhideWhenUsed="0"/>
+    <w:lsdException w:name="Medium List 1" w:semiHidden="0" w:uiPriority="65" w:unhideWhenUsed="0"/>
+    <w:lsdException w:name="Medium List 2" w:semiHidden="0" w:uiPriority="66" w:unhideWhenUsed="0"/>
+    <w:lsdException w:name="Medium Grid 1" w:semiHidden="0" w:uiPriority="67" w:unhideWhenUsed="0"/>
+    <w:lsdException w:name="Medium Grid 2" w:semiHidden="0" w:uiPriority="68" w:unhideWhenUsed="0"/>
+    <w:lsdException w:name="Medium Grid 3" w:semiHidden="0" w:uiPriority="69" w:unhideWhenUsed="0"/>
+    <w:lsdException w:name="Dark List" w:semiHidden="0" w:uiPriority="70" w:unhideWhenUsed="0"/>
+    <w:lsdException w:name="Colorful Shading" w:semiHidden="0" w:uiPriority="71" w:unhideWhenUsed="0"/>
+    <w:lsdException w:name="Colorful List" w:semiHidden="0" w:uiPriority="72" w:unhideWhenUsed="0"/>
+    <w:lsdException w:name="Colorful Grid" w:semiHidden="0" w:uiPriority="73" w:unhideWhenUsed="0"/>
+    <w:lsdException w:name="Light Shading Accent 1" w:semiHidden="0" w:uiPriority="60" w:unhideWhenUsed="0"/>
+    <w:lsdException w:name="Light List Accent 1" w:semiHidden="0" w:uiPriority="61" w:unhideWhenUsed="0"/>
+    <w:lsdException w:name="Light Grid Accent 1" w:semiHidden="0" w:uiPriority="62" w:unhideWhenUsed="0"/>
+    <w:lsdException w:name="Medium Shading 1 Accent 1" w:semiHidden="0" w:uiPriority="63" w:unhideWhenUsed="0"/>
+    <w:lsdException w:name="Medium Shading 2 Accent 1" w:semiHidden="0" w:uiPriority="64" w:unhideWhenUsed="0"/>
+    <w:lsdException w:name="Medium List 1 Accent 1" w:semiHidden="0" w:uiPriority="65" w:unhideWhenUsed="0"/>
+    <w:lsdException w:name="Revision" w:unhideWhenUsed="0"/>
+    <w:lsdException w:name="List Paragraph" w:semiHidden="0" w:uiPriority="34" w:unhideWhenUsed="0" w:qFormat="1"/>
+    <w:lsdException w:name="Quote" w:semiHidden="0" w:uiPriority="29" w:unhideWhenUsed="0" w:qFormat="1"/>
+    <w:lsdException w:name="Intense Quote" w:semiHidden="0" w:uiPriority="30" w:unhideWhenUsed="0" w:qFormat="1"/>
+    <w:lsdException w:name="Medium List 2 Accent 1" w:semiHidden="0" w:uiPriority="66" w:unhideWhenUsed="0"/>
+    <w:lsdException w:name="Medium Grid 1 Accent 1" w:semiHidden="0" w:uiPriority="67" w:unhideWhenUsed="0"/>
+    <w:lsdException w:name="Medium Grid 2 Accent 1" w:semiHidden="0" w:uiPriority="68" w:unhideWhenUsed="0"/>
+    <w:lsdException w:name="Medium Grid 3 Accent 1" w:semiHidden="0" w:uiPriority="69" w:unhideWhenUsed="0"/>
+    <w:lsdException w:name="Dark List Accent 1" w:semiHidden="0" w:uiPriority="70" w:unhideWhenUsed="0"/>
+    <w:lsdException w:name="Colorful Shading Accent 1" w:semiHidden="0" w:uiPriority="71" w:unhideWhenUsed="0"/>
+    <w:lsdException w:name="Colorful List Accent 1" w:semiHidden="0" w:uiPriority="72" w:unhideWhenUsed="0"/>
+    <w:lsdException w:name="Colorful Grid Accent 1" w:semiHidden="0" w:uiPriority="73" w:unhideWhenUsed="0"/>
+    <w:lsdException w:name="Light Shading Accent 2" w:semiHidden="0" w:uiPriority="60" w:unhideWhenUsed="0"/>
+    <w:lsdException w:name="Light List Accent 2" w:semiHidden="0" w:uiPriority="61" w:unhideWhenUsed="0"/>
+    <w:lsdException w:name="Light Grid Accent 2" w:semiHidden="0" w:uiPriority="62" w:unhideWhenUsed="0"/>
+    <w:lsdException w:name="Medium Shading 1 Accent 2" w:semiHidden="0" w:uiPriority="63" w:unhideWhenUsed="0"/>
+    <w:lsdException w:name="Medium Shading 2 Accent 2" w:semiHidden="0" w:uiPriority="64" w:unhideWhenUsed="0"/>
+    <w:lsdException w:name="Medium List 1 Accent 2" w:semiHidden="0" w:uiPriority="65" w:unhideWhenUsed="0"/>
+    <w:lsdException w:name="Medium List 2 Accent 2" w:semiHidden="0" w:uiPriority="66" w:unhideWhenUsed="0"/>
+    <w:lsdException w:name="Medium Grid 1 Accent 2" w:semiHidden="0" w:uiPriority="67" w:unhideWhenUsed="0"/>
+    <w:lsdException w:name="Medium Grid 2 Accent 2" w:semiHidden="0" w:uiPriority="68" w:unhideWhenUsed="0"/>
+    <w:lsdException w:name="Medium Grid 3 Accent 2" w:semiHidden="0" w:uiPriority="69" w:unhideWhenUsed="0"/>
+    <w:lsdException w:name="Dark List Accent 2" w:semiHidden="0" w:uiPriority="70" w:unhideWhenUsed="0"/>
+    <w:lsdException w:name="Colorful Shading Accent 2" w:semiHidden="0" w:uiPriority="71" w:unhideWhenUsed="0"/>
+    <w:lsdException w:name="Colorful List Accent 2" w:semiHidden="0" w:uiPriority="72" w:unhideWhenUsed="0"/>
+    <w:lsdException w:name="Colorful Grid Accent 2" w:semiHidden="0" w:uiPriority="73" w:unhideWhenUsed="0"/>
+    <w:lsdException w:name="Light Shading Accent 3" w:semiHidden="0" w:uiPriority="60" w:unhideWhenUsed="0"/>
+    <w:lsdException w:name="Light List Accent 3" w:semiHidden="0" w:uiPriority="61" w:unhideWhenUsed="0"/>
+    <w:lsdException w:name="Light Grid Accent 3" w:semiHidden="0" w:uiPriority="62" w:unhideWhenUsed="0"/>
+    <w:lsdException w:name="Medium Shading 1 Accent 3" w:semiHidden="0" w:uiPriority="63" w:unhideWhenUsed="0"/>
+    <w:lsdException w:name="Medium Shading 2 Accent 3" w:semiHidden="0" w:uiPriority="64" w:unhideWhenUsed="0"/>
+    <w:lsdException w:name="Medium List 1 Accent 3" w:semiHidden="0" w:uiPriority="65" w:unhideWhenUsed="0"/>
+    <w:lsdException w:name="Medium List 2 Accent 3" w:semiHidden="0" w:uiPriority="66" w:unhideWhenUsed="0"/>
+    <w:lsdException w:name="Medium Grid 1 Accent 3" w:semiHidden="0" w:uiPriority="67" w:unhideWhenUsed="0"/>
+    <w:lsdException w:name="Medium Grid 2 Accent 3" w:semiHidden="0" w:uiPriority="68" w:unhideWhenUsed="0"/>
+    <w:lsdException w:name="Medium Grid 3 Accent 3" w:semiHidden="0" w:uiPriority="69" w:unhideWhenUsed="0"/>
+    <w:lsdException w:name="Dark List Accent 3" w:semiHidden="0" w:uiPriority="70" w:unhideWhenUsed="0"/>
+    <w:lsdException w:name="Colorful Shading Accent 3" w:semiHidden="0" w:uiPriority="71" w:unhideWhenUsed="0"/>
+    <w:lsdException w:name="Colorful List Accent 3" w:semiHidden="0" w:uiPriority="72" w:unhideWhenUsed="0"/>
+    <w:lsdException w:name="Colorful Grid Accent 3" w:semiHidden="0" w:uiPriority="73" w:unhideWhenUsed="0"/>
+    <w:lsdException w:name="Light Shading Accent 4" w:semiHidden="0" w:uiPriority="60" w:unhideWhenUsed="0"/>
+    <w:lsdException w:name="Light List Accent 4" w:semiHidden="0" w:uiPriority="61" w:unhideWhenUsed="0"/>
+    <w:lsdException w:name="Light Grid Accent 4" w:semiHidden="0" w:uiPriority="62" w:unhideWhenUsed="0"/>
+    <w:lsdException w:name="Medium Shading 1 Accent 4" w:semiHidden="0" w:uiPriority="63" w:unhideWhenUsed="0"/>
+    <w:lsdException w:name="Medium Shading 2 Accent 4" w:semiHidden="0" w:uiPriority="64" w:unhideWhenUsed="0"/>
+    <w:lsdException w:name="Medium List 1 Accent 4" w:semiHidden="0" w:uiPriority="65" w:unhideWhenUsed="0"/>
+    <w:lsdException w:name="Medium List 2 Accent 4" w:semiHidden="0" w:uiPriority="66" w:unhideWhenUsed="0"/>
+    <w:lsdException w:name="Medium Grid 1 Accent 4" w:semiHidden="0" w:uiPriority="67" w:unhideWhenUsed="0"/>
+    <w:lsdException w:name="Medium Grid 2 Accent 4" w:semiHidden="0" w:uiPriority="68" w:unhideWhenUsed="0"/>
+    <w:lsdException w:name="Medium Grid 3 Accent 4" w:semiHidden="0" w:uiPriority="69" w:unhideWhenUsed="0"/>
+    <w:lsdException w:name="Dark List Accent 4" w:semiHidden="0" w:uiPriority="70" w:unhideWhenUsed="0"/>
+    <w:lsdException w:name="Colorful Shading Accent 4" w:semiHidden="0" w:uiPriority="71" w:unhideWhenUsed="0"/>
+    <w:lsdException w:name="Colorful List Accent 4" w:semiHidden="0" w:uiPriority="72" w:unhideWhenUsed="0"/>
+    <w:lsdException w:name="Colorful Grid Accent 4" w:semiHidden="0" w:uiPriority="73" w:unhideWhenUsed="0"/>
+    <w:lsdException w:name="Light Shading Accent 5" w:semiHidden="0" w:uiPriority="60" w:unhideWhenUsed="0"/>
+    <w:lsdException w:name="Light List Accent 5" w:semiHidden="0" w:uiPriority="61" w:unhideWhenUsed="0"/>
+    <w:lsdException w:name="Light Grid Accent 5" w:semiHidden="0" w:uiPriority="62" w:unhideWhenUsed="0"/>
+    <w:lsdException w:name="Medium Shading 1 Accent 5" w:semiHidden="0" w:uiPriority="63" w:unhideWhenUsed="0"/>
+    <w:lsdException w:name="Medium Shading 2 Accent 5" w:semiHidden="0" w:uiPriority="64" w:unhideWhenUsed="0"/>
+    <w:lsdException w:name="Medium List 1 Accent 5" w:semiHidden="0" w:uiPriority="65" w:unhideWhenUsed="0"/>
+    <w:lsdException w:name="Medium List 2 Accent 5" w:semiHidden="0" w:uiPriority="66" w:unhideWhenUsed="0"/>
+    <w:lsdException w:name="Medium Grid 1 Accent 5" w:semiHidden="0" w:uiPriority="67" w:unhideWhenUsed="0"/>
+    <w:lsdException w:name="Medium Grid 2 Accent 5" w:semiHidden="0" w:uiPriority="68" w:unhideWhenUsed="0"/>
+    <w:lsdException w:name="Medium Grid 3 Accent 5" w:semiHidden="0" w:uiPriority="69" w:unhideWhenUsed="0"/>
+    <w:lsdException w:name="Dark List Accent 5" w:semiHidden="0" w:uiPriority="70" w:unhideWhenUsed="0"/>
+    <w:lsdException w:name="Colorful Shading Accent 5" w:semiHidden="0" w:uiPriority="71" w:unhideWhenUsed="0"/>
+    <w:lsdException w:name="Colorful List Accent 5" w:semiHidden="0" w:uiPriority="72" w:unhideWhenUsed="0"/>
+    <w:lsdException w:name="Colorful Grid Accent 5" w:semiHidden="0" w:uiPriority="73" w:unhideWhenUsed="0"/>
+    <w:lsdException w:name="Light Shading Accent 6" w:semiHidden="0" w:uiPriority="60" w:unhideWhenUsed="0"/>
+    <w:lsdException w:name="Light List Accent 6" w:semiHidden="0" w:uiPriority="61" w:unhideWhenUsed="0"/>
+    <w:lsdException w:name="Light Grid Accent 6" w:semiHidden="0" w:uiPriority="62" w:unhideWhenUsed="0"/>
+    <w:lsdException w:name="Medium Shading 1 Accent 6" w:semiHidden="0" w:uiPriority="63" w:unhideWhenUsed="0"/>
+    <w:lsdException w:name="Medium Shading 2 Accent 6" w:semiHidden="0" w:uiPriority="64" w:unhideWhenUsed="0"/>
+    <w:lsdException w:name="Medium List 1 Accent 6" w:semiHidden="0" w:uiPriority="65" w:unhideWhenUsed="0"/>
+    <w:lsdException w:name="Medium List 2 Accent 6" w:semiHidden="0" w:uiPriority="66" w:unhideWhenUsed="0"/>
+    <w:lsdException w:name="Medium Grid 1 Accent 6" w:semiHidden="0" w:uiPriority="67" w:unhideWhenUsed="0"/>
+    <w:lsdException w:name="Medium Grid 2 Accent 6" w:semiHidden="0" w:uiPriority="68" w:unhideWhenUsed="0"/>
+    <w:lsdException w:name="Medium Grid 3 Accent 6" w:semiHidden="0" w:uiPriority="69" w:unhideWhenUsed="0"/>
+    <w:lsdException w:name="Dark List Accent 6" w:semiHidden="0" w:uiPriority="70" w:unhideWhenUsed="0"/>
+    <w:lsdException w:name="Colorful Shading Accent 6" w:semiHidden="0" w:uiPriority="71" w:unhideWhenUsed="0"/>
+    <w:lsdException w:name="Colorful List Accent 6" w:semiHidden="0" w:uiPriority="72" w:unhideWhenUsed="0"/>
+    <w:lsdException w:name="Colorful Grid Accent 6" w:semiHidden="0" w:uiPriority="73" w:unhideWhenUsed="0"/>
+    <w:lsdException w:name="Subtle Emphasis" w:semiHidden="0" w:uiPriority="19" w:unhideWhenUsed="0" w:qFormat="1"/>
+    <w:lsdException w:name="Intense Emphasis" w:semiHidden="0" w:uiPriority="21" w:unhideWhenUsed="0" w:qFormat="1"/>
+    <w:lsdException w:name="Subtle Reference" w:semiHidden="0" w:uiPriority="31" w:unhideWhenUsed="0" w:qFormat="1"/>
+    <w:lsdException w:name="Intense Reference" w:semiHidden="0" w:uiPriority="32" w:unhideWhenUsed="0" w:qFormat="1"/>
+    <w:lsdException w:name="Book Title" w:semiHidden="0" w:uiPriority="33" w:unhideWhenUsed="0" w:qFormat="1"/>
+    <w:lsdException w:name="Bibliography" w:uiPriority="37"/>
+    <w:lsdException w:name="TOC Heading" w:uiPriority="39" w:qFormat="1"/>
   </w:latentStyles>
   <w:style w:type="paragraph" w:default="1" w:styleId="Normal">
     <w:name w:val="Normal"/>
@@ -9278,6 +9487,196 @@
 </w:styles>
 </file>
 
+<file path=word/stylesWithEffects.xml><?xml version="1.0" encoding="utf-8"?>
+<w:styles xmlns:wpc="http://schemas.microsoft.com/office/word/2010/wordprocessingCanvas" xmlns:mc="http://schemas.openxmlformats.org/markup-compatibility/2006" xmlns:o="urn:schemas-microsoft-com:office:office" xmlns:r="http://schemas.openxmlformats.org/officeDocument/2006/relationships" xmlns:m="http://schemas.openxmlformats.org/officeDocument/2006/math" xmlns:v="urn:schemas-microsoft-com:vml" xmlns:wp14="http://schemas.microsoft.com/office/word/2010/wordprocessingDrawing" xmlns:wp="http://schemas.openxmlformats.org/drawingml/2006/wordprocessingDrawing" xmlns:w10="urn:schemas-microsoft-com:office:word" xmlns:w="http://schemas.openxmlformats.org/wordprocessingml/2006/main" xmlns:w14="http://schemas.microsoft.com/office/word/2010/wordml" xmlns:wpg="http://schemas.microsoft.com/office/word/2010/wordprocessingGroup" xmlns:wpi="http://schemas.microsoft.com/office/word/2010/wordprocessingInk" xmlns:wne="http://schemas.microsoft.com/office/word/2006/wordml" xmlns:wps="http://schemas.microsoft.com/office/word/2010/wordprocessingShape" mc:Ignorable="w14 wp14">
+  <w:docDefaults>
+    <w:rPrDefault>
+      <w:rPr>
+        <w:rFonts w:asciiTheme="minorHAnsi" w:eastAsiaTheme="minorEastAsia" w:hAnsiTheme="minorHAnsi" w:cstheme="minorBidi"/>
+        <w:sz w:val="22"/>
+        <w:szCs w:val="22"/>
+        <w:lang w:val="en-US" w:eastAsia="en-US" w:bidi="ar-SA"/>
+      </w:rPr>
+    </w:rPrDefault>
+    <w:pPrDefault>
+      <w:pPr>
+        <w:spacing w:after="200" w:line="276" w:lineRule="auto"/>
+      </w:pPr>
+    </w:pPrDefault>
+  </w:docDefaults>
+  <w:latentStyles w:defLockedState="0" w:defUIPriority="99" w:defSemiHidden="1" w:defUnhideWhenUsed="1" w:defQFormat="0" w:count="267">
+    <w:lsdException w:name="Normal" w:semiHidden="0" w:uiPriority="0" w:unhideWhenUsed="0" w:qFormat="1"/>
+    <w:lsdException w:name="heading 1" w:semiHidden="0" w:uiPriority="9" w:unhideWhenUsed="0" w:qFormat="1"/>
+    <w:lsdException w:name="heading 2" w:uiPriority="9" w:qFormat="1"/>
+    <w:lsdException w:name="heading 3" w:uiPriority="9" w:qFormat="1"/>
+    <w:lsdException w:name="heading 4" w:uiPriority="9" w:qFormat="1"/>
+    <w:lsdException w:name="heading 5" w:uiPriority="9" w:qFormat="1"/>
+    <w:lsdException w:name="heading 6" w:uiPriority="9" w:qFormat="1"/>
+    <w:lsdException w:name="heading 7" w:uiPriority="9" w:qFormat="1"/>
+    <w:lsdException w:name="heading 8" w:uiPriority="9" w:qFormat="1"/>
+    <w:lsdException w:name="heading 9" w:uiPriority="9" w:qFormat="1"/>
+    <w:lsdException w:name="toc 1" w:uiPriority="39"/>
+    <w:lsdException w:name="toc 2" w:uiPriority="39"/>
+    <w:lsdException w:name="toc 3" w:uiPriority="39"/>
+    <w:lsdException w:name="toc 4" w:uiPriority="39"/>
+    <w:lsdException w:name="toc 5" w:uiPriority="39"/>
+    <w:lsdException w:name="toc 6" w:uiPriority="39"/>
+    <w:lsdException w:name="toc 7" w:uiPriority="39"/>
+    <w:lsdException w:name="toc 8" w:uiPriority="39"/>
+    <w:lsdException w:name="toc 9" w:uiPriority="39"/>
+    <w:lsdException w:name="caption" w:uiPriority="35" w:qFormat="1"/>
+    <w:lsdException w:name="Title" w:semiHidden="0" w:uiPriority="10" w:unhideWhenUsed="0" w:qFormat="1"/>
+    <w:lsdException w:name="Default Paragraph Font" w:uiPriority="1"/>
+    <w:lsdException w:name="Subtitle" w:semiHidden="0" w:uiPriority="11" w:unhideWhenUsed="0" w:qFormat="1"/>
+    <w:lsdException w:name="Strong" w:semiHidden="0" w:uiPriority="22" w:unhideWhenUsed="0" w:qFormat="1"/>
+    <w:lsdException w:name="Emphasis" w:semiHidden="0" w:uiPriority="20" w:unhideWhenUsed="0" w:qFormat="1"/>
+    <w:lsdException w:name="Table Grid" w:semiHidden="0" w:uiPriority="59" w:unhideWhenUsed="0"/>
+    <w:lsdException w:name="Placeholder Text" w:unhideWhenUsed="0"/>
+    <w:lsdException w:name="No Spacing" w:semiHidden="0" w:uiPriority="1" w:unhideWhenUsed="0" w:qFormat="1"/>
+    <w:lsdException w:name="Light Shading" w:semiHidden="0" w:uiPriority="60" w:unhideWhenUsed="0"/>
+    <w:lsdException w:name="Light List" w:semiHidden="0" w:uiPriority="61" w:unhideWhenUsed="0"/>
+    <w:lsdException w:name="Light Grid" w:semiHidden="0" w:uiPriority="62" w:unhideWhenUsed="0"/>
+    <w:lsdException w:name="Medium Shading 1" w:semiHidden="0" w:uiPriority="63" w:unhideWhenUsed="0"/>
+    <w:lsdException w:name="Medium Shading 2" w:semiHidden="0" w:uiPriority="64" w:unhideWhenUsed="0"/>
+    <w:lsdException w:name="Medium List 1" w:semiHidden="0" w:uiPriority="65" w:unhideWhenUsed="0"/>
+    <w:lsdException w:name="Medium List 2" w:semiHidden="0" w:uiPriority="66" w:unhideWhenUsed="0"/>
+    <w:lsdException w:name="Medium Grid 1" w:semiHidden="0" w:uiPriority="67" w:unhideWhenUsed="0"/>
+    <w:lsdException w:name="Medium Grid 2" w:semiHidden="0" w:uiPriority="68" w:unhideWhenUsed="0"/>
+    <w:lsdException w:name="Medium Grid 3" w:semiHidden="0" w:uiPriority="69" w:unhideWhenUsed="0"/>
+    <w:lsdException w:name="Dark List" w:semiHidden="0" w:uiPriority="70" w:unhideWhenUsed="0"/>
+    <w:lsdException w:name="Colorful Shading" w:semiHidden="0" w:uiPriority="71" w:unhideWhenUsed="0"/>
+    <w:lsdException w:name="Colorful List" w:semiHidden="0" w:uiPriority="72" w:unhideWhenUsed="0"/>
+    <w:lsdException w:name="Colorful Grid" w:semiHidden="0" w:uiPriority="73" w:unhideWhenUsed="0"/>
+    <w:lsdException w:name="Light Shading Accent 1" w:semiHidden="0" w:uiPriority="60" w:unhideWhenUsed="0"/>
+    <w:lsdException w:name="Light List Accent 1" w:semiHidden="0" w:uiPriority="61" w:unhideWhenUsed="0"/>
+    <w:lsdException w:name="Light Grid Accent 1" w:semiHidden="0" w:uiPriority="62" w:unhideWhenUsed="0"/>
+    <w:lsdException w:name="Medium Shading 1 Accent 1" w:semiHidden="0" w:uiPriority="63" w:unhideWhenUsed="0"/>
+    <w:lsdException w:name="Medium Shading 2 Accent 1" w:semiHidden="0" w:uiPriority="64" w:unhideWhenUsed="0"/>
+    <w:lsdException w:name="Medium List 1 Accent 1" w:semiHidden="0" w:uiPriority="65" w:unhideWhenUsed="0"/>
+    <w:lsdException w:name="Revision" w:unhideWhenUsed="0"/>
+    <w:lsdException w:name="List Paragraph" w:semiHidden="0" w:uiPriority="34" w:unhideWhenUsed="0" w:qFormat="1"/>
+    <w:lsdException w:name="Quote" w:semiHidden="0" w:uiPriority="29" w:unhideWhenUsed="0" w:qFormat="1"/>
+    <w:lsdException w:name="Intense Quote" w:semiHidden="0" w:uiPriority="30" w:unhideWhenUsed="0" w:qFormat="1"/>
+    <w:lsdException w:name="Medium List 2 Accent 1" w:semiHidden="0" w:uiPriority="66" w:unhideWhenUsed="0"/>
+    <w:lsdException w:name="Medium Grid 1 Accent 1" w:semiHidden="0" w:uiPriority="67" w:unhideWhenUsed="0"/>
+    <w:lsdException w:name="Medium Grid 2 Accent 1" w:semiHidden="0" w:uiPriority="68" w:unhideWhenUsed="0"/>
+    <w:lsdException w:name="Medium Grid 3 Accent 1" w:semiHidden="0" w:uiPriority="69" w:unhideWhenUsed="0"/>
+    <w:lsdException w:name="Dark List Accent 1" w:semiHidden="0" w:uiPriority="70" w:unhideWhenUsed="0"/>
+    <w:lsdException w:name="Colorful Shading Accent 1" w:semiHidden="0" w:uiPriority="71" w:unhideWhenUsed="0"/>
+    <w:lsdException w:name="Colorful List Accent 1" w:semiHidden="0" w:uiPriority="72" w:unhideWhenUsed="0"/>
+    <w:lsdException w:name="Colorful Grid Accent 1" w:semiHidden="0" w:uiPriority="73" w:unhideWhenUsed="0"/>
+    <w:lsdException w:name="Light Shading Accent 2" w:semiHidden="0" w:uiPriority="60" w:unhideWhenUsed="0"/>
+    <w:lsdException w:name="Light List Accent 2" w:semiHidden="0" w:uiPriority="61" w:unhideWhenUsed="0"/>
+    <w:lsdException w:name="Light Grid Accent 2" w:semiHidden="0" w:uiPriority="62" w:unhideWhenUsed="0"/>
+    <w:lsdException w:name="Medium Shading 1 Accent 2" w:semiHidden="0" w:uiPriority="63" w:unhideWhenUsed="0"/>
+    <w:lsdException w:name="Medium Shading 2 Accent 2" w:semiHidden="0" w:uiPriority="64" w:unhideWhenUsed="0"/>
+    <w:lsdException w:name="Medium List 1 Accent 2" w:semiHidden="0" w:uiPriority="65" w:unhideWhenUsed="0"/>
+    <w:lsdException w:name="Medium List 2 Accent 2" w:semiHidden="0" w:uiPriority="66" w:unhideWhenUsed="0"/>
+    <w:lsdException w:name="Medium Grid 1 Accent 2" w:semiHidden="0" w:uiPriority="67" w:unhideWhenUsed="0"/>
+    <w:lsdException w:name="Medium Grid 2 Accent 2" w:semiHidden="0" w:uiPriority="68" w:unhideWhenUsed="0"/>
+    <w:lsdException w:name="Medium Grid 3 Accent 2" w:semiHidden="0" w:uiPriority="69" w:unhideWhenUsed="0"/>
+    <w:lsdException w:name="Dark List Accent 2" w:semiHidden="0" w:uiPriority="70" w:unhideWhenUsed="0"/>
+    <w:lsdException w:name="Colorful Shading Accent 2" w:semiHidden="0" w:uiPriority="71" w:unhideWhenUsed="0"/>
+    <w:lsdException w:name="Colorful List Accent 2" w:semiHidden="0" w:uiPriority="72" w:unhideWhenUsed="0"/>
+    <w:lsdException w:name="Colorful Grid Accent 2" w:semiHidden="0" w:uiPriority="73" w:unhideWhenUsed="0"/>
+    <w:lsdException w:name="Light Shading Accent 3" w:semiHidden="0" w:uiPriority="60" w:unhideWhenUsed="0"/>
+    <w:lsdException w:name="Light List Accent 3" w:semiHidden="0" w:uiPriority="61" w:unhideWhenUsed="0"/>
+    <w:lsdException w:name="Light Grid Accent 3" w:semiHidden="0" w:uiPriority="62" w:unhideWhenUsed="0"/>
+    <w:lsdException w:name="Medium Shading 1 Accent 3" w:semiHidden="0" w:uiPriority="63" w:unhideWhenUsed="0"/>
+    <w:lsdException w:name="Medium Shading 2 Accent 3" w:semiHidden="0" w:uiPriority="64" w:unhideWhenUsed="0"/>
+    <w:lsdException w:name="Medium List 1 Accent 3" w:semiHidden="0" w:uiPriority="65" w:unhideWhenUsed="0"/>
+    <w:lsdException w:name="Medium List 2 Accent 3" w:semiHidden="0" w:uiPriority="66" w:unhideWhenUsed="0"/>
+    <w:lsdException w:name="Medium Grid 1 Accent 3" w:semiHidden="0" w:uiPriority="67" w:unhideWhenUsed="0"/>
+    <w:lsdException w:name="Medium Grid 2 Accent 3" w:semiHidden="0" w:uiPriority="68" w:unhideWhenUsed="0"/>
+    <w:lsdException w:name="Medium Grid 3 Accent 3" w:semiHidden="0" w:uiPriority="69" w:unhideWhenUsed="0"/>
+    <w:lsdException w:name="Dark List Accent 3" w:semiHidden="0" w:uiPriority="70" w:unhideWhenUsed="0"/>
+    <w:lsdException w:name="Colorful Shading Accent 3" w:semiHidden="0" w:uiPriority="71" w:unhideWhenUsed="0"/>
+    <w:lsdException w:name="Colorful List Accent 3" w:semiHidden="0" w:uiPriority="72" w:unhideWhenUsed="0"/>
+    <w:lsdException w:name="Colorful Grid Accent 3" w:semiHidden="0" w:uiPriority="73" w:unhideWhenUsed="0"/>
+    <w:lsdException w:name="Light Shading Accent 4" w:semiHidden="0" w:uiPriority="60" w:unhideWhenUsed="0"/>
+    <w:lsdException w:name="Light List Accent 4" w:semiHidden="0" w:uiPriority="61" w:unhideWhenUsed="0"/>
+    <w:lsdException w:name="Light Grid Accent 4" w:semiHidden="0" w:uiPriority="62" w:unhideWhenUsed="0"/>
+    <w:lsdException w:name="Medium Shading 1 Accent 4" w:semiHidden="0" w:uiPriority="63" w:unhideWhenUsed="0"/>
+    <w:lsdException w:name="Medium Shading 2 Accent 4" w:semiHidden="0" w:uiPriority="64" w:unhideWhenUsed="0"/>
+    <w:lsdException w:name="Medium List 1 Accent 4" w:semiHidden="0" w:uiPriority="65" w:unhideWhenUsed="0"/>
+    <w:lsdException w:name="Medium List 2 Accent 4" w:semiHidden="0" w:uiPriority="66" w:unhideWhenUsed="0"/>
+    <w:lsdException w:name="Medium Grid 1 Accent 4" w:semiHidden="0" w:uiPriority="67" w:unhideWhenUsed="0"/>
+    <w:lsdException w:name="Medium Grid 2 Accent 4" w:semiHidden="0" w:uiPriority="68" w:unhideWhenUsed="0"/>
+    <w:lsdException w:name="Medium Grid 3 Accent 4" w:semiHidden="0" w:uiPriority="69" w:unhideWhenUsed="0"/>
+    <w:lsdException w:name="Dark List Accent 4" w:semiHidden="0" w:uiPriority="70" w:unhideWhenUsed="0"/>
+    <w:lsdException w:name="Colorful Shading Accent 4" w:semiHidden="0" w:uiPriority="71" w:unhideWhenUsed="0"/>
+    <w:lsdException w:name="Colorful List Accent 4" w:semiHidden="0" w:uiPriority="72" w:unhideWhenUsed="0"/>
+    <w:lsdException w:name="Colorful Grid Accent 4" w:semiHidden="0" w:uiPriority="73" w:unhideWhenUsed="0"/>
+    <w:lsdException w:name="Light Shading Accent 5" w:semiHidden="0" w:uiPriority="60" w:unhideWhenUsed="0"/>
+    <w:lsdException w:name="Light List Accent 5" w:semiHidden="0" w:uiPriority="61" w:unhideWhenUsed="0"/>
+    <w:lsdException w:name="Light Grid Accent 5" w:semiHidden="0" w:uiPriority="62" w:unhideWhenUsed="0"/>
+    <w:lsdException w:name="Medium Shading 1 Accent 5" w:semiHidden="0" w:uiPriority="63" w:unhideWhenUsed="0"/>
+    <w:lsdException w:name="Medium Shading 2 Accent 5" w:semiHidden="0" w:uiPriority="64" w:unhideWhenUsed="0"/>
+    <w:lsdException w:name="Medium List 1 Accent 5" w:semiHidden="0" w:uiPriority="65" w:unhideWhenUsed="0"/>
+    <w:lsdException w:name="Medium List 2 Accent 5" w:semiHidden="0" w:uiPriority="66" w:unhideWhenUsed="0"/>
+    <w:lsdException w:name="Medium Grid 1 Accent 5" w:semiHidden="0" w:uiPriority="67" w:unhideWhenUsed="0"/>
+    <w:lsdException w:name="Medium Grid 2 Accent 5" w:semiHidden="0" w:uiPriority="68" w:unhideWhenUsed="0"/>
+    <w:lsdException w:name="Medium Grid 3 Accent 5" w:semiHidden="0" w:uiPriority="69" w:unhideWhenUsed="0"/>
+    <w:lsdException w:name="Dark List Accent 5" w:semiHidden="0" w:uiPriority="70" w:unhideWhenUsed="0"/>
+    <w:lsdException w:name="Colorful Shading Accent 5" w:semiHidden="0" w:uiPriority="71" w:unhideWhenUsed="0"/>
+    <w:lsdException w:name="Colorful List Accent 5" w:semiHidden="0" w:uiPriority="72" w:unhideWhenUsed="0"/>
+    <w:lsdException w:name="Colorful Grid Accent 5" w:semiHidden="0" w:uiPriority="73" w:unhideWhenUsed="0"/>
+    <w:lsdException w:name="Light Shading Accent 6" w:semiHidden="0" w:uiPriority="60" w:unhideWhenUsed="0"/>
+    <w:lsdException w:name="Light List Accent 6" w:semiHidden="0" w:uiPriority="61" w:unhideWhenUsed="0"/>
+    <w:lsdException w:name="Light Grid Accent 6" w:semiHidden="0" w:uiPriority="62" w:unhideWhenUsed="0"/>
+    <w:lsdException w:name="Medium Shading 1 Accent 6" w:semiHidden="0" w:uiPriority="63" w:unhideWhenUsed="0"/>
+    <w:lsdException w:name="Medium Shading 2 Accent 6" w:semiHidden="0" w:uiPriority="64" w:unhideWhenUsed="0"/>
+    <w:lsdException w:name="Medium List 1 Accent 6" w:semiHidden="0" w:uiPriority="65" w:unhideWhenUsed="0"/>
+    <w:lsdException w:name="Medium List 2 Accent 6" w:semiHidden="0" w:uiPriority="66" w:unhideWhenUsed="0"/>
+    <w:lsdException w:name="Medium Grid 1 Accent 6" w:semiHidden="0" w:uiPriority="67" w:unhideWhenUsed="0"/>
+    <w:lsdException w:name="Medium Grid 2 Accent 6" w:semiHidden="0" w:uiPriority="68" w:unhideWhenUsed="0"/>
+    <w:lsdException w:name="Medium Grid 3 Accent 6" w:semiHidden="0" w:uiPriority="69" w:unhideWhenUsed="0"/>
+    <w:lsdException w:name="Dark List Accent 6" w:semiHidden="0" w:uiPriority="70" w:unhideWhenUsed="0"/>
+    <w:lsdException w:name="Colorful Shading Accent 6" w:semiHidden="0" w:uiPriority="71" w:unhideWhenUsed="0"/>
+    <w:lsdException w:name="Colorful List Accent 6" w:semiHidden="0" w:uiPriority="72" w:unhideWhenUsed="0"/>
+    <w:lsdException w:name="Colorful Grid Accent 6" w:semiHidden="0" w:uiPriority="73" w:unhideWhenUsed="0"/>
+    <w:lsdException w:name="Subtle Emphasis" w:semiHidden="0" w:uiPriority="19" w:unhideWhenUsed="0" w:qFormat="1"/>
+    <w:lsdException w:name="Intense Emphasis" w:semiHidden="0" w:uiPriority="21" w:unhideWhenUsed="0" w:qFormat="1"/>
+    <w:lsdException w:name="Subtle Reference" w:semiHidden="0" w:uiPriority="31" w:unhideWhenUsed="0" w:qFormat="1"/>
+    <w:lsdException w:name="Intense Reference" w:semiHidden="0" w:uiPriority="32" w:unhideWhenUsed="0" w:qFormat="1"/>
+    <w:lsdException w:name="Book Title" w:semiHidden="0" w:uiPriority="33" w:unhideWhenUsed="0" w:qFormat="1"/>
+    <w:lsdException w:name="Bibliography" w:uiPriority="37"/>
+    <w:lsdException w:name="TOC Heading" w:uiPriority="39" w:qFormat="1"/>
+  </w:latentStyles>
+  <w:style w:type="paragraph" w:default="1" w:styleId="Normal">
+    <w:name w:val="Normal"/>
+    <w:qFormat/>
+  </w:style>
+  <w:style w:type="character" w:default="1" w:styleId="DefaultParagraphFont">
+    <w:name w:val="Default Paragraph Font"/>
+    <w:uiPriority w:val="1"/>
+    <w:semiHidden/>
+    <w:unhideWhenUsed/>
+  </w:style>
+  <w:style w:type="table" w:default="1" w:styleId="TableNormal">
+    <w:name w:val="Normal Table"/>
+    <w:uiPriority w:val="99"/>
+    <w:semiHidden/>
+    <w:unhideWhenUsed/>
+    <w:tblPr>
+      <w:tblInd w:w="0" w:type="dxa"/>
+      <w:tblCellMar>
+        <w:top w:w="0" w:type="dxa"/>
+        <w:left w:w="108" w:type="dxa"/>
+        <w:bottom w:w="0" w:type="dxa"/>
+        <w:right w:w="108" w:type="dxa"/>
+      </w:tblCellMar>
+    </w:tblPr>
+  </w:style>
+  <w:style w:type="numbering" w:default="1" w:styleId="NoList">
+    <w:name w:val="No List"/>
+    <w:uiPriority w:val="99"/>
+    <w:semiHidden/>
+    <w:unhideWhenUsed/>
+  </w:style>
+</w:styles>
+</file>
+
 <file path=word/theme/theme1.xml><?xml version="1.0" encoding="utf-8"?>
 <a:theme xmlns:a="http://schemas.openxmlformats.org/drawingml/2006/main" name="Office Theme">
   <a:themeElements>
@@ -9566,7 +9965,7 @@
 </file>
 
 <file path=customXml/itemProps1.xml><?xml version="1.0" encoding="utf-8"?>
-<ds:datastoreItem xmlns:ds="http://schemas.openxmlformats.org/officeDocument/2006/customXml" ds:itemID="{5CD6C247-176B-4ED5-B7A7-E6358A353741}">
+<ds:datastoreItem xmlns:ds="http://schemas.openxmlformats.org/officeDocument/2006/customXml" ds:itemID="{C2042FEC-37DC-41CC-ADF0-5248EBB61168}">
   <ds:schemaRefs>
     <ds:schemaRef ds:uri="http://schemas.openxmlformats.org/officeDocument/2006/bibliography"/>
   </ds:schemaRefs>

</xml_diff>